<commit_message>
Estrutura do relatorio de estagio
</commit_message>
<xml_diff>
--- a/docs/Relatorio_Estagio.docx
+++ b/docs/Relatorio_Estagio.docx
@@ -376,13 +376,7 @@
     </w:p>
     <w:p>
       <w:r>
-        <w:t xml:space="preserve">União Freguesias Nogueiró, Tenões, </w:t>
-      </w:r>
-      <w:r>
-        <w:t>4719-005</w:t>
-      </w:r>
-      <w:r>
-        <w:t xml:space="preserve"> Braga</w:t>
+        <w:t>União Freguesias Nogueiró, Tenões, 4719-005 Braga</w:t>
       </w:r>
     </w:p>
     <w:p>
@@ -2517,16 +2511,1207 @@
     </w:p>
     <w:p/>
     <w:p>
-      <w:fldSimple w:instr=" TOC \h \z \c &quot;Figura&quot; ">
-        <w:r>
-          <w:rPr>
-            <w:b/>
-            <w:bCs/>
-            <w:noProof/>
-          </w:rPr>
-          <w:t>Não foi encontrada nenhuma entrada do índice de ilustrações.</w:t>
-        </w:r>
-      </w:fldSimple>
+      <w:pPr>
+        <w:pStyle w:val="ndicedeilustraes"/>
+        <w:tabs>
+          <w:tab w:val="right" w:leader="dot" w:pos="9061"/>
+        </w:tabs>
+        <w:rPr>
+          <w:rFonts w:asciiTheme="minorHAnsi" w:eastAsiaTheme="minorEastAsia" w:hAnsiTheme="minorHAnsi" w:cstheme="minorBidi"/>
+          <w:noProof/>
+          <w:kern w:val="2"/>
+          <w:sz w:val="22"/>
+          <w:szCs w:val="22"/>
+          <w:lang w:eastAsia="pt-PT"/>
+          <w14:ligatures w14:val="standardContextual"/>
+        </w:rPr>
+      </w:pPr>
+      <w:r>
+        <w:fldChar w:fldCharType="begin"/>
+      </w:r>
+      <w:r>
+        <w:instrText xml:space="preserve"> TOC \h \z \c "Figura" </w:instrText>
+      </w:r>
+      <w:r>
+        <w:fldChar w:fldCharType="separate"/>
+      </w:r>
+      <w:hyperlink w:anchor="_Toc137360141" w:history="1">
+        <w:r>
+          <w:rPr>
+            <w:rStyle w:val="Hiperligao"/>
+            <w:noProof/>
+          </w:rPr>
+          <w:t>Figura 1 - Logo PHP [3]</w:t>
+        </w:r>
+        <w:r>
+          <w:rPr>
+            <w:noProof/>
+            <w:webHidden/>
+          </w:rPr>
+          <w:tab/>
+        </w:r>
+        <w:r>
+          <w:rPr>
+            <w:noProof/>
+            <w:webHidden/>
+          </w:rPr>
+          <w:fldChar w:fldCharType="begin"/>
+        </w:r>
+        <w:r>
+          <w:rPr>
+            <w:noProof/>
+            <w:webHidden/>
+          </w:rPr>
+          <w:instrText xml:space="preserve"> PAGEREF _Toc137360141 \h </w:instrText>
+        </w:r>
+        <w:r>
+          <w:rPr>
+            <w:noProof/>
+            <w:webHidden/>
+          </w:rPr>
+        </w:r>
+        <w:r>
+          <w:rPr>
+            <w:noProof/>
+            <w:webHidden/>
+          </w:rPr>
+          <w:fldChar w:fldCharType="separate"/>
+        </w:r>
+        <w:r>
+          <w:rPr>
+            <w:noProof/>
+            <w:webHidden/>
+          </w:rPr>
+          <w:t>3</w:t>
+        </w:r>
+        <w:r>
+          <w:rPr>
+            <w:noProof/>
+            <w:webHidden/>
+          </w:rPr>
+          <w:fldChar w:fldCharType="end"/>
+        </w:r>
+      </w:hyperlink>
+    </w:p>
+    <w:p>
+      <w:pPr>
+        <w:pStyle w:val="ndicedeilustraes"/>
+        <w:tabs>
+          <w:tab w:val="right" w:leader="dot" w:pos="9061"/>
+        </w:tabs>
+        <w:rPr>
+          <w:rFonts w:asciiTheme="minorHAnsi" w:eastAsiaTheme="minorEastAsia" w:hAnsiTheme="minorHAnsi" w:cstheme="minorBidi"/>
+          <w:noProof/>
+          <w:kern w:val="2"/>
+          <w:sz w:val="22"/>
+          <w:szCs w:val="22"/>
+          <w:lang w:eastAsia="pt-PT"/>
+          <w14:ligatures w14:val="standardContextual"/>
+        </w:rPr>
+      </w:pPr>
+      <w:hyperlink w:anchor="_Toc137360142" w:history="1">
+        <w:r>
+          <w:rPr>
+            <w:rStyle w:val="Hiperligao"/>
+            <w:noProof/>
+          </w:rPr>
+          <w:t>Figura 2 - Logo Docker [4]</w:t>
+        </w:r>
+        <w:r>
+          <w:rPr>
+            <w:noProof/>
+            <w:webHidden/>
+          </w:rPr>
+          <w:tab/>
+        </w:r>
+        <w:r>
+          <w:rPr>
+            <w:noProof/>
+            <w:webHidden/>
+          </w:rPr>
+          <w:fldChar w:fldCharType="begin"/>
+        </w:r>
+        <w:r>
+          <w:rPr>
+            <w:noProof/>
+            <w:webHidden/>
+          </w:rPr>
+          <w:instrText xml:space="preserve"> PAGEREF _Toc137360142 \h </w:instrText>
+        </w:r>
+        <w:r>
+          <w:rPr>
+            <w:noProof/>
+            <w:webHidden/>
+          </w:rPr>
+        </w:r>
+        <w:r>
+          <w:rPr>
+            <w:noProof/>
+            <w:webHidden/>
+          </w:rPr>
+          <w:fldChar w:fldCharType="separate"/>
+        </w:r>
+        <w:r>
+          <w:rPr>
+            <w:noProof/>
+            <w:webHidden/>
+          </w:rPr>
+          <w:t>3</w:t>
+        </w:r>
+        <w:r>
+          <w:rPr>
+            <w:noProof/>
+            <w:webHidden/>
+          </w:rPr>
+          <w:fldChar w:fldCharType="end"/>
+        </w:r>
+      </w:hyperlink>
+    </w:p>
+    <w:p>
+      <w:pPr>
+        <w:pStyle w:val="ndicedeilustraes"/>
+        <w:tabs>
+          <w:tab w:val="right" w:leader="dot" w:pos="9061"/>
+        </w:tabs>
+        <w:rPr>
+          <w:rFonts w:asciiTheme="minorHAnsi" w:eastAsiaTheme="minorEastAsia" w:hAnsiTheme="minorHAnsi" w:cstheme="minorBidi"/>
+          <w:noProof/>
+          <w:kern w:val="2"/>
+          <w:sz w:val="22"/>
+          <w:szCs w:val="22"/>
+          <w:lang w:eastAsia="pt-PT"/>
+          <w14:ligatures w14:val="standardContextual"/>
+        </w:rPr>
+      </w:pPr>
+      <w:hyperlink w:anchor="_Toc137360143" w:history="1">
+        <w:r>
+          <w:rPr>
+            <w:rStyle w:val="Hiperligao"/>
+            <w:noProof/>
+          </w:rPr>
+          <w:t>Figura 3 - Github logo [5]</w:t>
+        </w:r>
+        <w:r>
+          <w:rPr>
+            <w:noProof/>
+            <w:webHidden/>
+          </w:rPr>
+          <w:tab/>
+        </w:r>
+        <w:r>
+          <w:rPr>
+            <w:noProof/>
+            <w:webHidden/>
+          </w:rPr>
+          <w:fldChar w:fldCharType="begin"/>
+        </w:r>
+        <w:r>
+          <w:rPr>
+            <w:noProof/>
+            <w:webHidden/>
+          </w:rPr>
+          <w:instrText xml:space="preserve"> PAGEREF _Toc137360143 \h </w:instrText>
+        </w:r>
+        <w:r>
+          <w:rPr>
+            <w:noProof/>
+            <w:webHidden/>
+          </w:rPr>
+        </w:r>
+        <w:r>
+          <w:rPr>
+            <w:noProof/>
+            <w:webHidden/>
+          </w:rPr>
+          <w:fldChar w:fldCharType="separate"/>
+        </w:r>
+        <w:r>
+          <w:rPr>
+            <w:noProof/>
+            <w:webHidden/>
+          </w:rPr>
+          <w:t>3</w:t>
+        </w:r>
+        <w:r>
+          <w:rPr>
+            <w:noProof/>
+            <w:webHidden/>
+          </w:rPr>
+          <w:fldChar w:fldCharType="end"/>
+        </w:r>
+      </w:hyperlink>
+    </w:p>
+    <w:p>
+      <w:pPr>
+        <w:pStyle w:val="ndicedeilustraes"/>
+        <w:tabs>
+          <w:tab w:val="right" w:leader="dot" w:pos="9061"/>
+        </w:tabs>
+        <w:rPr>
+          <w:rFonts w:asciiTheme="minorHAnsi" w:eastAsiaTheme="minorEastAsia" w:hAnsiTheme="minorHAnsi" w:cstheme="minorBidi"/>
+          <w:noProof/>
+          <w:kern w:val="2"/>
+          <w:sz w:val="22"/>
+          <w:szCs w:val="22"/>
+          <w:lang w:eastAsia="pt-PT"/>
+          <w14:ligatures w14:val="standardContextual"/>
+        </w:rPr>
+      </w:pPr>
+      <w:hyperlink w:anchor="_Toc137360144" w:history="1">
+        <w:r>
+          <w:rPr>
+            <w:rStyle w:val="Hiperligao"/>
+            <w:noProof/>
+          </w:rPr>
+          <w:t>Figura 4 - Jetbrains PHP Storm IDE [6]</w:t>
+        </w:r>
+        <w:r>
+          <w:rPr>
+            <w:noProof/>
+            <w:webHidden/>
+          </w:rPr>
+          <w:tab/>
+        </w:r>
+        <w:r>
+          <w:rPr>
+            <w:noProof/>
+            <w:webHidden/>
+          </w:rPr>
+          <w:fldChar w:fldCharType="begin"/>
+        </w:r>
+        <w:r>
+          <w:rPr>
+            <w:noProof/>
+            <w:webHidden/>
+          </w:rPr>
+          <w:instrText xml:space="preserve"> PAGEREF _Toc137360144 \h </w:instrText>
+        </w:r>
+        <w:r>
+          <w:rPr>
+            <w:noProof/>
+            <w:webHidden/>
+          </w:rPr>
+        </w:r>
+        <w:r>
+          <w:rPr>
+            <w:noProof/>
+            <w:webHidden/>
+          </w:rPr>
+          <w:fldChar w:fldCharType="separate"/>
+        </w:r>
+        <w:r>
+          <w:rPr>
+            <w:noProof/>
+            <w:webHidden/>
+          </w:rPr>
+          <w:t>4</w:t>
+        </w:r>
+        <w:r>
+          <w:rPr>
+            <w:noProof/>
+            <w:webHidden/>
+          </w:rPr>
+          <w:fldChar w:fldCharType="end"/>
+        </w:r>
+      </w:hyperlink>
+    </w:p>
+    <w:p>
+      <w:pPr>
+        <w:pStyle w:val="ndicedeilustraes"/>
+        <w:tabs>
+          <w:tab w:val="right" w:leader="dot" w:pos="9061"/>
+        </w:tabs>
+        <w:rPr>
+          <w:rFonts w:asciiTheme="minorHAnsi" w:eastAsiaTheme="minorEastAsia" w:hAnsiTheme="minorHAnsi" w:cstheme="minorBidi"/>
+          <w:noProof/>
+          <w:kern w:val="2"/>
+          <w:sz w:val="22"/>
+          <w:szCs w:val="22"/>
+          <w:lang w:eastAsia="pt-PT"/>
+          <w14:ligatures w14:val="standardContextual"/>
+        </w:rPr>
+      </w:pPr>
+      <w:hyperlink w:anchor="_Toc137360145" w:history="1">
+        <w:r>
+          <w:rPr>
+            <w:rStyle w:val="Hiperligao"/>
+            <w:noProof/>
+          </w:rPr>
+          <w:t>Figura 5 - Framework Symfony [7]</w:t>
+        </w:r>
+        <w:r>
+          <w:rPr>
+            <w:noProof/>
+            <w:webHidden/>
+          </w:rPr>
+          <w:tab/>
+        </w:r>
+        <w:r>
+          <w:rPr>
+            <w:noProof/>
+            <w:webHidden/>
+          </w:rPr>
+          <w:fldChar w:fldCharType="begin"/>
+        </w:r>
+        <w:r>
+          <w:rPr>
+            <w:noProof/>
+            <w:webHidden/>
+          </w:rPr>
+          <w:instrText xml:space="preserve"> PAGEREF _Toc137360145 \h </w:instrText>
+        </w:r>
+        <w:r>
+          <w:rPr>
+            <w:noProof/>
+            <w:webHidden/>
+          </w:rPr>
+        </w:r>
+        <w:r>
+          <w:rPr>
+            <w:noProof/>
+            <w:webHidden/>
+          </w:rPr>
+          <w:fldChar w:fldCharType="separate"/>
+        </w:r>
+        <w:r>
+          <w:rPr>
+            <w:noProof/>
+            <w:webHidden/>
+          </w:rPr>
+          <w:t>4</w:t>
+        </w:r>
+        <w:r>
+          <w:rPr>
+            <w:noProof/>
+            <w:webHidden/>
+          </w:rPr>
+          <w:fldChar w:fldCharType="end"/>
+        </w:r>
+      </w:hyperlink>
+    </w:p>
+    <w:p>
+      <w:pPr>
+        <w:pStyle w:val="ndicedeilustraes"/>
+        <w:tabs>
+          <w:tab w:val="right" w:leader="dot" w:pos="9061"/>
+        </w:tabs>
+        <w:rPr>
+          <w:rFonts w:asciiTheme="minorHAnsi" w:eastAsiaTheme="minorEastAsia" w:hAnsiTheme="minorHAnsi" w:cstheme="minorBidi"/>
+          <w:noProof/>
+          <w:kern w:val="2"/>
+          <w:sz w:val="22"/>
+          <w:szCs w:val="22"/>
+          <w:lang w:eastAsia="pt-PT"/>
+          <w14:ligatures w14:val="standardContextual"/>
+        </w:rPr>
+      </w:pPr>
+      <w:hyperlink w:anchor="_Toc137360146" w:history="1">
+        <w:r>
+          <w:rPr>
+            <w:rStyle w:val="Hiperligao"/>
+            <w:noProof/>
+          </w:rPr>
+          <w:t>Figura 6 - Postman logo [8]</w:t>
+        </w:r>
+        <w:r>
+          <w:rPr>
+            <w:noProof/>
+            <w:webHidden/>
+          </w:rPr>
+          <w:tab/>
+        </w:r>
+        <w:r>
+          <w:rPr>
+            <w:noProof/>
+            <w:webHidden/>
+          </w:rPr>
+          <w:fldChar w:fldCharType="begin"/>
+        </w:r>
+        <w:r>
+          <w:rPr>
+            <w:noProof/>
+            <w:webHidden/>
+          </w:rPr>
+          <w:instrText xml:space="preserve"> PAGEREF _Toc137360146 \h </w:instrText>
+        </w:r>
+        <w:r>
+          <w:rPr>
+            <w:noProof/>
+            <w:webHidden/>
+          </w:rPr>
+        </w:r>
+        <w:r>
+          <w:rPr>
+            <w:noProof/>
+            <w:webHidden/>
+          </w:rPr>
+          <w:fldChar w:fldCharType="separate"/>
+        </w:r>
+        <w:r>
+          <w:rPr>
+            <w:noProof/>
+            <w:webHidden/>
+          </w:rPr>
+          <w:t>4</w:t>
+        </w:r>
+        <w:r>
+          <w:rPr>
+            <w:noProof/>
+            <w:webHidden/>
+          </w:rPr>
+          <w:fldChar w:fldCharType="end"/>
+        </w:r>
+      </w:hyperlink>
+    </w:p>
+    <w:p>
+      <w:pPr>
+        <w:pStyle w:val="ndicedeilustraes"/>
+        <w:tabs>
+          <w:tab w:val="right" w:leader="dot" w:pos="9061"/>
+        </w:tabs>
+        <w:rPr>
+          <w:rFonts w:asciiTheme="minorHAnsi" w:eastAsiaTheme="minorEastAsia" w:hAnsiTheme="minorHAnsi" w:cstheme="minorBidi"/>
+          <w:noProof/>
+          <w:kern w:val="2"/>
+          <w:sz w:val="22"/>
+          <w:szCs w:val="22"/>
+          <w:lang w:eastAsia="pt-PT"/>
+          <w14:ligatures w14:val="standardContextual"/>
+        </w:rPr>
+      </w:pPr>
+      <w:hyperlink w:anchor="_Toc137360147" w:history="1">
+        <w:r>
+          <w:rPr>
+            <w:rStyle w:val="Hiperligao"/>
+            <w:noProof/>
+          </w:rPr>
+          <w:t>Figura 7 - Anexo, Tarefa PMIR-1</w:t>
+        </w:r>
+        <w:r>
+          <w:rPr>
+            <w:noProof/>
+            <w:webHidden/>
+          </w:rPr>
+          <w:tab/>
+        </w:r>
+        <w:r>
+          <w:rPr>
+            <w:noProof/>
+            <w:webHidden/>
+          </w:rPr>
+          <w:fldChar w:fldCharType="begin"/>
+        </w:r>
+        <w:r>
+          <w:rPr>
+            <w:noProof/>
+            <w:webHidden/>
+          </w:rPr>
+          <w:instrText xml:space="preserve"> PAGEREF _Toc137360147 \h </w:instrText>
+        </w:r>
+        <w:r>
+          <w:rPr>
+            <w:noProof/>
+            <w:webHidden/>
+          </w:rPr>
+        </w:r>
+        <w:r>
+          <w:rPr>
+            <w:noProof/>
+            <w:webHidden/>
+          </w:rPr>
+          <w:fldChar w:fldCharType="separate"/>
+        </w:r>
+        <w:r>
+          <w:rPr>
+            <w:noProof/>
+            <w:webHidden/>
+          </w:rPr>
+          <w:t>IX</w:t>
+        </w:r>
+        <w:r>
+          <w:rPr>
+            <w:noProof/>
+            <w:webHidden/>
+          </w:rPr>
+          <w:fldChar w:fldCharType="end"/>
+        </w:r>
+      </w:hyperlink>
+    </w:p>
+    <w:p>
+      <w:pPr>
+        <w:pStyle w:val="ndicedeilustraes"/>
+        <w:tabs>
+          <w:tab w:val="right" w:leader="dot" w:pos="9061"/>
+        </w:tabs>
+        <w:rPr>
+          <w:rFonts w:asciiTheme="minorHAnsi" w:eastAsiaTheme="minorEastAsia" w:hAnsiTheme="minorHAnsi" w:cstheme="minorBidi"/>
+          <w:noProof/>
+          <w:kern w:val="2"/>
+          <w:sz w:val="22"/>
+          <w:szCs w:val="22"/>
+          <w:lang w:eastAsia="pt-PT"/>
+          <w14:ligatures w14:val="standardContextual"/>
+        </w:rPr>
+      </w:pPr>
+      <w:hyperlink w:anchor="_Toc137360148" w:history="1">
+        <w:r>
+          <w:rPr>
+            <w:rStyle w:val="Hiperligao"/>
+            <w:noProof/>
+          </w:rPr>
+          <w:t>Figura 8 - Anexo, Tarefa PMIR-2</w:t>
+        </w:r>
+        <w:r>
+          <w:rPr>
+            <w:noProof/>
+            <w:webHidden/>
+          </w:rPr>
+          <w:tab/>
+        </w:r>
+        <w:r>
+          <w:rPr>
+            <w:noProof/>
+            <w:webHidden/>
+          </w:rPr>
+          <w:fldChar w:fldCharType="begin"/>
+        </w:r>
+        <w:r>
+          <w:rPr>
+            <w:noProof/>
+            <w:webHidden/>
+          </w:rPr>
+          <w:instrText xml:space="preserve"> PAGEREF _Toc137360148 \h </w:instrText>
+        </w:r>
+        <w:r>
+          <w:rPr>
+            <w:noProof/>
+            <w:webHidden/>
+          </w:rPr>
+        </w:r>
+        <w:r>
+          <w:rPr>
+            <w:noProof/>
+            <w:webHidden/>
+          </w:rPr>
+          <w:fldChar w:fldCharType="separate"/>
+        </w:r>
+        <w:r>
+          <w:rPr>
+            <w:noProof/>
+            <w:webHidden/>
+          </w:rPr>
+          <w:t>IX</w:t>
+        </w:r>
+        <w:r>
+          <w:rPr>
+            <w:noProof/>
+            <w:webHidden/>
+          </w:rPr>
+          <w:fldChar w:fldCharType="end"/>
+        </w:r>
+      </w:hyperlink>
+    </w:p>
+    <w:p>
+      <w:pPr>
+        <w:pStyle w:val="ndicedeilustraes"/>
+        <w:tabs>
+          <w:tab w:val="right" w:leader="dot" w:pos="9061"/>
+        </w:tabs>
+        <w:rPr>
+          <w:rFonts w:asciiTheme="minorHAnsi" w:eastAsiaTheme="minorEastAsia" w:hAnsiTheme="minorHAnsi" w:cstheme="minorBidi"/>
+          <w:noProof/>
+          <w:kern w:val="2"/>
+          <w:sz w:val="22"/>
+          <w:szCs w:val="22"/>
+          <w:lang w:eastAsia="pt-PT"/>
+          <w14:ligatures w14:val="standardContextual"/>
+        </w:rPr>
+      </w:pPr>
+      <w:hyperlink w:anchor="_Toc137360149" w:history="1">
+        <w:r>
+          <w:rPr>
+            <w:rStyle w:val="Hiperligao"/>
+            <w:noProof/>
+          </w:rPr>
+          <w:t>Figura 9 - Anexo, Tarefa PMIR-3</w:t>
+        </w:r>
+        <w:r>
+          <w:rPr>
+            <w:noProof/>
+            <w:webHidden/>
+          </w:rPr>
+          <w:tab/>
+        </w:r>
+        <w:r>
+          <w:rPr>
+            <w:noProof/>
+            <w:webHidden/>
+          </w:rPr>
+          <w:fldChar w:fldCharType="begin"/>
+        </w:r>
+        <w:r>
+          <w:rPr>
+            <w:noProof/>
+            <w:webHidden/>
+          </w:rPr>
+          <w:instrText xml:space="preserve"> PAGEREF _Toc137360149 \h </w:instrText>
+        </w:r>
+        <w:r>
+          <w:rPr>
+            <w:noProof/>
+            <w:webHidden/>
+          </w:rPr>
+        </w:r>
+        <w:r>
+          <w:rPr>
+            <w:noProof/>
+            <w:webHidden/>
+          </w:rPr>
+          <w:fldChar w:fldCharType="separate"/>
+        </w:r>
+        <w:r>
+          <w:rPr>
+            <w:noProof/>
+            <w:webHidden/>
+          </w:rPr>
+          <w:t>X</w:t>
+        </w:r>
+        <w:r>
+          <w:rPr>
+            <w:noProof/>
+            <w:webHidden/>
+          </w:rPr>
+          <w:fldChar w:fldCharType="end"/>
+        </w:r>
+      </w:hyperlink>
+    </w:p>
+    <w:p>
+      <w:pPr>
+        <w:pStyle w:val="ndicedeilustraes"/>
+        <w:tabs>
+          <w:tab w:val="right" w:leader="dot" w:pos="9061"/>
+        </w:tabs>
+        <w:rPr>
+          <w:rFonts w:asciiTheme="minorHAnsi" w:eastAsiaTheme="minorEastAsia" w:hAnsiTheme="minorHAnsi" w:cstheme="minorBidi"/>
+          <w:noProof/>
+          <w:kern w:val="2"/>
+          <w:sz w:val="22"/>
+          <w:szCs w:val="22"/>
+          <w:lang w:eastAsia="pt-PT"/>
+          <w14:ligatures w14:val="standardContextual"/>
+        </w:rPr>
+      </w:pPr>
+      <w:hyperlink w:anchor="_Toc137360150" w:history="1">
+        <w:r>
+          <w:rPr>
+            <w:rStyle w:val="Hiperligao"/>
+            <w:noProof/>
+          </w:rPr>
+          <w:t>Figura 10 - Anexo, Tarefa PMIR-4</w:t>
+        </w:r>
+        <w:r>
+          <w:rPr>
+            <w:noProof/>
+            <w:webHidden/>
+          </w:rPr>
+          <w:tab/>
+        </w:r>
+        <w:r>
+          <w:rPr>
+            <w:noProof/>
+            <w:webHidden/>
+          </w:rPr>
+          <w:fldChar w:fldCharType="begin"/>
+        </w:r>
+        <w:r>
+          <w:rPr>
+            <w:noProof/>
+            <w:webHidden/>
+          </w:rPr>
+          <w:instrText xml:space="preserve"> PAGEREF _Toc137360150 \h </w:instrText>
+        </w:r>
+        <w:r>
+          <w:rPr>
+            <w:noProof/>
+            <w:webHidden/>
+          </w:rPr>
+        </w:r>
+        <w:r>
+          <w:rPr>
+            <w:noProof/>
+            <w:webHidden/>
+          </w:rPr>
+          <w:fldChar w:fldCharType="separate"/>
+        </w:r>
+        <w:r>
+          <w:rPr>
+            <w:noProof/>
+            <w:webHidden/>
+          </w:rPr>
+          <w:t>X</w:t>
+        </w:r>
+        <w:r>
+          <w:rPr>
+            <w:noProof/>
+            <w:webHidden/>
+          </w:rPr>
+          <w:fldChar w:fldCharType="end"/>
+        </w:r>
+      </w:hyperlink>
+    </w:p>
+    <w:p>
+      <w:pPr>
+        <w:pStyle w:val="ndicedeilustraes"/>
+        <w:tabs>
+          <w:tab w:val="right" w:leader="dot" w:pos="9061"/>
+        </w:tabs>
+        <w:rPr>
+          <w:rFonts w:asciiTheme="minorHAnsi" w:eastAsiaTheme="minorEastAsia" w:hAnsiTheme="minorHAnsi" w:cstheme="minorBidi"/>
+          <w:noProof/>
+          <w:kern w:val="2"/>
+          <w:sz w:val="22"/>
+          <w:szCs w:val="22"/>
+          <w:lang w:eastAsia="pt-PT"/>
+          <w14:ligatures w14:val="standardContextual"/>
+        </w:rPr>
+      </w:pPr>
+      <w:hyperlink w:anchor="_Toc137360151" w:history="1">
+        <w:r>
+          <w:rPr>
+            <w:rStyle w:val="Hiperligao"/>
+            <w:noProof/>
+          </w:rPr>
+          <w:t>Figura 11- Anexo, Tarefa PMIR-5</w:t>
+        </w:r>
+        <w:r>
+          <w:rPr>
+            <w:noProof/>
+            <w:webHidden/>
+          </w:rPr>
+          <w:tab/>
+        </w:r>
+        <w:r>
+          <w:rPr>
+            <w:noProof/>
+            <w:webHidden/>
+          </w:rPr>
+          <w:fldChar w:fldCharType="begin"/>
+        </w:r>
+        <w:r>
+          <w:rPr>
+            <w:noProof/>
+            <w:webHidden/>
+          </w:rPr>
+          <w:instrText xml:space="preserve"> PAGEREF _Toc137360151 \h </w:instrText>
+        </w:r>
+        <w:r>
+          <w:rPr>
+            <w:noProof/>
+            <w:webHidden/>
+          </w:rPr>
+        </w:r>
+        <w:r>
+          <w:rPr>
+            <w:noProof/>
+            <w:webHidden/>
+          </w:rPr>
+          <w:fldChar w:fldCharType="separate"/>
+        </w:r>
+        <w:r>
+          <w:rPr>
+            <w:noProof/>
+            <w:webHidden/>
+          </w:rPr>
+          <w:t>XI</w:t>
+        </w:r>
+        <w:r>
+          <w:rPr>
+            <w:noProof/>
+            <w:webHidden/>
+          </w:rPr>
+          <w:fldChar w:fldCharType="end"/>
+        </w:r>
+      </w:hyperlink>
+    </w:p>
+    <w:p>
+      <w:pPr>
+        <w:pStyle w:val="ndicedeilustraes"/>
+        <w:tabs>
+          <w:tab w:val="right" w:leader="dot" w:pos="9061"/>
+        </w:tabs>
+        <w:rPr>
+          <w:rFonts w:asciiTheme="minorHAnsi" w:eastAsiaTheme="minorEastAsia" w:hAnsiTheme="minorHAnsi" w:cstheme="minorBidi"/>
+          <w:noProof/>
+          <w:kern w:val="2"/>
+          <w:sz w:val="22"/>
+          <w:szCs w:val="22"/>
+          <w:lang w:eastAsia="pt-PT"/>
+          <w14:ligatures w14:val="standardContextual"/>
+        </w:rPr>
+      </w:pPr>
+      <w:hyperlink w:anchor="_Toc137360152" w:history="1">
+        <w:r>
+          <w:rPr>
+            <w:rStyle w:val="Hiperligao"/>
+            <w:noProof/>
+          </w:rPr>
+          <w:t>Figura 12- Anexo, Tarefa PMIR-6</w:t>
+        </w:r>
+        <w:r>
+          <w:rPr>
+            <w:noProof/>
+            <w:webHidden/>
+          </w:rPr>
+          <w:tab/>
+        </w:r>
+        <w:r>
+          <w:rPr>
+            <w:noProof/>
+            <w:webHidden/>
+          </w:rPr>
+          <w:fldChar w:fldCharType="begin"/>
+        </w:r>
+        <w:r>
+          <w:rPr>
+            <w:noProof/>
+            <w:webHidden/>
+          </w:rPr>
+          <w:instrText xml:space="preserve"> PAGEREF _Toc137360152 \h </w:instrText>
+        </w:r>
+        <w:r>
+          <w:rPr>
+            <w:noProof/>
+            <w:webHidden/>
+          </w:rPr>
+        </w:r>
+        <w:r>
+          <w:rPr>
+            <w:noProof/>
+            <w:webHidden/>
+          </w:rPr>
+          <w:fldChar w:fldCharType="separate"/>
+        </w:r>
+        <w:r>
+          <w:rPr>
+            <w:noProof/>
+            <w:webHidden/>
+          </w:rPr>
+          <w:t>XI</w:t>
+        </w:r>
+        <w:r>
+          <w:rPr>
+            <w:noProof/>
+            <w:webHidden/>
+          </w:rPr>
+          <w:fldChar w:fldCharType="end"/>
+        </w:r>
+      </w:hyperlink>
+    </w:p>
+    <w:p>
+      <w:pPr>
+        <w:pStyle w:val="ndicedeilustraes"/>
+        <w:tabs>
+          <w:tab w:val="right" w:leader="dot" w:pos="9061"/>
+        </w:tabs>
+        <w:rPr>
+          <w:rFonts w:asciiTheme="minorHAnsi" w:eastAsiaTheme="minorEastAsia" w:hAnsiTheme="minorHAnsi" w:cstheme="minorBidi"/>
+          <w:noProof/>
+          <w:kern w:val="2"/>
+          <w:sz w:val="22"/>
+          <w:szCs w:val="22"/>
+          <w:lang w:eastAsia="pt-PT"/>
+          <w14:ligatures w14:val="standardContextual"/>
+        </w:rPr>
+      </w:pPr>
+      <w:hyperlink w:anchor="_Toc137360153" w:history="1">
+        <w:r>
+          <w:rPr>
+            <w:rStyle w:val="Hiperligao"/>
+            <w:noProof/>
+          </w:rPr>
+          <w:t>Figura 13- Anexo, Tarefa PMIR-7</w:t>
+        </w:r>
+        <w:r>
+          <w:rPr>
+            <w:noProof/>
+            <w:webHidden/>
+          </w:rPr>
+          <w:tab/>
+        </w:r>
+        <w:r>
+          <w:rPr>
+            <w:noProof/>
+            <w:webHidden/>
+          </w:rPr>
+          <w:fldChar w:fldCharType="begin"/>
+        </w:r>
+        <w:r>
+          <w:rPr>
+            <w:noProof/>
+            <w:webHidden/>
+          </w:rPr>
+          <w:instrText xml:space="preserve"> PAGEREF _Toc137360153 \h </w:instrText>
+        </w:r>
+        <w:r>
+          <w:rPr>
+            <w:noProof/>
+            <w:webHidden/>
+          </w:rPr>
+        </w:r>
+        <w:r>
+          <w:rPr>
+            <w:noProof/>
+            <w:webHidden/>
+          </w:rPr>
+          <w:fldChar w:fldCharType="separate"/>
+        </w:r>
+        <w:r>
+          <w:rPr>
+            <w:noProof/>
+            <w:webHidden/>
+          </w:rPr>
+          <w:t>XII</w:t>
+        </w:r>
+        <w:r>
+          <w:rPr>
+            <w:noProof/>
+            <w:webHidden/>
+          </w:rPr>
+          <w:fldChar w:fldCharType="end"/>
+        </w:r>
+      </w:hyperlink>
+    </w:p>
+    <w:p>
+      <w:pPr>
+        <w:pStyle w:val="ndicedeilustraes"/>
+        <w:tabs>
+          <w:tab w:val="right" w:leader="dot" w:pos="9061"/>
+        </w:tabs>
+        <w:rPr>
+          <w:rFonts w:asciiTheme="minorHAnsi" w:eastAsiaTheme="minorEastAsia" w:hAnsiTheme="minorHAnsi" w:cstheme="minorBidi"/>
+          <w:noProof/>
+          <w:kern w:val="2"/>
+          <w:sz w:val="22"/>
+          <w:szCs w:val="22"/>
+          <w:lang w:eastAsia="pt-PT"/>
+          <w14:ligatures w14:val="standardContextual"/>
+        </w:rPr>
+      </w:pPr>
+      <w:hyperlink w:anchor="_Toc137360154" w:history="1">
+        <w:r>
+          <w:rPr>
+            <w:rStyle w:val="Hiperligao"/>
+            <w:noProof/>
+          </w:rPr>
+          <w:t>Figura 14- Anexo, Tarefa PMIR-8</w:t>
+        </w:r>
+        <w:r>
+          <w:rPr>
+            <w:noProof/>
+            <w:webHidden/>
+          </w:rPr>
+          <w:tab/>
+        </w:r>
+        <w:r>
+          <w:rPr>
+            <w:noProof/>
+            <w:webHidden/>
+          </w:rPr>
+          <w:fldChar w:fldCharType="begin"/>
+        </w:r>
+        <w:r>
+          <w:rPr>
+            <w:noProof/>
+            <w:webHidden/>
+          </w:rPr>
+          <w:instrText xml:space="preserve"> PAGEREF _Toc137360154 \h </w:instrText>
+        </w:r>
+        <w:r>
+          <w:rPr>
+            <w:noProof/>
+            <w:webHidden/>
+          </w:rPr>
+        </w:r>
+        <w:r>
+          <w:rPr>
+            <w:noProof/>
+            <w:webHidden/>
+          </w:rPr>
+          <w:fldChar w:fldCharType="separate"/>
+        </w:r>
+        <w:r>
+          <w:rPr>
+            <w:noProof/>
+            <w:webHidden/>
+          </w:rPr>
+          <w:t>XIII</w:t>
+        </w:r>
+        <w:r>
+          <w:rPr>
+            <w:noProof/>
+            <w:webHidden/>
+          </w:rPr>
+          <w:fldChar w:fldCharType="end"/>
+        </w:r>
+      </w:hyperlink>
+    </w:p>
+    <w:p>
+      <w:pPr>
+        <w:pStyle w:val="ndicedeilustraes"/>
+        <w:tabs>
+          <w:tab w:val="right" w:leader="dot" w:pos="9061"/>
+        </w:tabs>
+        <w:rPr>
+          <w:rFonts w:asciiTheme="minorHAnsi" w:eastAsiaTheme="minorEastAsia" w:hAnsiTheme="minorHAnsi" w:cstheme="minorBidi"/>
+          <w:noProof/>
+          <w:kern w:val="2"/>
+          <w:sz w:val="22"/>
+          <w:szCs w:val="22"/>
+          <w:lang w:eastAsia="pt-PT"/>
+          <w14:ligatures w14:val="standardContextual"/>
+        </w:rPr>
+      </w:pPr>
+      <w:hyperlink w:anchor="_Toc137360155" w:history="1">
+        <w:r>
+          <w:rPr>
+            <w:rStyle w:val="Hiperligao"/>
+            <w:noProof/>
+          </w:rPr>
+          <w:t>Figura 15- Anexo, Tarefa PMIR-9</w:t>
+        </w:r>
+        <w:r>
+          <w:rPr>
+            <w:noProof/>
+            <w:webHidden/>
+          </w:rPr>
+          <w:tab/>
+        </w:r>
+        <w:r>
+          <w:rPr>
+            <w:noProof/>
+            <w:webHidden/>
+          </w:rPr>
+          <w:fldChar w:fldCharType="begin"/>
+        </w:r>
+        <w:r>
+          <w:rPr>
+            <w:noProof/>
+            <w:webHidden/>
+          </w:rPr>
+          <w:instrText xml:space="preserve"> PAGEREF _Toc137360155 \h </w:instrText>
+        </w:r>
+        <w:r>
+          <w:rPr>
+            <w:noProof/>
+            <w:webHidden/>
+          </w:rPr>
+        </w:r>
+        <w:r>
+          <w:rPr>
+            <w:noProof/>
+            <w:webHidden/>
+          </w:rPr>
+          <w:fldChar w:fldCharType="separate"/>
+        </w:r>
+        <w:r>
+          <w:rPr>
+            <w:noProof/>
+            <w:webHidden/>
+          </w:rPr>
+          <w:t>XIV</w:t>
+        </w:r>
+        <w:r>
+          <w:rPr>
+            <w:noProof/>
+            <w:webHidden/>
+          </w:rPr>
+          <w:fldChar w:fldCharType="end"/>
+        </w:r>
+      </w:hyperlink>
+    </w:p>
+    <w:p>
+      <w:pPr>
+        <w:pStyle w:val="ndicedeilustraes"/>
+        <w:tabs>
+          <w:tab w:val="right" w:leader="dot" w:pos="9061"/>
+        </w:tabs>
+        <w:rPr>
+          <w:rFonts w:asciiTheme="minorHAnsi" w:eastAsiaTheme="minorEastAsia" w:hAnsiTheme="minorHAnsi" w:cstheme="minorBidi"/>
+          <w:noProof/>
+          <w:kern w:val="2"/>
+          <w:sz w:val="22"/>
+          <w:szCs w:val="22"/>
+          <w:lang w:eastAsia="pt-PT"/>
+          <w14:ligatures w14:val="standardContextual"/>
+        </w:rPr>
+      </w:pPr>
+      <w:hyperlink w:anchor="_Toc137360156" w:history="1">
+        <w:r>
+          <w:rPr>
+            <w:rStyle w:val="Hiperligao"/>
+            <w:noProof/>
+          </w:rPr>
+          <w:t>Figura 16- Anexo, Tarefa PMIR-10</w:t>
+        </w:r>
+        <w:r>
+          <w:rPr>
+            <w:noProof/>
+            <w:webHidden/>
+          </w:rPr>
+          <w:tab/>
+        </w:r>
+        <w:r>
+          <w:rPr>
+            <w:noProof/>
+            <w:webHidden/>
+          </w:rPr>
+          <w:fldChar w:fldCharType="begin"/>
+        </w:r>
+        <w:r>
+          <w:rPr>
+            <w:noProof/>
+            <w:webHidden/>
+          </w:rPr>
+          <w:instrText xml:space="preserve"> PAGEREF _Toc137360156 \h </w:instrText>
+        </w:r>
+        <w:r>
+          <w:rPr>
+            <w:noProof/>
+            <w:webHidden/>
+          </w:rPr>
+        </w:r>
+        <w:r>
+          <w:rPr>
+            <w:noProof/>
+            <w:webHidden/>
+          </w:rPr>
+          <w:fldChar w:fldCharType="separate"/>
+        </w:r>
+        <w:r>
+          <w:rPr>
+            <w:noProof/>
+            <w:webHidden/>
+          </w:rPr>
+          <w:t>XV</w:t>
+        </w:r>
+        <w:r>
+          <w:rPr>
+            <w:noProof/>
+            <w:webHidden/>
+          </w:rPr>
+          <w:fldChar w:fldCharType="end"/>
+        </w:r>
+      </w:hyperlink>
+    </w:p>
+    <w:p>
+      <w:r>
+        <w:rPr>
+          <w:b/>
+          <w:bCs/>
+          <w:noProof/>
+        </w:rPr>
+        <w:fldChar w:fldCharType="end"/>
+      </w:r>
     </w:p>
     <w:p>
       <w:pPr>
@@ -2920,77 +4105,6 @@
       <w:bookmarkEnd w:id="0"/>
     </w:p>
     <w:p>
-      <w:r>
-        <w:t xml:space="preserve"> </w:t>
-      </w:r>
-      <w:r>
-        <w:t>[</w:t>
-      </w:r>
-      <w:r>
-        <w:t>A introdução deve, tal como o próprio nome indica, introduzir o tema do trabalho. Não deve haver pressa em falar da empresa onde foi realizado o estágio ou o curso a que se refere o trabalho. Deve fazer-se uma introdução à área, Os Sistemas Informáticos ou as Ciências da Computação são áreas bastante grandes, pelo que não se deve supor que o leitor está a par das necessidades ou das tecnologias usadas em determinada área. No entanto, não devem ser explicados conceitos básicos, que qualquer licenciado numa engenharia de sistemas informáticos ou em ciências da computação tenham obrigação de conhecer.</w:t>
-      </w:r>
-    </w:p>
-    <w:p>
-      <w:r>
-        <w:t>Na formatação do texto tente-se que não existam demasiadas zonas em branco. Não é pelo número de páginas que se mede a qualidade de um relatório. E, uma vez que os documentos são impressos, poupar algumas folhas é económico e ecológico.</w:t>
-      </w:r>
-    </w:p>
-    <w:p>
-      <w:r>
-        <w:t>Relembra-se que todo o conteúdo do documento deve ser original. Quaisquer citações retiradas de algum livro ou sítio da Internet devem ser devidamente formatadas, e a referência bibliográfica adicionada (</w:t>
-      </w:r>
-      <w:proofErr w:type="spellStart"/>
-      <w:r>
-        <w:t>Knuth</w:t>
-      </w:r>
-      <w:proofErr w:type="spellEnd"/>
-      <w:r>
-        <w:t>, 1973):</w:t>
-      </w:r>
-    </w:p>
-    <w:p>
-      <w:pPr>
-        <w:pStyle w:val="Citao"/>
-      </w:pPr>
-      <w:r>
-        <w:t>By understanding a machine-oriented language, the programmer will tend to use a much more efficient method; it is much closer to reality.</w:t>
-      </w:r>
-    </w:p>
-    <w:p>
-      <w:r>
-        <w:t>Do mesmo modo, se algum texto, embora usando palavras do autor do documento, refira alguma ideia defendida por um outro autor, num outro documento, então também deverá aparecer a respetiva referência bibliográfica (</w:t>
-      </w:r>
-      <w:proofErr w:type="spellStart"/>
-      <w:r>
-        <w:t>PennState</w:t>
-      </w:r>
-      <w:proofErr w:type="spellEnd"/>
-      <w:r>
-        <w:t xml:space="preserve"> </w:t>
-      </w:r>
-      <w:proofErr w:type="spellStart"/>
-      <w:r>
-        <w:t>University</w:t>
-      </w:r>
-      <w:proofErr w:type="spellEnd"/>
-      <w:r>
-        <w:t xml:space="preserve"> </w:t>
-      </w:r>
-      <w:proofErr w:type="spellStart"/>
-      <w:r>
-        <w:t>Libraries</w:t>
-      </w:r>
-      <w:proofErr w:type="spellEnd"/>
-      <w:r>
-        <w:t>, 2017).</w:t>
-      </w:r>
-    </w:p>
-    <w:p>
-      <w:r>
-        <w:t>O uso de citações é especialmente útil para defender ideias que outros autores também defendem, e que o autor do documento não tem com provar.]</w:t>
-      </w:r>
-    </w:p>
-    <w:p>
       <w:pPr>
         <w:pStyle w:val="Ttulo2"/>
       </w:pPr>
@@ -3000,20 +4114,6 @@
       </w:r>
       <w:bookmarkEnd w:id="1"/>
     </w:p>
-    <w:p>
-      <w:r>
-        <w:t xml:space="preserve">[Numa pequena secção da introdução liste, cuidadosamente, os objetivos do trabalho. Não confundir com os requisitos do </w:t>
-      </w:r>
-      <w:r>
-        <w:rPr>
-          <w:i/>
-        </w:rPr>
-        <w:t>software</w:t>
-      </w:r>
-      <w:r>
-        <w:t>. Apenas o que se pretendia atingir originalmente.]</w:t>
-      </w:r>
-    </w:p>
     <w:p/>
     <w:p>
       <w:pPr>
@@ -3025,17 +4125,7 @@
       </w:r>
       <w:bookmarkEnd w:id="2"/>
     </w:p>
-    <w:p>
-      <w:r>
-        <w:t>[</w:t>
-      </w:r>
-      <w:r>
-        <w:t>No caso de um estágio, é nesta secção que se deverá falar da empresa em que o estágio foi realizado. Se o projeto desenvolvido faz parte de um projeto mais amplo, faz sentido que se documente os objetivos do projeto com um todo, de modo que o leitor consiga perceber onde o trabalho realizado encaixa.</w:t>
-      </w:r>
-      <w:r>
-        <w:t>]</w:t>
-      </w:r>
-    </w:p>
+    <w:p/>
     <w:p>
       <w:pPr>
         <w:pStyle w:val="Ttulo2"/>
@@ -3045,106 +4135,6 @@
         <w:t>Estrutura do documento</w:t>
       </w:r>
       <w:bookmarkEnd w:id="3"/>
-    </w:p>
-    <w:p>
-      <w:r>
-        <w:t>[</w:t>
-      </w:r>
-      <w:r>
-        <w:t xml:space="preserve">A última secção da introdução deve explicar a </w:t>
-      </w:r>
-      <w:r>
-        <w:t>estrutura</w:t>
-      </w:r>
-      <w:r>
-        <w:t xml:space="preserve"> do documento: quais são </w:t>
-      </w:r>
-      <w:r>
-        <w:t>só</w:t>
-      </w:r>
-      <w:r>
-        <w:t xml:space="preserve"> capítulos existentes (para além do primeiro) e o que será discutido em cada um desses capítulos. A </w:t>
-      </w:r>
-      <w:r>
-        <w:t>estrutura</w:t>
-      </w:r>
-      <w:r>
-        <w:t xml:space="preserve"> típica de um relatório de desenvolvimento de </w:t>
-      </w:r>
-      <w:r>
-        <w:rPr>
-          <w:i/>
-        </w:rPr>
-        <w:t>software</w:t>
-      </w:r>
-      <w:r>
-        <w:t xml:space="preserve"> é:</w:t>
-      </w:r>
-    </w:p>
-    <w:p>
-      <w:r>
-        <w:t>Introdução, com um breve resumo do que se pretende atingir, e uma descrição clara dos objetivos;</w:t>
-      </w:r>
-    </w:p>
-    <w:p>
-      <w:pPr>
-        <w:pStyle w:val="PargrafodaLista"/>
-        <w:numPr>
-          <w:ilvl w:val="0"/>
-          <w:numId w:val="2"/>
-        </w:numPr>
-      </w:pPr>
-      <w:r>
-        <w:t>Análise ao problema, que poderá incluir uma análise ao estado da arte ou ao modelo de negócio onde se pretende intervir;</w:t>
-      </w:r>
-    </w:p>
-    <w:p>
-      <w:pPr>
-        <w:pStyle w:val="PargrafodaLista"/>
-        <w:numPr>
-          <w:ilvl w:val="0"/>
-          <w:numId w:val="2"/>
-        </w:numPr>
-      </w:pPr>
-      <w:r>
-        <w:t>Análise e modelação do sistema, em que sejam levantados sistematicamente os requisitos, descritos diagramas de caso de uso e de atividade (que descrevam/formalizem o modelo de negócio).</w:t>
-      </w:r>
-    </w:p>
-    <w:p>
-      <w:pPr>
-        <w:pStyle w:val="PargrafodaLista"/>
-        <w:numPr>
-          <w:ilvl w:val="0"/>
-          <w:numId w:val="2"/>
-        </w:numPr>
-      </w:pPr>
-      <w:r>
-        <w:t>Implementação, em que se descrevam as tecnologias escolhidas (e se justifiquem), e se refira detalhes sobre a implementação.</w:t>
-      </w:r>
-    </w:p>
-    <w:p>
-      <w:pPr>
-        <w:pStyle w:val="PargrafodaLista"/>
-        <w:numPr>
-          <w:ilvl w:val="0"/>
-          <w:numId w:val="2"/>
-        </w:numPr>
-      </w:pPr>
-      <w:r>
-        <w:t>Análise de resultados e testes, seja uma análise/avaliação aos resultados obtidos, sejam testes de usabilidade ou unitários ao trabalho desenvolvido.</w:t>
-      </w:r>
-    </w:p>
-    <w:p>
-      <w:pPr>
-        <w:pStyle w:val="PargrafodaLista"/>
-        <w:numPr>
-          <w:ilvl w:val="0"/>
-          <w:numId w:val="2"/>
-        </w:numPr>
-      </w:pPr>
-      <w:r>
-        <w:t>Conclusão.]</w:t>
-      </w:r>
     </w:p>
     <w:p>
       <w:pPr>
@@ -3184,74 +4174,968 @@
         <w:pStyle w:val="Ttulo2"/>
       </w:pPr>
       <w:r>
-        <w:t xml:space="preserve">PHP </w:t>
-      </w:r>
-      <w:proofErr w:type="spellStart"/>
+        <w:t>PHP</w:t>
+      </w:r>
+    </w:p>
+    <w:p>
+      <w:pPr>
+        <w:keepNext/>
+        <w:jc w:val="center"/>
+      </w:pPr>
+      <w:r>
+        <w:rPr>
+          <w:noProof/>
+        </w:rPr>
+        <w:drawing>
+          <wp:inline distT="0" distB="0" distL="0" distR="0" wp14:anchorId="01551F03" wp14:editId="2F6E8A65">
+            <wp:extent cx="2272897" cy="1190196"/>
+            <wp:effectExtent l="0" t="0" r="0" b="0"/>
+            <wp:docPr id="1023145722" name="Gráfico 2"/>
+            <wp:cNvGraphicFramePr>
+              <a:graphicFrameLocks xmlns:a="http://schemas.openxmlformats.org/drawingml/2006/main" noChangeAspect="1"/>
+            </wp:cNvGraphicFramePr>
+            <a:graphic xmlns:a="http://schemas.openxmlformats.org/drawingml/2006/main">
+              <a:graphicData uri="http://schemas.openxmlformats.org/drawingml/2006/picture">
+                <pic:pic xmlns:pic="http://schemas.openxmlformats.org/drawingml/2006/picture">
+                  <pic:nvPicPr>
+                    <pic:cNvPr id="1023145722" name="Gráfico 1023145722"/>
+                    <pic:cNvPicPr/>
+                  </pic:nvPicPr>
+                  <pic:blipFill>
+                    <a:blip r:embed="rId16" cstate="print">
+                      <a:extLst>
+                        <a:ext uri="{28A0092B-C50C-407E-A947-70E740481C1C}">
+                          <a14:useLocalDpi xmlns:a14="http://schemas.microsoft.com/office/drawing/2010/main" val="0"/>
+                        </a:ext>
+                        <a:ext uri="{96DAC541-7B7A-43D3-8B79-37D633B846F1}">
+                          <asvg:svgBlip xmlns:asvg="http://schemas.microsoft.com/office/drawing/2016/SVG/main" r:embed="rId17"/>
+                        </a:ext>
+                      </a:extLst>
+                    </a:blip>
+                    <a:stretch>
+                      <a:fillRect/>
+                    </a:stretch>
+                  </pic:blipFill>
+                  <pic:spPr>
+                    <a:xfrm>
+                      <a:off x="0" y="0"/>
+                      <a:ext cx="2292093" cy="1200248"/>
+                    </a:xfrm>
+                    <a:prstGeom prst="rect">
+                      <a:avLst/>
+                    </a:prstGeom>
+                  </pic:spPr>
+                </pic:pic>
+              </a:graphicData>
+            </a:graphic>
+          </wp:inline>
+        </w:drawing>
+      </w:r>
+    </w:p>
+    <w:p>
+      <w:pPr>
+        <w:pStyle w:val="Legenda"/>
+        <w:jc w:val="center"/>
+      </w:pPr>
+      <w:bookmarkStart w:id="4" w:name="_Toc137360141"/>
+      <w:r>
+        <w:t xml:space="preserve">Figura </w:t>
+      </w:r>
+      <w:r>
+        <w:fldChar w:fldCharType="begin"/>
+      </w:r>
+      <w:r>
+        <w:instrText xml:space="preserve"> SEQ Figura \* ARABIC </w:instrText>
+      </w:r>
+      <w:r>
+        <w:fldChar w:fldCharType="separate"/>
+      </w:r>
+      <w:r>
+        <w:rPr>
+          <w:noProof/>
+        </w:rPr>
+        <w:t>1</w:t>
+      </w:r>
+      <w:r>
+        <w:fldChar w:fldCharType="end"/>
+      </w:r>
+      <w:r>
+        <w:t xml:space="preserve"> - Logo PHP</w:t>
+      </w:r>
+      <w:sdt>
+        <w:sdtPr>
+          <w:id w:val="575714832"/>
+          <w:citation/>
+        </w:sdtPr>
+        <w:sdtContent>
+          <w:r>
+            <w:fldChar w:fldCharType="begin"/>
+          </w:r>
+          <w:r>
+            <w:instrText xml:space="preserve"> CITATION PHP \l 2070 </w:instrText>
+          </w:r>
+          <w:r>
+            <w:fldChar w:fldCharType="separate"/>
+          </w:r>
+          <w:r>
+            <w:rPr>
+              <w:noProof/>
+            </w:rPr>
+            <w:t xml:space="preserve"> </w:t>
+          </w:r>
+          <w:r>
+            <w:rPr>
+              <w:noProof/>
+            </w:rPr>
+            <w:t>[3]</w:t>
+          </w:r>
+          <w:r>
+            <w:fldChar w:fldCharType="end"/>
+          </w:r>
+        </w:sdtContent>
+      </w:sdt>
+      <w:bookmarkEnd w:id="4"/>
+    </w:p>
+    <w:p>
+      <w:pPr>
+        <w:pStyle w:val="Ttulo2"/>
+      </w:pPr>
+      <w:r>
+        <w:t>Docker</w:t>
+      </w:r>
+    </w:p>
+    <w:p>
+      <w:pPr>
+        <w:keepNext/>
+        <w:jc w:val="center"/>
+      </w:pPr>
+      <w:r>
+        <w:rPr>
+          <w:noProof/>
+        </w:rPr>
+        <w:drawing>
+          <wp:inline distT="0" distB="0" distL="0" distR="0" wp14:anchorId="5E3CDE15" wp14:editId="09B6AC3A">
+            <wp:extent cx="2657475" cy="1247775"/>
+            <wp:effectExtent l="0" t="0" r="0" b="0"/>
+            <wp:docPr id="626332063" name="Imagem 3" descr="Uma imagem com Gráficos, logótipo, clipart, captura de ecrã&#10;&#10;Descrição gerada automaticamente"/>
+            <wp:cNvGraphicFramePr>
+              <a:graphicFrameLocks xmlns:a="http://schemas.openxmlformats.org/drawingml/2006/main" noChangeAspect="1"/>
+            </wp:cNvGraphicFramePr>
+            <a:graphic xmlns:a="http://schemas.openxmlformats.org/drawingml/2006/main">
+              <a:graphicData uri="http://schemas.openxmlformats.org/drawingml/2006/picture">
+                <pic:pic xmlns:pic="http://schemas.openxmlformats.org/drawingml/2006/picture">
+                  <pic:nvPicPr>
+                    <pic:cNvPr id="626332063" name="Imagem 3" descr="Uma imagem com Gráficos, logótipo, clipart, captura de ecrã&#10;&#10;Descrição gerada automaticamente"/>
+                    <pic:cNvPicPr>
+                      <a:picLocks noChangeAspect="1" noChangeArrowheads="1"/>
+                    </pic:cNvPicPr>
+                  </pic:nvPicPr>
+                  <pic:blipFill>
+                    <a:blip r:embed="rId18">
+                      <a:extLst>
+                        <a:ext uri="{28A0092B-C50C-407E-A947-70E740481C1C}">
+                          <a14:useLocalDpi xmlns:a14="http://schemas.microsoft.com/office/drawing/2010/main" val="0"/>
+                        </a:ext>
+                      </a:extLst>
+                    </a:blip>
+                    <a:srcRect/>
+                    <a:stretch>
+                      <a:fillRect/>
+                    </a:stretch>
+                  </pic:blipFill>
+                  <pic:spPr bwMode="auto">
+                    <a:xfrm>
+                      <a:off x="0" y="0"/>
+                      <a:ext cx="2657475" cy="1247775"/>
+                    </a:xfrm>
+                    <a:prstGeom prst="rect">
+                      <a:avLst/>
+                    </a:prstGeom>
+                    <a:noFill/>
+                    <a:ln>
+                      <a:noFill/>
+                    </a:ln>
+                  </pic:spPr>
+                </pic:pic>
+              </a:graphicData>
+            </a:graphic>
+          </wp:inline>
+        </w:drawing>
+      </w:r>
+    </w:p>
+    <w:p>
+      <w:pPr>
+        <w:pStyle w:val="Legenda"/>
+        <w:jc w:val="center"/>
+      </w:pPr>
+      <w:bookmarkStart w:id="5" w:name="_Toc137360142"/>
+      <w:r>
+        <w:t xml:space="preserve">Figura </w:t>
+      </w:r>
+      <w:r>
+        <w:fldChar w:fldCharType="begin"/>
+      </w:r>
+      <w:r>
+        <w:instrText xml:space="preserve"> SEQ Figura \* ARABIC </w:instrText>
+      </w:r>
+      <w:r>
+        <w:fldChar w:fldCharType="separate"/>
+      </w:r>
+      <w:r>
+        <w:rPr>
+          <w:noProof/>
+        </w:rPr>
+        <w:t>2</w:t>
+      </w:r>
+      <w:r>
+        <w:fldChar w:fldCharType="end"/>
+      </w:r>
+      <w:r>
+        <w:t xml:space="preserve"> - Logo Docker</w:t>
+      </w:r>
+      <w:sdt>
+        <w:sdtPr>
+          <w:id w:val="-1293365457"/>
+          <w:citation/>
+        </w:sdtPr>
+        <w:sdtContent>
+          <w:r>
+            <w:fldChar w:fldCharType="begin"/>
+          </w:r>
+          <w:r>
+            <w:instrText xml:space="preserve"> CITATION Doc \l 2070 </w:instrText>
+          </w:r>
+          <w:r>
+            <w:fldChar w:fldCharType="separate"/>
+          </w:r>
+          <w:r>
+            <w:rPr>
+              <w:noProof/>
+            </w:rPr>
+            <w:t xml:space="preserve"> </w:t>
+          </w:r>
+          <w:r>
+            <w:rPr>
+              <w:noProof/>
+            </w:rPr>
+            <w:t>[4]</w:t>
+          </w:r>
+          <w:r>
+            <w:fldChar w:fldCharType="end"/>
+          </w:r>
+        </w:sdtContent>
+      </w:sdt>
+      <w:bookmarkEnd w:id="5"/>
+    </w:p>
+    <w:p>
+      <w:pPr>
+        <w:pStyle w:val="Ttulo2"/>
+      </w:pPr>
+      <w:proofErr w:type="spellStart"/>
+      <w:r>
+        <w:t>Github</w:t>
+      </w:r>
+      <w:proofErr w:type="spellEnd"/>
+    </w:p>
+    <w:p>
+      <w:pPr>
+        <w:keepNext/>
+        <w:jc w:val="center"/>
+      </w:pPr>
+      <w:r>
+        <w:rPr>
+          <w:noProof/>
+        </w:rPr>
+        <w:drawing>
+          <wp:inline distT="0" distB="0" distL="0" distR="0" wp14:anchorId="55D46232" wp14:editId="66A5F9A0">
+            <wp:extent cx="1495425" cy="1495425"/>
+            <wp:effectExtent l="0" t="0" r="9525" b="9525"/>
+            <wp:docPr id="1140438242" name="Imagem 5" descr="Uma imagem com preto, escuridão&#10;&#10;Descrição gerada automaticamente"/>
+            <wp:cNvGraphicFramePr>
+              <a:graphicFrameLocks xmlns:a="http://schemas.openxmlformats.org/drawingml/2006/main" noChangeAspect="1"/>
+            </wp:cNvGraphicFramePr>
+            <a:graphic xmlns:a="http://schemas.openxmlformats.org/drawingml/2006/main">
+              <a:graphicData uri="http://schemas.openxmlformats.org/drawingml/2006/picture">
+                <pic:pic xmlns:pic="http://schemas.openxmlformats.org/drawingml/2006/picture">
+                  <pic:nvPicPr>
+                    <pic:cNvPr id="1140438242" name="Imagem 5" descr="Uma imagem com preto, escuridão&#10;&#10;Descrição gerada automaticamente"/>
+                    <pic:cNvPicPr>
+                      <a:picLocks noChangeAspect="1" noChangeArrowheads="1"/>
+                    </pic:cNvPicPr>
+                  </pic:nvPicPr>
+                  <pic:blipFill>
+                    <a:blip r:embed="rId19" cstate="print">
+                      <a:extLst>
+                        <a:ext uri="{28A0092B-C50C-407E-A947-70E740481C1C}">
+                          <a14:useLocalDpi xmlns:a14="http://schemas.microsoft.com/office/drawing/2010/main" val="0"/>
+                        </a:ext>
+                      </a:extLst>
+                    </a:blip>
+                    <a:srcRect/>
+                    <a:stretch>
+                      <a:fillRect/>
+                    </a:stretch>
+                  </pic:blipFill>
+                  <pic:spPr bwMode="auto">
+                    <a:xfrm>
+                      <a:off x="0" y="0"/>
+                      <a:ext cx="1495425" cy="1495425"/>
+                    </a:xfrm>
+                    <a:prstGeom prst="rect">
+                      <a:avLst/>
+                    </a:prstGeom>
+                    <a:noFill/>
+                    <a:ln>
+                      <a:noFill/>
+                    </a:ln>
+                  </pic:spPr>
+                </pic:pic>
+              </a:graphicData>
+            </a:graphic>
+          </wp:inline>
+        </w:drawing>
+      </w:r>
+    </w:p>
+    <w:p>
+      <w:pPr>
+        <w:pStyle w:val="Legenda"/>
+        <w:jc w:val="center"/>
+      </w:pPr>
+      <w:bookmarkStart w:id="6" w:name="_Toc137360143"/>
+      <w:r>
+        <w:t xml:space="preserve">Figura </w:t>
+      </w:r>
+      <w:r>
+        <w:fldChar w:fldCharType="begin"/>
+      </w:r>
+      <w:r>
+        <w:instrText xml:space="preserve"> SEQ Figura \* ARABIC </w:instrText>
+      </w:r>
+      <w:r>
+        <w:fldChar w:fldCharType="separate"/>
+      </w:r>
+      <w:r>
+        <w:rPr>
+          <w:noProof/>
+        </w:rPr>
+        <w:t>3</w:t>
+      </w:r>
+      <w:r>
+        <w:fldChar w:fldCharType="end"/>
+      </w:r>
+      <w:r>
+        <w:t xml:space="preserve"> - </w:t>
+      </w:r>
+      <w:proofErr w:type="spellStart"/>
+      <w:r>
+        <w:t>Github</w:t>
+      </w:r>
+      <w:proofErr w:type="spellEnd"/>
+      <w:r>
+        <w:t xml:space="preserve"> logo</w:t>
+      </w:r>
+      <w:sdt>
+        <w:sdtPr>
+          <w:id w:val="1214621733"/>
+          <w:citation/>
+        </w:sdtPr>
+        <w:sdtContent>
+          <w:r>
+            <w:fldChar w:fldCharType="begin"/>
+          </w:r>
+          <w:r>
+            <w:instrText xml:space="preserve"> CITATION Git \l 2070 </w:instrText>
+          </w:r>
+          <w:r>
+            <w:fldChar w:fldCharType="separate"/>
+          </w:r>
+          <w:r>
+            <w:rPr>
+              <w:noProof/>
+            </w:rPr>
+            <w:t xml:space="preserve"> </w:t>
+          </w:r>
+          <w:r>
+            <w:rPr>
+              <w:noProof/>
+            </w:rPr>
+            <w:t>[5]</w:t>
+          </w:r>
+          <w:r>
+            <w:fldChar w:fldCharType="end"/>
+          </w:r>
+        </w:sdtContent>
+      </w:sdt>
+      <w:bookmarkEnd w:id="6"/>
+    </w:p>
+    <w:p>
+      <w:pPr>
+        <w:pStyle w:val="Ttulo2"/>
+      </w:pPr>
+      <w:proofErr w:type="spellStart"/>
+      <w:r>
+        <w:lastRenderedPageBreak/>
+        <w:t>Jetbrains</w:t>
+      </w:r>
+      <w:proofErr w:type="spellEnd"/>
+      <w:r>
+        <w:t xml:space="preserve"> </w:t>
+      </w:r>
+      <w:proofErr w:type="spellStart"/>
+      <w:r>
+        <w:t>PHP</w:t>
+      </w:r>
       <w:r>
         <w:t>Storm</w:t>
       </w:r>
       <w:proofErr w:type="spellEnd"/>
+    </w:p>
+    <w:p>
+      <w:pPr>
+        <w:keepNext/>
+        <w:jc w:val="center"/>
+      </w:pPr>
+      <w:r>
+        <w:rPr>
+          <w:noProof/>
+        </w:rPr>
+        <w:drawing>
+          <wp:inline distT="0" distB="0" distL="0" distR="0" wp14:anchorId="6CD4D183" wp14:editId="001EB20B">
+            <wp:extent cx="1885950" cy="1885950"/>
+            <wp:effectExtent l="0" t="0" r="0" b="0"/>
+            <wp:docPr id="732450350" name="Imagem 6" descr="PhpStorm — Vikipediya"/>
+            <wp:cNvGraphicFramePr>
+              <a:graphicFrameLocks xmlns:a="http://schemas.openxmlformats.org/drawingml/2006/main" noChangeAspect="1"/>
+            </wp:cNvGraphicFramePr>
+            <a:graphic xmlns:a="http://schemas.openxmlformats.org/drawingml/2006/main">
+              <a:graphicData uri="http://schemas.openxmlformats.org/drawingml/2006/picture">
+                <pic:pic xmlns:pic="http://schemas.openxmlformats.org/drawingml/2006/picture">
+                  <pic:nvPicPr>
+                    <pic:cNvPr id="0" name="Picture 15" descr="PhpStorm — Vikipediya"/>
+                    <pic:cNvPicPr>
+                      <a:picLocks noChangeAspect="1" noChangeArrowheads="1"/>
+                    </pic:cNvPicPr>
+                  </pic:nvPicPr>
+                  <pic:blipFill>
+                    <a:blip r:embed="rId20" cstate="print">
+                      <a:extLst>
+                        <a:ext uri="{28A0092B-C50C-407E-A947-70E740481C1C}">
+                          <a14:useLocalDpi xmlns:a14="http://schemas.microsoft.com/office/drawing/2010/main" val="0"/>
+                        </a:ext>
+                      </a:extLst>
+                    </a:blip>
+                    <a:srcRect/>
+                    <a:stretch>
+                      <a:fillRect/>
+                    </a:stretch>
+                  </pic:blipFill>
+                  <pic:spPr bwMode="auto">
+                    <a:xfrm>
+                      <a:off x="0" y="0"/>
+                      <a:ext cx="1885950" cy="1885950"/>
+                    </a:xfrm>
+                    <a:prstGeom prst="rect">
+                      <a:avLst/>
+                    </a:prstGeom>
+                    <a:noFill/>
+                    <a:ln>
+                      <a:noFill/>
+                    </a:ln>
+                  </pic:spPr>
+                </pic:pic>
+              </a:graphicData>
+            </a:graphic>
+          </wp:inline>
+        </w:drawing>
+      </w:r>
+    </w:p>
+    <w:p>
+      <w:pPr>
+        <w:pStyle w:val="Legenda"/>
+        <w:jc w:val="center"/>
+      </w:pPr>
+      <w:bookmarkStart w:id="7" w:name="_Toc137360144"/>
+      <w:r>
+        <w:t xml:space="preserve">Figura </w:t>
+      </w:r>
+      <w:r>
+        <w:fldChar w:fldCharType="begin"/>
+      </w:r>
+      <w:r>
+        <w:instrText xml:space="preserve"> SEQ Figura \* ARABIC </w:instrText>
+      </w:r>
+      <w:r>
+        <w:fldChar w:fldCharType="separate"/>
+      </w:r>
+      <w:r>
+        <w:rPr>
+          <w:noProof/>
+        </w:rPr>
+        <w:t>4</w:t>
+      </w:r>
+      <w:r>
+        <w:fldChar w:fldCharType="end"/>
+      </w:r>
+      <w:r>
+        <w:t xml:space="preserve"> - </w:t>
+      </w:r>
+      <w:proofErr w:type="spellStart"/>
+      <w:r>
+        <w:t>Jetbrains</w:t>
+      </w:r>
+      <w:proofErr w:type="spellEnd"/>
+      <w:r>
+        <w:t xml:space="preserve"> PHP </w:t>
+      </w:r>
+      <w:proofErr w:type="spellStart"/>
+      <w:r>
+        <w:t>Storm</w:t>
+      </w:r>
+      <w:proofErr w:type="spellEnd"/>
       <w:r>
         <w:t xml:space="preserve"> IDE</w:t>
       </w:r>
-    </w:p>
-    <w:p/>
+      <w:sdt>
+        <w:sdtPr>
+          <w:id w:val="1361863650"/>
+          <w:citation/>
+        </w:sdtPr>
+        <w:sdtContent>
+          <w:r>
+            <w:fldChar w:fldCharType="begin"/>
+          </w:r>
+          <w:r>
+            <w:instrText xml:space="preserve"> CITATION Jet \l 2070 </w:instrText>
+          </w:r>
+          <w:r>
+            <w:fldChar w:fldCharType="separate"/>
+          </w:r>
+          <w:r>
+            <w:rPr>
+              <w:noProof/>
+            </w:rPr>
+            <w:t xml:space="preserve"> </w:t>
+          </w:r>
+          <w:r>
+            <w:rPr>
+              <w:noProof/>
+            </w:rPr>
+            <w:t>[6]</w:t>
+          </w:r>
+          <w:r>
+            <w:fldChar w:fldCharType="end"/>
+          </w:r>
+        </w:sdtContent>
+      </w:sdt>
+      <w:bookmarkEnd w:id="7"/>
+    </w:p>
     <w:p>
       <w:pPr>
         <w:pStyle w:val="Ttulo2"/>
       </w:pPr>
       <w:r>
-        <w:t>Docker</w:t>
-      </w:r>
-    </w:p>
-    <w:p/>
+        <w:t xml:space="preserve">Framework </w:t>
+      </w:r>
+      <w:proofErr w:type="spellStart"/>
+      <w:r>
+        <w:t>Symfony</w:t>
+      </w:r>
+      <w:proofErr w:type="spellEnd"/>
+    </w:p>
+    <w:p>
+      <w:pPr>
+        <w:keepNext/>
+        <w:ind w:firstLine="0"/>
+        <w:jc w:val="center"/>
+      </w:pPr>
+      <w:r>
+        <w:rPr>
+          <w:noProof/>
+        </w:rPr>
+        <w:drawing>
+          <wp:inline distT="0" distB="0" distL="0" distR="0" wp14:anchorId="519627AA" wp14:editId="371274B4">
+            <wp:extent cx="1571625" cy="1571625"/>
+            <wp:effectExtent l="0" t="0" r="9525" b="9525"/>
+            <wp:docPr id="1920846745" name="Imagem 7" descr="Symfony · GitHub"/>
+            <wp:cNvGraphicFramePr>
+              <a:graphicFrameLocks xmlns:a="http://schemas.openxmlformats.org/drawingml/2006/main" noChangeAspect="1"/>
+            </wp:cNvGraphicFramePr>
+            <a:graphic xmlns:a="http://schemas.openxmlformats.org/drawingml/2006/main">
+              <a:graphicData uri="http://schemas.openxmlformats.org/drawingml/2006/picture">
+                <pic:pic xmlns:pic="http://schemas.openxmlformats.org/drawingml/2006/picture">
+                  <pic:nvPicPr>
+                    <pic:cNvPr id="0" name="Picture 17" descr="Symfony · GitHub"/>
+                    <pic:cNvPicPr>
+                      <a:picLocks noChangeAspect="1" noChangeArrowheads="1"/>
+                    </pic:cNvPicPr>
+                  </pic:nvPicPr>
+                  <pic:blipFill>
+                    <a:blip r:embed="rId21" cstate="print">
+                      <a:extLst>
+                        <a:ext uri="{28A0092B-C50C-407E-A947-70E740481C1C}">
+                          <a14:useLocalDpi xmlns:a14="http://schemas.microsoft.com/office/drawing/2010/main" val="0"/>
+                        </a:ext>
+                      </a:extLst>
+                    </a:blip>
+                    <a:srcRect/>
+                    <a:stretch>
+                      <a:fillRect/>
+                    </a:stretch>
+                  </pic:blipFill>
+                  <pic:spPr bwMode="auto">
+                    <a:xfrm>
+                      <a:off x="0" y="0"/>
+                      <a:ext cx="1571625" cy="1571625"/>
+                    </a:xfrm>
+                    <a:prstGeom prst="rect">
+                      <a:avLst/>
+                    </a:prstGeom>
+                    <a:noFill/>
+                    <a:ln>
+                      <a:noFill/>
+                    </a:ln>
+                  </pic:spPr>
+                </pic:pic>
+              </a:graphicData>
+            </a:graphic>
+          </wp:inline>
+        </w:drawing>
+      </w:r>
+    </w:p>
+    <w:p>
+      <w:pPr>
+        <w:pStyle w:val="Legenda"/>
+        <w:jc w:val="center"/>
+      </w:pPr>
+      <w:bookmarkStart w:id="8" w:name="_Toc137360145"/>
+      <w:r>
+        <w:t xml:space="preserve">Figura </w:t>
+      </w:r>
+      <w:r>
+        <w:fldChar w:fldCharType="begin"/>
+      </w:r>
+      <w:r>
+        <w:instrText xml:space="preserve"> SEQ Figura \* ARABIC </w:instrText>
+      </w:r>
+      <w:r>
+        <w:fldChar w:fldCharType="separate"/>
+      </w:r>
+      <w:r>
+        <w:rPr>
+          <w:noProof/>
+        </w:rPr>
+        <w:t>5</w:t>
+      </w:r>
+      <w:r>
+        <w:fldChar w:fldCharType="end"/>
+      </w:r>
+      <w:r>
+        <w:t xml:space="preserve"> - Framework </w:t>
+      </w:r>
+      <w:proofErr w:type="spellStart"/>
+      <w:r>
+        <w:t>Symfony</w:t>
+      </w:r>
+      <w:proofErr w:type="spellEnd"/>
+      <w:sdt>
+        <w:sdtPr>
+          <w:id w:val="-166787170"/>
+          <w:citation/>
+        </w:sdtPr>
+        <w:sdtContent>
+          <w:r>
+            <w:fldChar w:fldCharType="begin"/>
+          </w:r>
+          <w:r>
+            <w:instrText xml:space="preserve"> CITATION Sym1 \l 2070 </w:instrText>
+          </w:r>
+          <w:r>
+            <w:fldChar w:fldCharType="separate"/>
+          </w:r>
+          <w:r>
+            <w:rPr>
+              <w:noProof/>
+            </w:rPr>
+            <w:t xml:space="preserve"> </w:t>
+          </w:r>
+          <w:r>
+            <w:rPr>
+              <w:noProof/>
+            </w:rPr>
+            <w:t>[7]</w:t>
+          </w:r>
+          <w:r>
+            <w:fldChar w:fldCharType="end"/>
+          </w:r>
+        </w:sdtContent>
+      </w:sdt>
+      <w:bookmarkEnd w:id="8"/>
+    </w:p>
     <w:p>
       <w:pPr>
         <w:pStyle w:val="Ttulo2"/>
       </w:pPr>
       <w:proofErr w:type="spellStart"/>
       <w:r>
-        <w:t>Github</w:t>
-      </w:r>
-      <w:proofErr w:type="spellEnd"/>
-    </w:p>
-    <w:p/>
+        <w:t>PostMan</w:t>
+      </w:r>
+      <w:proofErr w:type="spellEnd"/>
+    </w:p>
+    <w:p>
+      <w:pPr>
+        <w:keepNext/>
+        <w:jc w:val="center"/>
+      </w:pPr>
+      <w:r>
+        <w:rPr>
+          <w:noProof/>
+        </w:rPr>
+        <w:drawing>
+          <wp:inline distT="0" distB="0" distL="0" distR="0" wp14:anchorId="2EAE3791" wp14:editId="7FF22446">
+            <wp:extent cx="1362075" cy="1362075"/>
+            <wp:effectExtent l="0" t="0" r="9525" b="9525"/>
+            <wp:docPr id="957239347" name="Imagem 8" descr="Postman - YouTube"/>
+            <wp:cNvGraphicFramePr>
+              <a:graphicFrameLocks xmlns:a="http://schemas.openxmlformats.org/drawingml/2006/main" noChangeAspect="1"/>
+            </wp:cNvGraphicFramePr>
+            <a:graphic xmlns:a="http://schemas.openxmlformats.org/drawingml/2006/main">
+              <a:graphicData uri="http://schemas.openxmlformats.org/drawingml/2006/picture">
+                <pic:pic xmlns:pic="http://schemas.openxmlformats.org/drawingml/2006/picture">
+                  <pic:nvPicPr>
+                    <pic:cNvPr id="0" name="Picture 19" descr="Postman - YouTube"/>
+                    <pic:cNvPicPr>
+                      <a:picLocks noChangeAspect="1" noChangeArrowheads="1"/>
+                    </pic:cNvPicPr>
+                  </pic:nvPicPr>
+                  <pic:blipFill>
+                    <a:blip r:embed="rId22" cstate="print">
+                      <a:extLst>
+                        <a:ext uri="{28A0092B-C50C-407E-A947-70E740481C1C}">
+                          <a14:useLocalDpi xmlns:a14="http://schemas.microsoft.com/office/drawing/2010/main" val="0"/>
+                        </a:ext>
+                      </a:extLst>
+                    </a:blip>
+                    <a:srcRect/>
+                    <a:stretch>
+                      <a:fillRect/>
+                    </a:stretch>
+                  </pic:blipFill>
+                  <pic:spPr bwMode="auto">
+                    <a:xfrm>
+                      <a:off x="0" y="0"/>
+                      <a:ext cx="1362075" cy="1362075"/>
+                    </a:xfrm>
+                    <a:prstGeom prst="rect">
+                      <a:avLst/>
+                    </a:prstGeom>
+                    <a:noFill/>
+                    <a:ln>
+                      <a:noFill/>
+                    </a:ln>
+                  </pic:spPr>
+                </pic:pic>
+              </a:graphicData>
+            </a:graphic>
+          </wp:inline>
+        </w:drawing>
+      </w:r>
+    </w:p>
+    <w:p>
+      <w:pPr>
+        <w:pStyle w:val="Legenda"/>
+        <w:jc w:val="center"/>
+      </w:pPr>
+      <w:bookmarkStart w:id="9" w:name="_Toc137360146"/>
+      <w:r>
+        <w:t xml:space="preserve">Figura </w:t>
+      </w:r>
+      <w:r>
+        <w:fldChar w:fldCharType="begin"/>
+      </w:r>
+      <w:r>
+        <w:instrText xml:space="preserve"> SEQ Figura \* ARABIC </w:instrText>
+      </w:r>
+      <w:r>
+        <w:fldChar w:fldCharType="separate"/>
+      </w:r>
+      <w:r>
+        <w:rPr>
+          <w:noProof/>
+        </w:rPr>
+        <w:t>6</w:t>
+      </w:r>
+      <w:r>
+        <w:fldChar w:fldCharType="end"/>
+      </w:r>
+      <w:r>
+        <w:t xml:space="preserve"> - </w:t>
+      </w:r>
+      <w:proofErr w:type="spellStart"/>
+      <w:r>
+        <w:t>Postman</w:t>
+      </w:r>
+      <w:proofErr w:type="spellEnd"/>
+      <w:r>
+        <w:t xml:space="preserve"> logo </w:t>
+      </w:r>
+      <w:sdt>
+        <w:sdtPr>
+          <w:id w:val="693268402"/>
+          <w:citation/>
+        </w:sdtPr>
+        <w:sdtContent>
+          <w:r>
+            <w:fldChar w:fldCharType="begin"/>
+          </w:r>
+          <w:r>
+            <w:instrText xml:space="preserve"> CITATION Pos \l 2070 </w:instrText>
+          </w:r>
+          <w:r>
+            <w:fldChar w:fldCharType="separate"/>
+          </w:r>
+          <w:r>
+            <w:rPr>
+              <w:noProof/>
+            </w:rPr>
+            <w:t>[8]</w:t>
+          </w:r>
+          <w:r>
+            <w:fldChar w:fldCharType="end"/>
+          </w:r>
+        </w:sdtContent>
+      </w:sdt>
+      <w:bookmarkEnd w:id="9"/>
+    </w:p>
     <w:p>
       <w:pPr>
         <w:pStyle w:val="Ttulo2"/>
       </w:pPr>
       <w:r>
-        <w:t>PHP</w:t>
-      </w:r>
-    </w:p>
-    <w:p/>
-    <w:p>
-      <w:pPr>
-        <w:pStyle w:val="Ttulo2"/>
-      </w:pPr>
-      <w:r>
-        <w:t xml:space="preserve">Framework </w:t>
-      </w:r>
-      <w:proofErr w:type="spellStart"/>
-      <w:r>
-        <w:t>Symfony</w:t>
-      </w:r>
-      <w:proofErr w:type="spellEnd"/>
-    </w:p>
-    <w:p>
-      <w:pPr>
+        <w:t>XAMPP</w:t>
+      </w:r>
+    </w:p>
+    <w:p>
+      <w:pPr>
+        <w:keepNext/>
         <w:ind w:firstLine="0"/>
-      </w:pPr>
-    </w:p>
-    <w:p>
-      <w:pPr>
-        <w:pStyle w:val="Ttulo2"/>
-      </w:pPr>
-      <w:proofErr w:type="spellStart"/>
-      <w:r>
-        <w:t>PostMan</w:t>
-      </w:r>
-      <w:proofErr w:type="spellEnd"/>
+        <w:jc w:val="center"/>
+      </w:pPr>
+      <w:r>
+        <w:rPr>
+          <w:noProof/>
+        </w:rPr>
+        <w:lastRenderedPageBreak/>
+        <w:drawing>
+          <wp:inline distT="0" distB="0" distL="0" distR="0" wp14:anchorId="4A30C902" wp14:editId="0C1B7EDC">
+            <wp:extent cx="1690459" cy="1714500"/>
+            <wp:effectExtent l="0" t="0" r="5080" b="0"/>
+            <wp:docPr id="281133575" name="Imagem 19" descr="XAMPP - Wikipedia"/>
+            <wp:cNvGraphicFramePr>
+              <a:graphicFrameLocks xmlns:a="http://schemas.openxmlformats.org/drawingml/2006/main" noChangeAspect="1"/>
+            </wp:cNvGraphicFramePr>
+            <a:graphic xmlns:a="http://schemas.openxmlformats.org/drawingml/2006/main">
+              <a:graphicData uri="http://schemas.openxmlformats.org/drawingml/2006/picture">
+                <pic:pic xmlns:pic="http://schemas.openxmlformats.org/drawingml/2006/picture">
+                  <pic:nvPicPr>
+                    <pic:cNvPr id="0" name="Picture 21" descr="XAMPP - Wikipedia"/>
+                    <pic:cNvPicPr>
+                      <a:picLocks noChangeAspect="1" noChangeArrowheads="1"/>
+                    </pic:cNvPicPr>
+                  </pic:nvPicPr>
+                  <pic:blipFill>
+                    <a:blip r:embed="rId23" cstate="print">
+                      <a:extLst>
+                        <a:ext uri="{28A0092B-C50C-407E-A947-70E740481C1C}">
+                          <a14:useLocalDpi xmlns:a14="http://schemas.microsoft.com/office/drawing/2010/main" val="0"/>
+                        </a:ext>
+                      </a:extLst>
+                    </a:blip>
+                    <a:srcRect/>
+                    <a:stretch>
+                      <a:fillRect/>
+                    </a:stretch>
+                  </pic:blipFill>
+                  <pic:spPr bwMode="auto">
+                    <a:xfrm>
+                      <a:off x="0" y="0"/>
+                      <a:ext cx="1702448" cy="1726659"/>
+                    </a:xfrm>
+                    <a:prstGeom prst="rect">
+                      <a:avLst/>
+                    </a:prstGeom>
+                    <a:noFill/>
+                    <a:ln>
+                      <a:noFill/>
+                    </a:ln>
+                  </pic:spPr>
+                </pic:pic>
+              </a:graphicData>
+            </a:graphic>
+          </wp:inline>
+        </w:drawing>
+      </w:r>
+    </w:p>
+    <w:p>
+      <w:pPr>
+        <w:pStyle w:val="Legenda"/>
+        <w:jc w:val="center"/>
+      </w:pPr>
+      <w:r>
+        <w:t xml:space="preserve">Figura </w:t>
+      </w:r>
+      <w:r>
+        <w:fldChar w:fldCharType="begin"/>
+      </w:r>
+      <w:r>
+        <w:instrText xml:space="preserve"> SEQ Figura \* ARABIC </w:instrText>
+      </w:r>
+      <w:r>
+        <w:fldChar w:fldCharType="separate"/>
+      </w:r>
+      <w:r>
+        <w:rPr>
+          <w:noProof/>
+        </w:rPr>
+        <w:t>7</w:t>
+      </w:r>
+      <w:r>
+        <w:fldChar w:fldCharType="end"/>
+      </w:r>
+      <w:r>
+        <w:t xml:space="preserve"> - XAMP logo</w:t>
+      </w:r>
+      <w:sdt>
+        <w:sdtPr>
+          <w:id w:val="1196891033"/>
+          <w:citation/>
+        </w:sdtPr>
+        <w:sdtContent>
+          <w:r>
+            <w:fldChar w:fldCharType="begin"/>
+          </w:r>
+          <w:r>
+            <w:instrText xml:space="preserve"> CITATION Apa \l 2070 </w:instrText>
+          </w:r>
+          <w:r>
+            <w:fldChar w:fldCharType="separate"/>
+          </w:r>
+          <w:r>
+            <w:rPr>
+              <w:noProof/>
+            </w:rPr>
+            <w:t xml:space="preserve"> </w:t>
+          </w:r>
+          <w:r>
+            <w:rPr>
+              <w:noProof/>
+            </w:rPr>
+            <w:t>[9]</w:t>
+          </w:r>
+          <w:r>
+            <w:fldChar w:fldCharType="end"/>
+          </w:r>
+        </w:sdtContent>
+      </w:sdt>
     </w:p>
     <w:p>
       <w:pPr>
@@ -3333,13 +5217,7 @@
         <w:pStyle w:val="Ttulo2"/>
       </w:pPr>
       <w:r>
-        <w:t>Diagrama</w:t>
-      </w:r>
-      <w:r>
-        <w:t xml:space="preserve"> </w:t>
-      </w:r>
-      <w:r>
-        <w:t>de classes</w:t>
+        <w:t>Diagrama de classes</w:t>
       </w:r>
     </w:p>
     <w:p>
@@ -3372,6 +5250,54 @@
         </w:sectPr>
       </w:pPr>
     </w:p>
+    <w:p>
+      <w:pPr>
+        <w:pStyle w:val="Ttulo1"/>
+      </w:pPr>
+      <w:r>
+        <w:lastRenderedPageBreak/>
+        <w:t>Implementação</w:t>
+      </w:r>
+    </w:p>
+    <w:p>
+      <w:pPr>
+        <w:pStyle w:val="Ttulo2"/>
+      </w:pPr>
+      <w:r>
+        <w:t>Arquitetura</w:t>
+      </w:r>
+    </w:p>
+    <w:p/>
+    <w:p>
+      <w:pPr>
+        <w:pStyle w:val="Ttulo2"/>
+      </w:pPr>
+      <w:r>
+        <w:t>Apresentação da solução desenvolvida</w:t>
+      </w:r>
+    </w:p>
+    <w:p/>
+    <w:p>
+      <w:pPr>
+        <w:pStyle w:val="Ttulo2"/>
+      </w:pPr>
+      <w:r>
+        <w:t>Análise de resultados</w:t>
+      </w:r>
+    </w:p>
+    <w:p/>
+    <w:p/>
+    <w:p>
+      <w:pPr>
+        <w:sectPr>
+          <w:type w:val="oddPage"/>
+          <w:pgSz w:w="11906" w:h="16838"/>
+          <w:pgMar w:top="1418" w:right="1134" w:bottom="1134" w:left="1701" w:header="709" w:footer="709" w:gutter="0"/>
+          <w:cols w:space="708"/>
+          <w:docGrid w:linePitch="360"/>
+        </w:sectPr>
+      </w:pPr>
+    </w:p>
     <w:p/>
     <w:p/>
     <w:p/>
@@ -3380,31 +5306,27 @@
       <w:pPr>
         <w:pStyle w:val="Ttulo1"/>
       </w:pPr>
-      <w:bookmarkStart w:id="4" w:name="_Toc478306303"/>
-      <w:r>
-        <w:t>Impressão</w:t>
-      </w:r>
-      <w:bookmarkEnd w:id="4"/>
-    </w:p>
-    <w:p>
-      <w:r>
-        <w:t>[</w:t>
-      </w:r>
-      <w:r>
-        <w:t>O relatório deve ser impresso em modo duplex (dos dois lados das folhas). A escolha entre impressão a cores ou a preto e branco é inteiramente da responsabilidade do aluno. Tenha-se só em atenção a legibilidade de gráficos numa impressão a preto e branco.</w:t>
-      </w:r>
-    </w:p>
-    <w:p>
-      <w:r>
-        <w:t xml:space="preserve">A encadernação deve ser feita por processo térmico (e não usando argolas ou </w:t>
-      </w:r>
-      <w:r>
-        <w:t>espiral). A capa deve duplicar a primeira página deste relatório. A contracapa (capa traseira) deve ser totalmente branca.]</w:t>
+      <w:r>
+        <w:t>Conclusão</w:t>
+      </w:r>
+    </w:p>
+    <w:p>
+      <w:pPr>
+        <w:pStyle w:val="Ttulo2"/>
+      </w:pPr>
+      <w:r>
+        <w:t>Apreciação Final</w:t>
       </w:r>
     </w:p>
     <w:p/>
-    <w:p/>
-    <w:p/>
+    <w:p>
+      <w:pPr>
+        <w:pStyle w:val="Ttulo2"/>
+      </w:pPr>
+      <w:r>
+        <w:t>Trabalho Futuro</w:t>
+      </w:r>
+    </w:p>
     <w:p/>
     <w:p>
       <w:pPr>
@@ -3482,7 +5404,7 @@
       </w:tblGrid>
       <w:tr>
         <w:trPr>
-          <w:divId w:val="1677608631"/>
+          <w:divId w:val="508183813"/>
           <w:tblCellSpacing w:w="15" w:type="dxa"/>
         </w:trPr>
         <w:tc>
@@ -3526,24 +5448,337 @@
           </w:p>
         </w:tc>
       </w:tr>
+      <w:tr>
+        <w:trPr>
+          <w:divId w:val="508183813"/>
+          <w:tblCellSpacing w:w="15" w:type="dxa"/>
+        </w:trPr>
+        <w:tc>
+          <w:tcPr>
+            <w:tcW w:w="50" w:type="pct"/>
+            <w:hideMark/>
+          </w:tcPr>
+          <w:p>
+            <w:pPr>
+              <w:pStyle w:val="Bibliografia"/>
+              <w:rPr>
+                <w:noProof/>
+              </w:rPr>
+            </w:pPr>
+            <w:r>
+              <w:rPr>
+                <w:noProof/>
+              </w:rPr>
+              <w:t xml:space="preserve">[2] </w:t>
+            </w:r>
+          </w:p>
+        </w:tc>
+        <w:tc>
+          <w:tcPr>
+            <w:tcW w:w="0" w:type="auto"/>
+            <w:hideMark/>
+          </w:tcPr>
+          <w:p>
+            <w:pPr>
+              <w:pStyle w:val="Bibliografia"/>
+              <w:rPr>
+                <w:noProof/>
+              </w:rPr>
+            </w:pPr>
+            <w:r>
+              <w:rPr>
+                <w:noProof/>
+              </w:rPr>
+              <w:t>Symfony, “Symfony Framework,” [Online]. Available: https://symfony.com/.</w:t>
+            </w:r>
+          </w:p>
+        </w:tc>
+      </w:tr>
+      <w:tr>
+        <w:trPr>
+          <w:divId w:val="508183813"/>
+          <w:tblCellSpacing w:w="15" w:type="dxa"/>
+        </w:trPr>
+        <w:tc>
+          <w:tcPr>
+            <w:tcW w:w="50" w:type="pct"/>
+            <w:hideMark/>
+          </w:tcPr>
+          <w:p>
+            <w:pPr>
+              <w:pStyle w:val="Bibliografia"/>
+              <w:rPr>
+                <w:noProof/>
+              </w:rPr>
+            </w:pPr>
+            <w:r>
+              <w:rPr>
+                <w:noProof/>
+              </w:rPr>
+              <w:t xml:space="preserve">[3] </w:t>
+            </w:r>
+          </w:p>
+        </w:tc>
+        <w:tc>
+          <w:tcPr>
+            <w:tcW w:w="0" w:type="auto"/>
+            <w:hideMark/>
+          </w:tcPr>
+          <w:p>
+            <w:pPr>
+              <w:pStyle w:val="Bibliografia"/>
+              <w:rPr>
+                <w:noProof/>
+              </w:rPr>
+            </w:pPr>
+            <w:r>
+              <w:rPr>
+                <w:noProof/>
+              </w:rPr>
+              <w:t>PHP, “PHP,” [Online]. Available: https://www.php.net/.</w:t>
+            </w:r>
+          </w:p>
+        </w:tc>
+      </w:tr>
+      <w:tr>
+        <w:trPr>
+          <w:divId w:val="508183813"/>
+          <w:tblCellSpacing w:w="15" w:type="dxa"/>
+        </w:trPr>
+        <w:tc>
+          <w:tcPr>
+            <w:tcW w:w="50" w:type="pct"/>
+            <w:hideMark/>
+          </w:tcPr>
+          <w:p>
+            <w:pPr>
+              <w:pStyle w:val="Bibliografia"/>
+              <w:rPr>
+                <w:noProof/>
+              </w:rPr>
+            </w:pPr>
+            <w:r>
+              <w:rPr>
+                <w:noProof/>
+              </w:rPr>
+              <w:t xml:space="preserve">[4] </w:t>
+            </w:r>
+          </w:p>
+        </w:tc>
+        <w:tc>
+          <w:tcPr>
+            <w:tcW w:w="0" w:type="auto"/>
+            <w:hideMark/>
+          </w:tcPr>
+          <w:p>
+            <w:pPr>
+              <w:pStyle w:val="Bibliografia"/>
+              <w:rPr>
+                <w:noProof/>
+              </w:rPr>
+            </w:pPr>
+            <w:r>
+              <w:rPr>
+                <w:noProof/>
+              </w:rPr>
+              <w:t>Docker, “Docker,” [Online]. Available: https://www.docker.com/.</w:t>
+            </w:r>
+          </w:p>
+        </w:tc>
+      </w:tr>
+      <w:tr>
+        <w:trPr>
+          <w:divId w:val="508183813"/>
+          <w:tblCellSpacing w:w="15" w:type="dxa"/>
+        </w:trPr>
+        <w:tc>
+          <w:tcPr>
+            <w:tcW w:w="50" w:type="pct"/>
+            <w:hideMark/>
+          </w:tcPr>
+          <w:p>
+            <w:pPr>
+              <w:pStyle w:val="Bibliografia"/>
+              <w:rPr>
+                <w:noProof/>
+              </w:rPr>
+            </w:pPr>
+            <w:r>
+              <w:rPr>
+                <w:noProof/>
+              </w:rPr>
+              <w:t xml:space="preserve">[5] </w:t>
+            </w:r>
+          </w:p>
+        </w:tc>
+        <w:tc>
+          <w:tcPr>
+            <w:tcW w:w="0" w:type="auto"/>
+            <w:hideMark/>
+          </w:tcPr>
+          <w:p>
+            <w:pPr>
+              <w:pStyle w:val="Bibliografia"/>
+              <w:rPr>
+                <w:noProof/>
+              </w:rPr>
+            </w:pPr>
+            <w:r>
+              <w:rPr>
+                <w:noProof/>
+              </w:rPr>
+              <w:t>Github, “Github,” [Online]. Available: https://github.com/.</w:t>
+            </w:r>
+          </w:p>
+        </w:tc>
+      </w:tr>
+      <w:tr>
+        <w:trPr>
+          <w:divId w:val="508183813"/>
+          <w:tblCellSpacing w:w="15" w:type="dxa"/>
+        </w:trPr>
+        <w:tc>
+          <w:tcPr>
+            <w:tcW w:w="50" w:type="pct"/>
+            <w:hideMark/>
+          </w:tcPr>
+          <w:p>
+            <w:pPr>
+              <w:pStyle w:val="Bibliografia"/>
+              <w:rPr>
+                <w:noProof/>
+              </w:rPr>
+            </w:pPr>
+            <w:r>
+              <w:rPr>
+                <w:noProof/>
+              </w:rPr>
+              <w:t xml:space="preserve">[6] </w:t>
+            </w:r>
+          </w:p>
+        </w:tc>
+        <w:tc>
+          <w:tcPr>
+            <w:tcW w:w="0" w:type="auto"/>
+            <w:hideMark/>
+          </w:tcPr>
+          <w:p>
+            <w:pPr>
+              <w:pStyle w:val="Bibliografia"/>
+              <w:rPr>
+                <w:noProof/>
+              </w:rPr>
+            </w:pPr>
+            <w:r>
+              <w:rPr>
+                <w:noProof/>
+              </w:rPr>
+              <w:t>Jetbrains PHP Storm, “PHP Storm,” [Online]. Available: https://www.jetbrains.com/phpstorm/.</w:t>
+            </w:r>
+          </w:p>
+        </w:tc>
+      </w:tr>
+      <w:tr>
+        <w:trPr>
+          <w:divId w:val="508183813"/>
+          <w:tblCellSpacing w:w="15" w:type="dxa"/>
+        </w:trPr>
+        <w:tc>
+          <w:tcPr>
+            <w:tcW w:w="50" w:type="pct"/>
+            <w:hideMark/>
+          </w:tcPr>
+          <w:p>
+            <w:pPr>
+              <w:pStyle w:val="Bibliografia"/>
+              <w:rPr>
+                <w:noProof/>
+              </w:rPr>
+            </w:pPr>
+            <w:r>
+              <w:rPr>
+                <w:noProof/>
+              </w:rPr>
+              <w:t xml:space="preserve">[7] </w:t>
+            </w:r>
+          </w:p>
+        </w:tc>
+        <w:tc>
+          <w:tcPr>
+            <w:tcW w:w="0" w:type="auto"/>
+            <w:hideMark/>
+          </w:tcPr>
+          <w:p>
+            <w:pPr>
+              <w:pStyle w:val="Bibliografia"/>
+              <w:rPr>
+                <w:noProof/>
+              </w:rPr>
+            </w:pPr>
+            <w:r>
+              <w:rPr>
+                <w:noProof/>
+              </w:rPr>
+              <w:t>Symfony, “Symfony,” [Online]. Available: https://symfony.com/.</w:t>
+            </w:r>
+          </w:p>
+        </w:tc>
+      </w:tr>
+      <w:tr>
+        <w:trPr>
+          <w:divId w:val="508183813"/>
+          <w:tblCellSpacing w:w="15" w:type="dxa"/>
+        </w:trPr>
+        <w:tc>
+          <w:tcPr>
+            <w:tcW w:w="50" w:type="pct"/>
+            <w:hideMark/>
+          </w:tcPr>
+          <w:p>
+            <w:pPr>
+              <w:pStyle w:val="Bibliografia"/>
+              <w:rPr>
+                <w:noProof/>
+              </w:rPr>
+            </w:pPr>
+            <w:r>
+              <w:rPr>
+                <w:noProof/>
+              </w:rPr>
+              <w:t xml:space="preserve">[8] </w:t>
+            </w:r>
+          </w:p>
+        </w:tc>
+        <w:tc>
+          <w:tcPr>
+            <w:tcW w:w="0" w:type="auto"/>
+            <w:hideMark/>
+          </w:tcPr>
+          <w:p>
+            <w:pPr>
+              <w:pStyle w:val="Bibliografia"/>
+              <w:rPr>
+                <w:noProof/>
+              </w:rPr>
+            </w:pPr>
+            <w:r>
+              <w:rPr>
+                <w:noProof/>
+              </w:rPr>
+              <w:t>Postman, “Postman,” [Online]. Available: https://www.postman.com/.</w:t>
+            </w:r>
+          </w:p>
+        </w:tc>
+      </w:tr>
     </w:tbl>
     <w:p>
       <w:pPr>
-        <w:divId w:val="1677608631"/>
-        <w:rPr>
-          <w:rFonts w:eastAsia="Times New Roman"/>
-          <w:noProof/>
-        </w:rPr>
-      </w:pPr>
-    </w:p>
-    <w:p>
+        <w:ind w:firstLine="0"/>
+      </w:pPr>
       <w:r>
         <w:fldChar w:fldCharType="end"/>
       </w:r>
     </w:p>
-    <w:p/>
-    <w:p/>
-    <w:p/>
     <w:p>
       <w:pPr>
         <w:sectPr>
@@ -3565,102 +5800,887 @@
         <w:t>ANEXOS</w:t>
       </w:r>
     </w:p>
-    <w:p/>
-    <w:p/>
-    <w:p/>
-    <w:p/>
-    <w:p/>
-    <w:p/>
-    <w:p/>
-    <w:p/>
-    <w:p/>
-    <w:p/>
-    <w:p/>
-    <w:p/>
-    <w:p/>
-    <w:p/>
-    <w:p/>
-    <w:p/>
-    <w:p/>
-    <w:p/>
-    <w:p/>
-    <w:p/>
-    <w:p/>
-    <w:p/>
-    <w:p>
-      <w:r>
-        <w:t xml:space="preserve">[Eliminar esta folha </w:t>
-      </w:r>
-      <w:r>
-        <w:t xml:space="preserve">se não aplicável </w:t>
-      </w:r>
-      <w:r>
-        <w:t xml:space="preserve">o elemento </w:t>
-      </w:r>
-      <w:r>
-        <w:t>Anexos</w:t>
-      </w:r>
-      <w:r>
-        <w:t>]</w:t>
-      </w:r>
-    </w:p>
-    <w:p/>
-    <w:p>
-      <w:pPr>
-        <w:sectPr>
-          <w:pgSz w:w="11906" w:h="16838"/>
-          <w:pgMar w:top="1418" w:right="1134" w:bottom="1134" w:left="1701" w:header="709" w:footer="709" w:gutter="0"/>
-          <w:pgNumType w:fmt="upperRoman" w:start="19"/>
-          <w:cols w:space="708"/>
-          <w:titlePg/>
-          <w:docGrid w:linePitch="360"/>
-        </w:sectPr>
-      </w:pPr>
-    </w:p>
-    <w:p/>
-    <w:p>
-      <w:pPr>
-        <w:pStyle w:val="TituloNoNumerado"/>
-      </w:pPr>
-      <w:r>
-        <w:t>Anexo A – [Designação do Anexo]</w:t>
-      </w:r>
-    </w:p>
-    <w:p/>
-    <w:p/>
-    <w:p/>
-    <w:p/>
-    <w:p/>
-    <w:p/>
-    <w:p/>
-    <w:p>
-      <w:pPr>
-        <w:ind w:firstLine="0"/>
-      </w:pPr>
-      <w:r>
-        <w:tab/>
-      </w:r>
-    </w:p>
-    <w:p/>
-    <w:p/>
-    <w:p/>
-    <w:p/>
-    <w:p/>
-    <w:p/>
-    <w:p/>
-    <w:p/>
-    <w:p/>
-    <w:p/>
-    <w:p/>
-    <w:p/>
-    <w:p/>
-    <w:p/>
-    <w:p/>
-    <w:p/>
-    <w:p>
-      <w:r>
-        <w:t>[Eliminar esta folha se não aplicável o elemento Anexos]</w:t>
-      </w:r>
+    <w:p>
+      <w:pPr>
+        <w:keepNext/>
+        <w:jc w:val="center"/>
+      </w:pPr>
+      <w:r>
+        <w:rPr>
+          <w:noProof/>
+        </w:rPr>
+        <w:drawing>
+          <wp:inline distT="0" distB="0" distL="0" distR="0" wp14:anchorId="1B344670" wp14:editId="7F6858BF">
+            <wp:extent cx="3549650" cy="5086350"/>
+            <wp:effectExtent l="0" t="0" r="0" b="0"/>
+            <wp:docPr id="140894775" name="Imagem 9" descr="Uma imagem com texto, captura de ecrã, documento&#10;&#10;Descrição gerada automaticamente"/>
+            <wp:cNvGraphicFramePr>
+              <a:graphicFrameLocks xmlns:a="http://schemas.openxmlformats.org/drawingml/2006/main" noChangeAspect="1"/>
+            </wp:cNvGraphicFramePr>
+            <a:graphic xmlns:a="http://schemas.openxmlformats.org/drawingml/2006/main">
+              <a:graphicData uri="http://schemas.openxmlformats.org/drawingml/2006/picture">
+                <pic:pic xmlns:pic="http://schemas.openxmlformats.org/drawingml/2006/picture">
+                  <pic:nvPicPr>
+                    <pic:cNvPr id="140894775" name="Imagem 9" descr="Uma imagem com texto, captura de ecrã, documento&#10;&#10;Descrição gerada automaticamente"/>
+                    <pic:cNvPicPr/>
+                  </pic:nvPicPr>
+                  <pic:blipFill>
+                    <a:blip r:embed="rId24">
+                      <a:extLst>
+                        <a:ext uri="{28A0092B-C50C-407E-A947-70E740481C1C}">
+                          <a14:useLocalDpi xmlns:a14="http://schemas.microsoft.com/office/drawing/2010/main" val="0"/>
+                        </a:ext>
+                      </a:extLst>
+                    </a:blip>
+                    <a:stretch>
+                      <a:fillRect/>
+                    </a:stretch>
+                  </pic:blipFill>
+                  <pic:spPr>
+                    <a:xfrm>
+                      <a:off x="0" y="0"/>
+                      <a:ext cx="3565949" cy="5109705"/>
+                    </a:xfrm>
+                    <a:prstGeom prst="rect">
+                      <a:avLst/>
+                    </a:prstGeom>
+                  </pic:spPr>
+                </pic:pic>
+              </a:graphicData>
+            </a:graphic>
+          </wp:inline>
+        </w:drawing>
+      </w:r>
+    </w:p>
+    <w:p>
+      <w:pPr>
+        <w:pStyle w:val="Legenda"/>
+        <w:jc w:val="center"/>
+      </w:pPr>
+      <w:bookmarkStart w:id="10" w:name="_Toc137360147"/>
+      <w:r>
+        <w:t xml:space="preserve">Figura </w:t>
+      </w:r>
+      <w:r>
+        <w:fldChar w:fldCharType="begin"/>
+      </w:r>
+      <w:r>
+        <w:instrText xml:space="preserve"> SEQ Figura \* ARABIC </w:instrText>
+      </w:r>
+      <w:r>
+        <w:fldChar w:fldCharType="separate"/>
+      </w:r>
+      <w:r>
+        <w:rPr>
+          <w:noProof/>
+        </w:rPr>
+        <w:t>8</w:t>
+      </w:r>
+      <w:r>
+        <w:fldChar w:fldCharType="end"/>
+      </w:r>
+      <w:r>
+        <w:t xml:space="preserve"> - Anexo, Tarefa PMIR-1</w:t>
+      </w:r>
+      <w:bookmarkEnd w:id="10"/>
+    </w:p>
+    <w:p>
+      <w:pPr>
+        <w:keepNext/>
+        <w:jc w:val="center"/>
+      </w:pPr>
+      <w:r>
+        <w:rPr>
+          <w:noProof/>
+        </w:rPr>
+        <w:drawing>
+          <wp:inline distT="0" distB="0" distL="0" distR="0" wp14:anchorId="6E9E4F15" wp14:editId="244B973B">
+            <wp:extent cx="3905250" cy="1731983"/>
+            <wp:effectExtent l="0" t="0" r="0" b="1905"/>
+            <wp:docPr id="1701384632" name="Imagem 10" descr="Uma imagem com texto, captura de ecrã, software, Tipo de letra&#10;&#10;Descrição gerada automaticamente"/>
+            <wp:cNvGraphicFramePr>
+              <a:graphicFrameLocks xmlns:a="http://schemas.openxmlformats.org/drawingml/2006/main" noChangeAspect="1"/>
+            </wp:cNvGraphicFramePr>
+            <a:graphic xmlns:a="http://schemas.openxmlformats.org/drawingml/2006/main">
+              <a:graphicData uri="http://schemas.openxmlformats.org/drawingml/2006/picture">
+                <pic:pic xmlns:pic="http://schemas.openxmlformats.org/drawingml/2006/picture">
+                  <pic:nvPicPr>
+                    <pic:cNvPr id="1701384632" name="Imagem 10" descr="Uma imagem com texto, captura de ecrã, software, Tipo de letra&#10;&#10;Descrição gerada automaticamente"/>
+                    <pic:cNvPicPr/>
+                  </pic:nvPicPr>
+                  <pic:blipFill>
+                    <a:blip r:embed="rId25">
+                      <a:extLst>
+                        <a:ext uri="{28A0092B-C50C-407E-A947-70E740481C1C}">
+                          <a14:useLocalDpi xmlns:a14="http://schemas.microsoft.com/office/drawing/2010/main" val="0"/>
+                        </a:ext>
+                      </a:extLst>
+                    </a:blip>
+                    <a:stretch>
+                      <a:fillRect/>
+                    </a:stretch>
+                  </pic:blipFill>
+                  <pic:spPr>
+                    <a:xfrm>
+                      <a:off x="0" y="0"/>
+                      <a:ext cx="3925281" cy="1740867"/>
+                    </a:xfrm>
+                    <a:prstGeom prst="rect">
+                      <a:avLst/>
+                    </a:prstGeom>
+                  </pic:spPr>
+                </pic:pic>
+              </a:graphicData>
+            </a:graphic>
+          </wp:inline>
+        </w:drawing>
+      </w:r>
+    </w:p>
+    <w:p>
+      <w:pPr>
+        <w:pStyle w:val="Legenda"/>
+        <w:jc w:val="center"/>
+      </w:pPr>
+      <w:bookmarkStart w:id="11" w:name="_Toc137360148"/>
+      <w:r>
+        <w:t xml:space="preserve">Figura </w:t>
+      </w:r>
+      <w:r>
+        <w:fldChar w:fldCharType="begin"/>
+      </w:r>
+      <w:r>
+        <w:instrText xml:space="preserve"> SEQ Figura \* ARABIC </w:instrText>
+      </w:r>
+      <w:r>
+        <w:fldChar w:fldCharType="separate"/>
+      </w:r>
+      <w:r>
+        <w:rPr>
+          <w:noProof/>
+        </w:rPr>
+        <w:t>9</w:t>
+      </w:r>
+      <w:r>
+        <w:fldChar w:fldCharType="end"/>
+      </w:r>
+      <w:r>
+        <w:t xml:space="preserve"> </w:t>
+      </w:r>
+      <w:r>
+        <w:t>- Anexo, Tarefa PMIR-</w:t>
+      </w:r>
+      <w:r>
+        <w:t>2</w:t>
+      </w:r>
+      <w:bookmarkEnd w:id="11"/>
+    </w:p>
+    <w:p>
+      <w:pPr>
+        <w:keepNext/>
+        <w:jc w:val="center"/>
+      </w:pPr>
+      <w:r>
+        <w:rPr>
+          <w:noProof/>
+        </w:rPr>
+        <w:lastRenderedPageBreak/>
+        <w:drawing>
+          <wp:inline distT="0" distB="0" distL="0" distR="0" wp14:anchorId="2A9BE288" wp14:editId="3521B2C0">
+            <wp:extent cx="4295775" cy="1619618"/>
+            <wp:effectExtent l="0" t="0" r="0" b="0"/>
+            <wp:docPr id="1520068692" name="Imagem 11" descr="Uma imagem com texto, Tipo de letra, software, Página web&#10;&#10;Descrição gerada automaticamente"/>
+            <wp:cNvGraphicFramePr>
+              <a:graphicFrameLocks xmlns:a="http://schemas.openxmlformats.org/drawingml/2006/main" noChangeAspect="1"/>
+            </wp:cNvGraphicFramePr>
+            <a:graphic xmlns:a="http://schemas.openxmlformats.org/drawingml/2006/main">
+              <a:graphicData uri="http://schemas.openxmlformats.org/drawingml/2006/picture">
+                <pic:pic xmlns:pic="http://schemas.openxmlformats.org/drawingml/2006/picture">
+                  <pic:nvPicPr>
+                    <pic:cNvPr id="1520068692" name="Imagem 11" descr="Uma imagem com texto, Tipo de letra, software, Página web&#10;&#10;Descrição gerada automaticamente"/>
+                    <pic:cNvPicPr/>
+                  </pic:nvPicPr>
+                  <pic:blipFill>
+                    <a:blip r:embed="rId26">
+                      <a:extLst>
+                        <a:ext uri="{28A0092B-C50C-407E-A947-70E740481C1C}">
+                          <a14:useLocalDpi xmlns:a14="http://schemas.microsoft.com/office/drawing/2010/main" val="0"/>
+                        </a:ext>
+                      </a:extLst>
+                    </a:blip>
+                    <a:stretch>
+                      <a:fillRect/>
+                    </a:stretch>
+                  </pic:blipFill>
+                  <pic:spPr>
+                    <a:xfrm>
+                      <a:off x="0" y="0"/>
+                      <a:ext cx="4313441" cy="1626279"/>
+                    </a:xfrm>
+                    <a:prstGeom prst="rect">
+                      <a:avLst/>
+                    </a:prstGeom>
+                  </pic:spPr>
+                </pic:pic>
+              </a:graphicData>
+            </a:graphic>
+          </wp:inline>
+        </w:drawing>
+      </w:r>
+    </w:p>
+    <w:p>
+      <w:pPr>
+        <w:pStyle w:val="Legenda"/>
+        <w:jc w:val="center"/>
+      </w:pPr>
+      <w:bookmarkStart w:id="12" w:name="_Toc137360149"/>
+      <w:r>
+        <w:t xml:space="preserve">Figura </w:t>
+      </w:r>
+      <w:r>
+        <w:fldChar w:fldCharType="begin"/>
+      </w:r>
+      <w:r>
+        <w:instrText xml:space="preserve"> SEQ Figura \* ARABIC </w:instrText>
+      </w:r>
+      <w:r>
+        <w:fldChar w:fldCharType="separate"/>
+      </w:r>
+      <w:r>
+        <w:rPr>
+          <w:noProof/>
+        </w:rPr>
+        <w:t>10</w:t>
+      </w:r>
+      <w:r>
+        <w:fldChar w:fldCharType="end"/>
+      </w:r>
+      <w:r>
+        <w:t xml:space="preserve"> </w:t>
+      </w:r>
+      <w:r>
+        <w:t>- Anexo, Tarefa PMIR-</w:t>
+      </w:r>
+      <w:r>
+        <w:t>3</w:t>
+      </w:r>
+      <w:bookmarkEnd w:id="12"/>
+    </w:p>
+    <w:p>
+      <w:pPr>
+        <w:keepNext/>
+        <w:jc w:val="center"/>
+      </w:pPr>
+      <w:r>
+        <w:rPr>
+          <w:noProof/>
+        </w:rPr>
+        <w:drawing>
+          <wp:inline distT="0" distB="0" distL="0" distR="0" wp14:anchorId="0E7607B5" wp14:editId="7CA887F5">
+            <wp:extent cx="4362965" cy="4819650"/>
+            <wp:effectExtent l="0" t="0" r="0" b="0"/>
+            <wp:docPr id="8092865" name="Imagem 12" descr="Uma imagem com texto, captura de ecrã, Tipo de letra&#10;&#10;Descrição gerada automaticamente"/>
+            <wp:cNvGraphicFramePr>
+              <a:graphicFrameLocks xmlns:a="http://schemas.openxmlformats.org/drawingml/2006/main" noChangeAspect="1"/>
+            </wp:cNvGraphicFramePr>
+            <a:graphic xmlns:a="http://schemas.openxmlformats.org/drawingml/2006/main">
+              <a:graphicData uri="http://schemas.openxmlformats.org/drawingml/2006/picture">
+                <pic:pic xmlns:pic="http://schemas.openxmlformats.org/drawingml/2006/picture">
+                  <pic:nvPicPr>
+                    <pic:cNvPr id="8092865" name="Imagem 12" descr="Uma imagem com texto, captura de ecrã, Tipo de letra&#10;&#10;Descrição gerada automaticamente"/>
+                    <pic:cNvPicPr/>
+                  </pic:nvPicPr>
+                  <pic:blipFill>
+                    <a:blip r:embed="rId27">
+                      <a:extLst>
+                        <a:ext uri="{28A0092B-C50C-407E-A947-70E740481C1C}">
+                          <a14:useLocalDpi xmlns:a14="http://schemas.microsoft.com/office/drawing/2010/main" val="0"/>
+                        </a:ext>
+                      </a:extLst>
+                    </a:blip>
+                    <a:stretch>
+                      <a:fillRect/>
+                    </a:stretch>
+                  </pic:blipFill>
+                  <pic:spPr>
+                    <a:xfrm>
+                      <a:off x="0" y="0"/>
+                      <a:ext cx="4371155" cy="4828697"/>
+                    </a:xfrm>
+                    <a:prstGeom prst="rect">
+                      <a:avLst/>
+                    </a:prstGeom>
+                  </pic:spPr>
+                </pic:pic>
+              </a:graphicData>
+            </a:graphic>
+          </wp:inline>
+        </w:drawing>
+      </w:r>
+    </w:p>
+    <w:p>
+      <w:pPr>
+        <w:pStyle w:val="Legenda"/>
+        <w:jc w:val="center"/>
+      </w:pPr>
+      <w:bookmarkStart w:id="13" w:name="_Toc137360150"/>
+      <w:r>
+        <w:t xml:space="preserve">Figura </w:t>
+      </w:r>
+      <w:r>
+        <w:fldChar w:fldCharType="begin"/>
+      </w:r>
+      <w:r>
+        <w:instrText xml:space="preserve"> SEQ Figura \* ARABIC </w:instrText>
+      </w:r>
+      <w:r>
+        <w:fldChar w:fldCharType="separate"/>
+      </w:r>
+      <w:r>
+        <w:rPr>
+          <w:noProof/>
+        </w:rPr>
+        <w:t>11</w:t>
+      </w:r>
+      <w:r>
+        <w:fldChar w:fldCharType="end"/>
+      </w:r>
+      <w:r>
+        <w:t xml:space="preserve"> </w:t>
+      </w:r>
+      <w:r>
+        <w:t>- Anexo, Tarefa PMIR-</w:t>
+      </w:r>
+      <w:r>
+        <w:t>4</w:t>
+      </w:r>
+      <w:bookmarkEnd w:id="13"/>
+    </w:p>
+    <w:p>
+      <w:pPr>
+        <w:keepNext/>
+        <w:jc w:val="center"/>
+      </w:pPr>
+      <w:r>
+        <w:rPr>
+          <w:noProof/>
+        </w:rPr>
+        <w:lastRenderedPageBreak/>
+        <w:drawing>
+          <wp:inline distT="0" distB="0" distL="0" distR="0" wp14:anchorId="44A08209" wp14:editId="49D031DA">
+            <wp:extent cx="3933825" cy="4163118"/>
+            <wp:effectExtent l="0" t="0" r="0" b="8890"/>
+            <wp:docPr id="808905624" name="Imagem 13" descr="Uma imagem com texto, captura de ecrã, Tipo de letra&#10;&#10;Descrição gerada automaticamente"/>
+            <wp:cNvGraphicFramePr>
+              <a:graphicFrameLocks xmlns:a="http://schemas.openxmlformats.org/drawingml/2006/main" noChangeAspect="1"/>
+            </wp:cNvGraphicFramePr>
+            <a:graphic xmlns:a="http://schemas.openxmlformats.org/drawingml/2006/main">
+              <a:graphicData uri="http://schemas.openxmlformats.org/drawingml/2006/picture">
+                <pic:pic xmlns:pic="http://schemas.openxmlformats.org/drawingml/2006/picture">
+                  <pic:nvPicPr>
+                    <pic:cNvPr id="808905624" name="Imagem 13" descr="Uma imagem com texto, captura de ecrã, Tipo de letra&#10;&#10;Descrição gerada automaticamente"/>
+                    <pic:cNvPicPr/>
+                  </pic:nvPicPr>
+                  <pic:blipFill>
+                    <a:blip r:embed="rId28">
+                      <a:extLst>
+                        <a:ext uri="{28A0092B-C50C-407E-A947-70E740481C1C}">
+                          <a14:useLocalDpi xmlns:a14="http://schemas.microsoft.com/office/drawing/2010/main" val="0"/>
+                        </a:ext>
+                      </a:extLst>
+                    </a:blip>
+                    <a:stretch>
+                      <a:fillRect/>
+                    </a:stretch>
+                  </pic:blipFill>
+                  <pic:spPr>
+                    <a:xfrm>
+                      <a:off x="0" y="0"/>
+                      <a:ext cx="3939994" cy="4169646"/>
+                    </a:xfrm>
+                    <a:prstGeom prst="rect">
+                      <a:avLst/>
+                    </a:prstGeom>
+                  </pic:spPr>
+                </pic:pic>
+              </a:graphicData>
+            </a:graphic>
+          </wp:inline>
+        </w:drawing>
+      </w:r>
+    </w:p>
+    <w:p>
+      <w:pPr>
+        <w:pStyle w:val="Legenda"/>
+        <w:jc w:val="center"/>
+      </w:pPr>
+      <w:bookmarkStart w:id="14" w:name="_Toc137360151"/>
+      <w:r>
+        <w:t xml:space="preserve">Figura </w:t>
+      </w:r>
+      <w:r>
+        <w:fldChar w:fldCharType="begin"/>
+      </w:r>
+      <w:r>
+        <w:instrText xml:space="preserve"> SEQ Figura \* ARABIC </w:instrText>
+      </w:r>
+      <w:r>
+        <w:fldChar w:fldCharType="separate"/>
+      </w:r>
+      <w:r>
+        <w:rPr>
+          <w:noProof/>
+        </w:rPr>
+        <w:t>12</w:t>
+      </w:r>
+      <w:r>
+        <w:fldChar w:fldCharType="end"/>
+      </w:r>
+      <w:r>
+        <w:t>- Anexo, Tarefa PMIR-</w:t>
+      </w:r>
+      <w:r>
+        <w:t>5</w:t>
+      </w:r>
+      <w:bookmarkEnd w:id="14"/>
+    </w:p>
+    <w:p>
+      <w:pPr>
+        <w:keepNext/>
+        <w:jc w:val="center"/>
+      </w:pPr>
+      <w:r>
+        <w:rPr>
+          <w:noProof/>
+        </w:rPr>
+        <w:drawing>
+          <wp:inline distT="0" distB="0" distL="0" distR="0" wp14:anchorId="3FF247F3" wp14:editId="01420F54">
+            <wp:extent cx="3557346" cy="3971925"/>
+            <wp:effectExtent l="0" t="0" r="5080" b="0"/>
+            <wp:docPr id="1235813395" name="Imagem 14" descr="Uma imagem com texto, captura de ecrã, Tipo de letra&#10;&#10;Descrição gerada automaticamente"/>
+            <wp:cNvGraphicFramePr>
+              <a:graphicFrameLocks xmlns:a="http://schemas.openxmlformats.org/drawingml/2006/main" noChangeAspect="1"/>
+            </wp:cNvGraphicFramePr>
+            <a:graphic xmlns:a="http://schemas.openxmlformats.org/drawingml/2006/main">
+              <a:graphicData uri="http://schemas.openxmlformats.org/drawingml/2006/picture">
+                <pic:pic xmlns:pic="http://schemas.openxmlformats.org/drawingml/2006/picture">
+                  <pic:nvPicPr>
+                    <pic:cNvPr id="1235813395" name="Imagem 14" descr="Uma imagem com texto, captura de ecrã, Tipo de letra&#10;&#10;Descrição gerada automaticamente"/>
+                    <pic:cNvPicPr/>
+                  </pic:nvPicPr>
+                  <pic:blipFill>
+                    <a:blip r:embed="rId29">
+                      <a:extLst>
+                        <a:ext uri="{28A0092B-C50C-407E-A947-70E740481C1C}">
+                          <a14:useLocalDpi xmlns:a14="http://schemas.microsoft.com/office/drawing/2010/main" val="0"/>
+                        </a:ext>
+                      </a:extLst>
+                    </a:blip>
+                    <a:stretch>
+                      <a:fillRect/>
+                    </a:stretch>
+                  </pic:blipFill>
+                  <pic:spPr>
+                    <a:xfrm>
+                      <a:off x="0" y="0"/>
+                      <a:ext cx="3562557" cy="3977743"/>
+                    </a:xfrm>
+                    <a:prstGeom prst="rect">
+                      <a:avLst/>
+                    </a:prstGeom>
+                  </pic:spPr>
+                </pic:pic>
+              </a:graphicData>
+            </a:graphic>
+          </wp:inline>
+        </w:drawing>
+      </w:r>
+    </w:p>
+    <w:p>
+      <w:pPr>
+        <w:pStyle w:val="Legenda"/>
+        <w:jc w:val="center"/>
+      </w:pPr>
+      <w:bookmarkStart w:id="15" w:name="_Toc137360152"/>
+      <w:r>
+        <w:t xml:space="preserve">Figura </w:t>
+      </w:r>
+      <w:r>
+        <w:fldChar w:fldCharType="begin"/>
+      </w:r>
+      <w:r>
+        <w:instrText xml:space="preserve"> SEQ Figura \* ARABIC </w:instrText>
+      </w:r>
+      <w:r>
+        <w:fldChar w:fldCharType="separate"/>
+      </w:r>
+      <w:r>
+        <w:rPr>
+          <w:noProof/>
+        </w:rPr>
+        <w:t>13</w:t>
+      </w:r>
+      <w:r>
+        <w:fldChar w:fldCharType="end"/>
+      </w:r>
+      <w:r>
+        <w:t>- Anexo, Tarefa PMIR-</w:t>
+      </w:r>
+      <w:r>
+        <w:t>6</w:t>
+      </w:r>
+      <w:bookmarkEnd w:id="15"/>
+    </w:p>
+    <w:p>
+      <w:pPr>
+        <w:keepNext/>
+        <w:jc w:val="center"/>
+      </w:pPr>
+      <w:r>
+        <w:rPr>
+          <w:noProof/>
+        </w:rPr>
+        <w:lastRenderedPageBreak/>
+        <w:drawing>
+          <wp:inline distT="0" distB="0" distL="0" distR="0" wp14:anchorId="69CF30D9" wp14:editId="3051FA7A">
+            <wp:extent cx="3774644" cy="4933950"/>
+            <wp:effectExtent l="0" t="0" r="0" b="0"/>
+            <wp:docPr id="786431496" name="Imagem 15" descr="Uma imagem com texto, captura de ecrã, Tipo de letra&#10;&#10;Descrição gerada automaticamente"/>
+            <wp:cNvGraphicFramePr>
+              <a:graphicFrameLocks xmlns:a="http://schemas.openxmlformats.org/drawingml/2006/main" noChangeAspect="1"/>
+            </wp:cNvGraphicFramePr>
+            <a:graphic xmlns:a="http://schemas.openxmlformats.org/drawingml/2006/main">
+              <a:graphicData uri="http://schemas.openxmlformats.org/drawingml/2006/picture">
+                <pic:pic xmlns:pic="http://schemas.openxmlformats.org/drawingml/2006/picture">
+                  <pic:nvPicPr>
+                    <pic:cNvPr id="786431496" name="Imagem 15" descr="Uma imagem com texto, captura de ecrã, Tipo de letra&#10;&#10;Descrição gerada automaticamente"/>
+                    <pic:cNvPicPr/>
+                  </pic:nvPicPr>
+                  <pic:blipFill>
+                    <a:blip r:embed="rId30">
+                      <a:extLst>
+                        <a:ext uri="{28A0092B-C50C-407E-A947-70E740481C1C}">
+                          <a14:useLocalDpi xmlns:a14="http://schemas.microsoft.com/office/drawing/2010/main" val="0"/>
+                        </a:ext>
+                      </a:extLst>
+                    </a:blip>
+                    <a:stretch>
+                      <a:fillRect/>
+                    </a:stretch>
+                  </pic:blipFill>
+                  <pic:spPr>
+                    <a:xfrm>
+                      <a:off x="0" y="0"/>
+                      <a:ext cx="3780931" cy="4942168"/>
+                    </a:xfrm>
+                    <a:prstGeom prst="rect">
+                      <a:avLst/>
+                    </a:prstGeom>
+                  </pic:spPr>
+                </pic:pic>
+              </a:graphicData>
+            </a:graphic>
+          </wp:inline>
+        </w:drawing>
+      </w:r>
+    </w:p>
+    <w:p>
+      <w:pPr>
+        <w:pStyle w:val="Legenda"/>
+        <w:jc w:val="center"/>
+      </w:pPr>
+      <w:bookmarkStart w:id="16" w:name="_Toc137360153"/>
+      <w:r>
+        <w:t xml:space="preserve">Figura </w:t>
+      </w:r>
+      <w:r>
+        <w:fldChar w:fldCharType="begin"/>
+      </w:r>
+      <w:r>
+        <w:instrText xml:space="preserve"> SEQ Figura \* ARABIC </w:instrText>
+      </w:r>
+      <w:r>
+        <w:fldChar w:fldCharType="separate"/>
+      </w:r>
+      <w:r>
+        <w:rPr>
+          <w:noProof/>
+        </w:rPr>
+        <w:t>14</w:t>
+      </w:r>
+      <w:r>
+        <w:fldChar w:fldCharType="end"/>
+      </w:r>
+      <w:r>
+        <w:t>- Anexo, Tarefa PMIR-</w:t>
+      </w:r>
+      <w:r>
+        <w:t>7</w:t>
+      </w:r>
+      <w:bookmarkEnd w:id="16"/>
+    </w:p>
+    <w:p>
+      <w:pPr>
+        <w:keepNext/>
+        <w:jc w:val="center"/>
+      </w:pPr>
+      <w:r>
+        <w:rPr>
+          <w:noProof/>
+        </w:rPr>
+        <w:lastRenderedPageBreak/>
+        <w:drawing>
+          <wp:inline distT="0" distB="0" distL="0" distR="0" wp14:anchorId="708995FE" wp14:editId="290BC10B">
+            <wp:extent cx="4105275" cy="4746025"/>
+            <wp:effectExtent l="0" t="0" r="0" b="0"/>
+            <wp:docPr id="1474985868" name="Imagem 16" descr="Uma imagem com texto, captura de ecrã, Tipo de letra&#10;&#10;Descrição gerada automaticamente"/>
+            <wp:cNvGraphicFramePr>
+              <a:graphicFrameLocks xmlns:a="http://schemas.openxmlformats.org/drawingml/2006/main" noChangeAspect="1"/>
+            </wp:cNvGraphicFramePr>
+            <a:graphic xmlns:a="http://schemas.openxmlformats.org/drawingml/2006/main">
+              <a:graphicData uri="http://schemas.openxmlformats.org/drawingml/2006/picture">
+                <pic:pic xmlns:pic="http://schemas.openxmlformats.org/drawingml/2006/picture">
+                  <pic:nvPicPr>
+                    <pic:cNvPr id="1474985868" name="Imagem 16" descr="Uma imagem com texto, captura de ecrã, Tipo de letra&#10;&#10;Descrição gerada automaticamente"/>
+                    <pic:cNvPicPr/>
+                  </pic:nvPicPr>
+                  <pic:blipFill>
+                    <a:blip r:embed="rId31">
+                      <a:extLst>
+                        <a:ext uri="{28A0092B-C50C-407E-A947-70E740481C1C}">
+                          <a14:useLocalDpi xmlns:a14="http://schemas.microsoft.com/office/drawing/2010/main" val="0"/>
+                        </a:ext>
+                      </a:extLst>
+                    </a:blip>
+                    <a:stretch>
+                      <a:fillRect/>
+                    </a:stretch>
+                  </pic:blipFill>
+                  <pic:spPr>
+                    <a:xfrm>
+                      <a:off x="0" y="0"/>
+                      <a:ext cx="4114611" cy="4756818"/>
+                    </a:xfrm>
+                    <a:prstGeom prst="rect">
+                      <a:avLst/>
+                    </a:prstGeom>
+                  </pic:spPr>
+                </pic:pic>
+              </a:graphicData>
+            </a:graphic>
+          </wp:inline>
+        </w:drawing>
+      </w:r>
+    </w:p>
+    <w:p>
+      <w:pPr>
+        <w:pStyle w:val="Legenda"/>
+        <w:jc w:val="center"/>
+      </w:pPr>
+      <w:bookmarkStart w:id="17" w:name="_Toc137360154"/>
+      <w:r>
+        <w:t xml:space="preserve">Figura </w:t>
+      </w:r>
+      <w:r>
+        <w:fldChar w:fldCharType="begin"/>
+      </w:r>
+      <w:r>
+        <w:instrText xml:space="preserve"> SEQ Figura \* ARABIC </w:instrText>
+      </w:r>
+      <w:r>
+        <w:fldChar w:fldCharType="separate"/>
+      </w:r>
+      <w:r>
+        <w:rPr>
+          <w:noProof/>
+        </w:rPr>
+        <w:t>15</w:t>
+      </w:r>
+      <w:r>
+        <w:fldChar w:fldCharType="end"/>
+      </w:r>
+      <w:r>
+        <w:t>- Anexo, Tarefa PMIR-</w:t>
+      </w:r>
+      <w:r>
+        <w:t>8</w:t>
+      </w:r>
+      <w:bookmarkEnd w:id="17"/>
+    </w:p>
+    <w:p>
+      <w:pPr>
+        <w:keepNext/>
+        <w:jc w:val="center"/>
+      </w:pPr>
+      <w:r>
+        <w:rPr>
+          <w:noProof/>
+        </w:rPr>
+        <w:lastRenderedPageBreak/>
+        <w:drawing>
+          <wp:inline distT="0" distB="0" distL="0" distR="0" wp14:anchorId="0DAAEAEC" wp14:editId="485EF2C3">
+            <wp:extent cx="4588385" cy="4076700"/>
+            <wp:effectExtent l="0" t="0" r="3175" b="0"/>
+            <wp:docPr id="1437010709" name="Imagem 17" descr="Uma imagem com texto, captura de ecrã, Tipo de letra&#10;&#10;Descrição gerada automaticamente"/>
+            <wp:cNvGraphicFramePr>
+              <a:graphicFrameLocks xmlns:a="http://schemas.openxmlformats.org/drawingml/2006/main" noChangeAspect="1"/>
+            </wp:cNvGraphicFramePr>
+            <a:graphic xmlns:a="http://schemas.openxmlformats.org/drawingml/2006/main">
+              <a:graphicData uri="http://schemas.openxmlformats.org/drawingml/2006/picture">
+                <pic:pic xmlns:pic="http://schemas.openxmlformats.org/drawingml/2006/picture">
+                  <pic:nvPicPr>
+                    <pic:cNvPr id="1437010709" name="Imagem 17" descr="Uma imagem com texto, captura de ecrã, Tipo de letra&#10;&#10;Descrição gerada automaticamente"/>
+                    <pic:cNvPicPr/>
+                  </pic:nvPicPr>
+                  <pic:blipFill>
+                    <a:blip r:embed="rId32">
+                      <a:extLst>
+                        <a:ext uri="{28A0092B-C50C-407E-A947-70E740481C1C}">
+                          <a14:useLocalDpi xmlns:a14="http://schemas.microsoft.com/office/drawing/2010/main" val="0"/>
+                        </a:ext>
+                      </a:extLst>
+                    </a:blip>
+                    <a:stretch>
+                      <a:fillRect/>
+                    </a:stretch>
+                  </pic:blipFill>
+                  <pic:spPr>
+                    <a:xfrm>
+                      <a:off x="0" y="0"/>
+                      <a:ext cx="4593201" cy="4080979"/>
+                    </a:xfrm>
+                    <a:prstGeom prst="rect">
+                      <a:avLst/>
+                    </a:prstGeom>
+                  </pic:spPr>
+                </pic:pic>
+              </a:graphicData>
+            </a:graphic>
+          </wp:inline>
+        </w:drawing>
+      </w:r>
+    </w:p>
+    <w:p>
+      <w:pPr>
+        <w:pStyle w:val="Legenda"/>
+        <w:jc w:val="center"/>
+      </w:pPr>
+      <w:bookmarkStart w:id="18" w:name="_Toc137360155"/>
+      <w:r>
+        <w:t xml:space="preserve">Figura </w:t>
+      </w:r>
+      <w:r>
+        <w:fldChar w:fldCharType="begin"/>
+      </w:r>
+      <w:r>
+        <w:instrText xml:space="preserve"> SEQ Figura \* ARABIC </w:instrText>
+      </w:r>
+      <w:r>
+        <w:fldChar w:fldCharType="separate"/>
+      </w:r>
+      <w:r>
+        <w:rPr>
+          <w:noProof/>
+        </w:rPr>
+        <w:t>16</w:t>
+      </w:r>
+      <w:r>
+        <w:fldChar w:fldCharType="end"/>
+      </w:r>
+      <w:r>
+        <w:t>- Anexo, Tarefa PMIR-</w:t>
+      </w:r>
+      <w:r>
+        <w:t>9</w:t>
+      </w:r>
+      <w:bookmarkEnd w:id="18"/>
+    </w:p>
+    <w:p>
+      <w:pPr>
+        <w:keepNext/>
+        <w:jc w:val="center"/>
+      </w:pPr>
+      <w:r>
+        <w:rPr>
+          <w:noProof/>
+        </w:rPr>
+        <w:lastRenderedPageBreak/>
+        <w:drawing>
+          <wp:inline distT="0" distB="0" distL="0" distR="0" wp14:anchorId="13E0FB91" wp14:editId="1F40A819">
+            <wp:extent cx="4387468" cy="4114800"/>
+            <wp:effectExtent l="0" t="0" r="0" b="0"/>
+            <wp:docPr id="1833542120" name="Imagem 18" descr="Uma imagem com texto, captura de ecrã, Tipo de letra&#10;&#10;Descrição gerada automaticamente"/>
+            <wp:cNvGraphicFramePr>
+              <a:graphicFrameLocks xmlns:a="http://schemas.openxmlformats.org/drawingml/2006/main" noChangeAspect="1"/>
+            </wp:cNvGraphicFramePr>
+            <a:graphic xmlns:a="http://schemas.openxmlformats.org/drawingml/2006/main">
+              <a:graphicData uri="http://schemas.openxmlformats.org/drawingml/2006/picture">
+                <pic:pic xmlns:pic="http://schemas.openxmlformats.org/drawingml/2006/picture">
+                  <pic:nvPicPr>
+                    <pic:cNvPr id="1833542120" name="Imagem 18" descr="Uma imagem com texto, captura de ecrã, Tipo de letra&#10;&#10;Descrição gerada automaticamente"/>
+                    <pic:cNvPicPr/>
+                  </pic:nvPicPr>
+                  <pic:blipFill>
+                    <a:blip r:embed="rId33">
+                      <a:extLst>
+                        <a:ext uri="{28A0092B-C50C-407E-A947-70E740481C1C}">
+                          <a14:useLocalDpi xmlns:a14="http://schemas.microsoft.com/office/drawing/2010/main" val="0"/>
+                        </a:ext>
+                      </a:extLst>
+                    </a:blip>
+                    <a:stretch>
+                      <a:fillRect/>
+                    </a:stretch>
+                  </pic:blipFill>
+                  <pic:spPr>
+                    <a:xfrm>
+                      <a:off x="0" y="0"/>
+                      <a:ext cx="4389203" cy="4116427"/>
+                    </a:xfrm>
+                    <a:prstGeom prst="rect">
+                      <a:avLst/>
+                    </a:prstGeom>
+                  </pic:spPr>
+                </pic:pic>
+              </a:graphicData>
+            </a:graphic>
+          </wp:inline>
+        </w:drawing>
+      </w:r>
+    </w:p>
+    <w:p>
+      <w:pPr>
+        <w:pStyle w:val="Legenda"/>
+        <w:jc w:val="center"/>
+      </w:pPr>
+      <w:bookmarkStart w:id="19" w:name="_Toc137360156"/>
+      <w:r>
+        <w:t xml:space="preserve">Figura </w:t>
+      </w:r>
+      <w:r>
+        <w:fldChar w:fldCharType="begin"/>
+      </w:r>
+      <w:r>
+        <w:instrText xml:space="preserve"> SEQ Figura \* ARABIC </w:instrText>
+      </w:r>
+      <w:r>
+        <w:fldChar w:fldCharType="separate"/>
+      </w:r>
+      <w:r>
+        <w:rPr>
+          <w:noProof/>
+        </w:rPr>
+        <w:t>17</w:t>
+      </w:r>
+      <w:r>
+        <w:fldChar w:fldCharType="end"/>
+      </w:r>
+      <w:r>
+        <w:t>- Anexo, Tarefa PMIR-1</w:t>
+      </w:r>
+      <w:r>
+        <w:t>0</w:t>
+      </w:r>
+      <w:bookmarkEnd w:id="19"/>
     </w:p>
     <w:sectPr>
       <w:pgSz w:w="11906" w:h="16838"/>
@@ -5410,11 +8430,102 @@
     <b:URL>https://symfony.com/</b:URL>
     <b:RefOrder>2</b:RefOrder>
   </b:Source>
+  <b:Source>
+    <b:Tag>PHP</b:Tag>
+    <b:SourceType>InternetSite</b:SourceType>
+    <b:Guid>{5E81558B-851B-4F4F-A431-F4A106E58FD6}</b:Guid>
+    <b:Author>
+      <b:Author>
+        <b:Corporate>PHP</b:Corporate>
+      </b:Author>
+    </b:Author>
+    <b:Title>PHP</b:Title>
+    <b:URL>https://www.php.net/</b:URL>
+    <b:RefOrder>3</b:RefOrder>
+  </b:Source>
+  <b:Source>
+    <b:Tag>Doc</b:Tag>
+    <b:SourceType>InternetSite</b:SourceType>
+    <b:Guid>{EEA1F263-D1A2-4F0F-A152-9742915F6F1E}</b:Guid>
+    <b:Author>
+      <b:Author>
+        <b:Corporate>Docker</b:Corporate>
+      </b:Author>
+    </b:Author>
+    <b:Title>Docker</b:Title>
+    <b:URL>https://www.docker.com/</b:URL>
+    <b:RefOrder>4</b:RefOrder>
+  </b:Source>
+  <b:Source>
+    <b:Tag>Git</b:Tag>
+    <b:SourceType>InternetSite</b:SourceType>
+    <b:Guid>{33FCAA3E-8ABD-4AFD-B886-C9CBC319F5E2}</b:Guid>
+    <b:Author>
+      <b:Author>
+        <b:Corporate>Github</b:Corporate>
+      </b:Author>
+    </b:Author>
+    <b:Title>Github</b:Title>
+    <b:URL>https://github.com/</b:URL>
+    <b:RefOrder>5</b:RefOrder>
+  </b:Source>
+  <b:Source>
+    <b:Tag>Jet</b:Tag>
+    <b:SourceType>InternetSite</b:SourceType>
+    <b:Guid>{4E160B72-FF72-45C8-B221-22E7C4DBFCB3}</b:Guid>
+    <b:Author>
+      <b:Author>
+        <b:Corporate>Jetbrains PHP Storm</b:Corporate>
+      </b:Author>
+    </b:Author>
+    <b:Title>PHP Storm</b:Title>
+    <b:URL>https://www.jetbrains.com/phpstorm/</b:URL>
+    <b:RefOrder>6</b:RefOrder>
+  </b:Source>
+  <b:Source>
+    <b:Tag>Sym1</b:Tag>
+    <b:SourceType>InternetSite</b:SourceType>
+    <b:Guid>{5BD1E922-DD0A-4FFE-A52A-2B273D1EF736}</b:Guid>
+    <b:Author>
+      <b:Author>
+        <b:Corporate>Symfony</b:Corporate>
+      </b:Author>
+    </b:Author>
+    <b:Title>Symfony</b:Title>
+    <b:URL>https://symfony.com/</b:URL>
+    <b:RefOrder>7</b:RefOrder>
+  </b:Source>
+  <b:Source>
+    <b:Tag>Pos</b:Tag>
+    <b:SourceType>InternetSite</b:SourceType>
+    <b:Guid>{CA2EF5DB-1DC5-49DF-8738-1AAD315E52DC}</b:Guid>
+    <b:Author>
+      <b:Author>
+        <b:Corporate>Postman</b:Corporate>
+      </b:Author>
+    </b:Author>
+    <b:Title>Postman</b:Title>
+    <b:URL>https://www.postman.com/</b:URL>
+    <b:RefOrder>8</b:RefOrder>
+  </b:Source>
+  <b:Source>
+    <b:Tag>Apa</b:Tag>
+    <b:SourceType>InternetSite</b:SourceType>
+    <b:Guid>{7B072347-3261-40A1-9E30-051D26C2119B}</b:Guid>
+    <b:Author>
+      <b:Author>
+        <b:Corporate>Apache Friends</b:Corporate>
+      </b:Author>
+    </b:Author>
+    <b:Title>XAMPP</b:Title>
+    <b:URL>https://www.apachefriends.org/</b:URL>
+    <b:RefOrder>9</b:RefOrder>
+  </b:Source>
 </b:Sources>
 </file>
 
 <file path=customXml/itemProps1.xml><?xml version="1.0" encoding="utf-8"?>
-<ds:datastoreItem xmlns:ds="http://schemas.openxmlformats.org/officeDocument/2006/customXml" ds:itemID="{B8ECAA5E-8628-41AF-8803-DB8F6B8F34E5}">
+<ds:datastoreItem xmlns:ds="http://schemas.openxmlformats.org/officeDocument/2006/customXml" ds:itemID="{03EFB42B-4790-486C-AA62-B680292A8A41}">
   <ds:schemaRefs>
     <ds:schemaRef ds:uri="http://schemas.openxmlformats.org/officeDocument/2006/bibliography"/>
   </ds:schemaRefs>

</xml_diff>

<commit_message>
[V] Primeira versao antes revisao
</commit_message>
<xml_diff>
--- a/docs/Relatorio_Estagio.docx
+++ b/docs/Relatorio_Estagio.docx
@@ -1336,6 +1336,10 @@
       </w:r>
       <w:proofErr w:type="spellStart"/>
       <w:r>
+        <w:rPr>
+          <w:i/>
+          <w:iCs/>
+        </w:rPr>
         <w:t>Symfony</w:t>
       </w:r>
       <w:proofErr w:type="spellEnd"/>
@@ -1571,7 +1575,7 @@
           <w:r>
             <w:fldChar w:fldCharType="separate"/>
           </w:r>
-          <w:hyperlink w:anchor="_Toc141864901" w:history="1">
+          <w:hyperlink w:anchor="_Toc141946588" w:history="1">
             <w:r>
               <w:rPr>
                 <w:rStyle w:val="Hiperligao"/>
@@ -1617,7 +1621,7 @@
                 <w:noProof/>
                 <w:webHidden/>
               </w:rPr>
-              <w:instrText xml:space="preserve"> PAGEREF _Toc141864901 \h </w:instrText>
+              <w:instrText xml:space="preserve"> PAGEREF _Toc141946588 \h </w:instrText>
             </w:r>
             <w:r>
               <w:rPr>
@@ -1665,7 +1669,7 @@
               <w14:ligatures w14:val="standardContextual"/>
             </w:rPr>
           </w:pPr>
-          <w:hyperlink w:anchor="_Toc141864902" w:history="1">
+          <w:hyperlink w:anchor="_Toc141946589" w:history="1">
             <w:r>
               <w:rPr>
                 <w:rStyle w:val="Hiperligao"/>
@@ -1711,7 +1715,7 @@
                 <w:noProof/>
                 <w:webHidden/>
               </w:rPr>
-              <w:instrText xml:space="preserve"> PAGEREF _Toc141864902 \h </w:instrText>
+              <w:instrText xml:space="preserve"> PAGEREF _Toc141946589 \h </w:instrText>
             </w:r>
             <w:r>
               <w:rPr>
@@ -1759,7 +1763,7 @@
               <w14:ligatures w14:val="standardContextual"/>
             </w:rPr>
           </w:pPr>
-          <w:hyperlink w:anchor="_Toc141864903" w:history="1">
+          <w:hyperlink w:anchor="_Toc141946590" w:history="1">
             <w:r>
               <w:rPr>
                 <w:rStyle w:val="Hiperligao"/>
@@ -1805,7 +1809,7 @@
                 <w:noProof/>
                 <w:webHidden/>
               </w:rPr>
-              <w:instrText xml:space="preserve"> PAGEREF _Toc141864903 \h </w:instrText>
+              <w:instrText xml:space="preserve"> PAGEREF _Toc141946590 \h </w:instrText>
             </w:r>
             <w:r>
               <w:rPr>
@@ -1853,7 +1857,7 @@
               <w14:ligatures w14:val="standardContextual"/>
             </w:rPr>
           </w:pPr>
-          <w:hyperlink w:anchor="_Toc141864904" w:history="1">
+          <w:hyperlink w:anchor="_Toc141946591" w:history="1">
             <w:r>
               <w:rPr>
                 <w:rStyle w:val="Hiperligao"/>
@@ -1899,7 +1903,7 @@
                 <w:noProof/>
                 <w:webHidden/>
               </w:rPr>
-              <w:instrText xml:space="preserve"> PAGEREF _Toc141864904 \h </w:instrText>
+              <w:instrText xml:space="preserve"> PAGEREF _Toc141946591 \h </w:instrText>
             </w:r>
             <w:r>
               <w:rPr>
@@ -1947,7 +1951,7 @@
               <w14:ligatures w14:val="standardContextual"/>
             </w:rPr>
           </w:pPr>
-          <w:hyperlink w:anchor="_Toc141864905" w:history="1">
+          <w:hyperlink w:anchor="_Toc141946592" w:history="1">
             <w:r>
               <w:rPr>
                 <w:rStyle w:val="Hiperligao"/>
@@ -1993,7 +1997,7 @@
                 <w:noProof/>
                 <w:webHidden/>
               </w:rPr>
-              <w:instrText xml:space="preserve"> PAGEREF _Toc141864905 \h </w:instrText>
+              <w:instrText xml:space="preserve"> PAGEREF _Toc141946592 \h </w:instrText>
             </w:r>
             <w:r>
               <w:rPr>
@@ -2041,7 +2045,7 @@
               <w14:ligatures w14:val="standardContextual"/>
             </w:rPr>
           </w:pPr>
-          <w:hyperlink w:anchor="_Toc141864906" w:history="1">
+          <w:hyperlink w:anchor="_Toc141946593" w:history="1">
             <w:r>
               <w:rPr>
                 <w:rStyle w:val="Hiperligao"/>
@@ -2087,7 +2091,7 @@
                 <w:noProof/>
                 <w:webHidden/>
               </w:rPr>
-              <w:instrText xml:space="preserve"> PAGEREF _Toc141864906 \h </w:instrText>
+              <w:instrText xml:space="preserve"> PAGEREF _Toc141946593 \h </w:instrText>
             </w:r>
             <w:r>
               <w:rPr>
@@ -2135,7 +2139,7 @@
               <w14:ligatures w14:val="standardContextual"/>
             </w:rPr>
           </w:pPr>
-          <w:hyperlink w:anchor="_Toc141864907" w:history="1">
+          <w:hyperlink w:anchor="_Toc141946594" w:history="1">
             <w:r>
               <w:rPr>
                 <w:rStyle w:val="Hiperligao"/>
@@ -2181,7 +2185,7 @@
                 <w:noProof/>
                 <w:webHidden/>
               </w:rPr>
-              <w:instrText xml:space="preserve"> PAGEREF _Toc141864907 \h </w:instrText>
+              <w:instrText xml:space="preserve"> PAGEREF _Toc141946594 \h </w:instrText>
             </w:r>
             <w:r>
               <w:rPr>
@@ -2229,7 +2233,7 @@
               <w14:ligatures w14:val="standardContextual"/>
             </w:rPr>
           </w:pPr>
-          <w:hyperlink w:anchor="_Toc141864908" w:history="1">
+          <w:hyperlink w:anchor="_Toc141946595" w:history="1">
             <w:r>
               <w:rPr>
                 <w:rStyle w:val="Hiperligao"/>
@@ -2275,7 +2279,7 @@
                 <w:noProof/>
                 <w:webHidden/>
               </w:rPr>
-              <w:instrText xml:space="preserve"> PAGEREF _Toc141864908 \h </w:instrText>
+              <w:instrText xml:space="preserve"> PAGEREF _Toc141946595 \h </w:instrText>
             </w:r>
             <w:r>
               <w:rPr>
@@ -2323,7 +2327,7 @@
               <w14:ligatures w14:val="standardContextual"/>
             </w:rPr>
           </w:pPr>
-          <w:hyperlink w:anchor="_Toc141864909" w:history="1">
+          <w:hyperlink w:anchor="_Toc141946596" w:history="1">
             <w:r>
               <w:rPr>
                 <w:rStyle w:val="Hiperligao"/>
@@ -2348,7 +2352,16 @@
                 <w:rStyle w:val="Hiperligao"/>
                 <w:noProof/>
               </w:rPr>
-              <w:t>Framework Symfony</w:t>
+              <w:t xml:space="preserve">Framework </w:t>
+            </w:r>
+            <w:r>
+              <w:rPr>
+                <w:rStyle w:val="Hiperligao"/>
+                <w:i/>
+                <w:iCs/>
+                <w:noProof/>
+              </w:rPr>
+              <w:t>Symfony</w:t>
             </w:r>
             <w:r>
               <w:rPr>
@@ -2369,7 +2382,7 @@
                 <w:noProof/>
                 <w:webHidden/>
               </w:rPr>
-              <w:instrText xml:space="preserve"> PAGEREF _Toc141864909 \h </w:instrText>
+              <w:instrText xml:space="preserve"> PAGEREF _Toc141946596 \h </w:instrText>
             </w:r>
             <w:r>
               <w:rPr>
@@ -2417,7 +2430,7 @@
               <w14:ligatures w14:val="standardContextual"/>
             </w:rPr>
           </w:pPr>
-          <w:hyperlink w:anchor="_Toc141864910" w:history="1">
+          <w:hyperlink w:anchor="_Toc141946597" w:history="1">
             <w:r>
               <w:rPr>
                 <w:rStyle w:val="Hiperligao"/>
@@ -2463,7 +2476,7 @@
                 <w:noProof/>
                 <w:webHidden/>
               </w:rPr>
-              <w:instrText xml:space="preserve"> PAGEREF _Toc141864910 \h </w:instrText>
+              <w:instrText xml:space="preserve"> PAGEREF _Toc141946597 \h </w:instrText>
             </w:r>
             <w:r>
               <w:rPr>
@@ -2511,7 +2524,7 @@
               <w14:ligatures w14:val="standardContextual"/>
             </w:rPr>
           </w:pPr>
-          <w:hyperlink w:anchor="_Toc141864911" w:history="1">
+          <w:hyperlink w:anchor="_Toc141946598" w:history="1">
             <w:r>
               <w:rPr>
                 <w:rStyle w:val="Hiperligao"/>
@@ -2557,7 +2570,7 @@
                 <w:noProof/>
                 <w:webHidden/>
               </w:rPr>
-              <w:instrText xml:space="preserve"> PAGEREF _Toc141864911 \h </w:instrText>
+              <w:instrText xml:space="preserve"> PAGEREF _Toc141946598 \h </w:instrText>
             </w:r>
             <w:r>
               <w:rPr>
@@ -2605,7 +2618,7 @@
               <w14:ligatures w14:val="standardContextual"/>
             </w:rPr>
           </w:pPr>
-          <w:hyperlink w:anchor="_Toc141864912" w:history="1">
+          <w:hyperlink w:anchor="_Toc141946599" w:history="1">
             <w:r>
               <w:rPr>
                 <w:rStyle w:val="Hiperligao"/>
@@ -2651,7 +2664,7 @@
                 <w:noProof/>
                 <w:webHidden/>
               </w:rPr>
-              <w:instrText xml:space="preserve"> PAGEREF _Toc141864912 \h </w:instrText>
+              <w:instrText xml:space="preserve"> PAGEREF _Toc141946599 \h </w:instrText>
             </w:r>
             <w:r>
               <w:rPr>
@@ -2699,7 +2712,7 @@
               <w14:ligatures w14:val="standardContextual"/>
             </w:rPr>
           </w:pPr>
-          <w:hyperlink w:anchor="_Toc141864913" w:history="1">
+          <w:hyperlink w:anchor="_Toc141946600" w:history="1">
             <w:r>
               <w:rPr>
                 <w:rStyle w:val="Hiperligao"/>
@@ -2745,7 +2758,7 @@
                 <w:noProof/>
                 <w:webHidden/>
               </w:rPr>
-              <w:instrText xml:space="preserve"> PAGEREF _Toc141864913 \h </w:instrText>
+              <w:instrText xml:space="preserve"> PAGEREF _Toc141946600 \h </w:instrText>
             </w:r>
             <w:r>
               <w:rPr>
@@ -2793,7 +2806,7 @@
               <w14:ligatures w14:val="standardContextual"/>
             </w:rPr>
           </w:pPr>
-          <w:hyperlink w:anchor="_Toc141864914" w:history="1">
+          <w:hyperlink w:anchor="_Toc141946601" w:history="1">
             <w:r>
               <w:rPr>
                 <w:rStyle w:val="Hiperligao"/>
@@ -2839,7 +2852,7 @@
                 <w:noProof/>
                 <w:webHidden/>
               </w:rPr>
-              <w:instrText xml:space="preserve"> PAGEREF _Toc141864914 \h </w:instrText>
+              <w:instrText xml:space="preserve"> PAGEREF _Toc141946601 \h </w:instrText>
             </w:r>
             <w:r>
               <w:rPr>
@@ -2887,7 +2900,7 @@
               <w14:ligatures w14:val="standardContextual"/>
             </w:rPr>
           </w:pPr>
-          <w:hyperlink w:anchor="_Toc141864915" w:history="1">
+          <w:hyperlink w:anchor="_Toc141946602" w:history="1">
             <w:r>
               <w:rPr>
                 <w:rStyle w:val="Hiperligao"/>
@@ -2933,7 +2946,7 @@
                 <w:noProof/>
                 <w:webHidden/>
               </w:rPr>
-              <w:instrText xml:space="preserve"> PAGEREF _Toc141864915 \h </w:instrText>
+              <w:instrText xml:space="preserve"> PAGEREF _Toc141946602 \h </w:instrText>
             </w:r>
             <w:r>
               <w:rPr>
@@ -2981,7 +2994,7 @@
               <w14:ligatures w14:val="standardContextual"/>
             </w:rPr>
           </w:pPr>
-          <w:hyperlink w:anchor="_Toc141864916" w:history="1">
+          <w:hyperlink w:anchor="_Toc141946603" w:history="1">
             <w:r>
               <w:rPr>
                 <w:rStyle w:val="Hiperligao"/>
@@ -3027,7 +3040,7 @@
                 <w:noProof/>
                 <w:webHidden/>
               </w:rPr>
-              <w:instrText xml:space="preserve"> PAGEREF _Toc141864916 \h </w:instrText>
+              <w:instrText xml:space="preserve"> PAGEREF _Toc141946603 \h </w:instrText>
             </w:r>
             <w:r>
               <w:rPr>
@@ -3075,7 +3088,7 @@
               <w14:ligatures w14:val="standardContextual"/>
             </w:rPr>
           </w:pPr>
-          <w:hyperlink w:anchor="_Toc141864917" w:history="1">
+          <w:hyperlink w:anchor="_Toc141946604" w:history="1">
             <w:r>
               <w:rPr>
                 <w:rStyle w:val="Hiperligao"/>
@@ -3121,7 +3134,7 @@
                 <w:noProof/>
                 <w:webHidden/>
               </w:rPr>
-              <w:instrText xml:space="preserve"> PAGEREF _Toc141864917 \h </w:instrText>
+              <w:instrText xml:space="preserve"> PAGEREF _Toc141946604 \h </w:instrText>
             </w:r>
             <w:r>
               <w:rPr>
@@ -3169,7 +3182,7 @@
               <w14:ligatures w14:val="standardContextual"/>
             </w:rPr>
           </w:pPr>
-          <w:hyperlink w:anchor="_Toc141864918" w:history="1">
+          <w:hyperlink w:anchor="_Toc141946605" w:history="1">
             <w:r>
               <w:rPr>
                 <w:rStyle w:val="Hiperligao"/>
@@ -3215,7 +3228,7 @@
                 <w:noProof/>
                 <w:webHidden/>
               </w:rPr>
-              <w:instrText xml:space="preserve"> PAGEREF _Toc141864918 \h </w:instrText>
+              <w:instrText xml:space="preserve"> PAGEREF _Toc141946605 \h </w:instrText>
             </w:r>
             <w:r>
               <w:rPr>
@@ -3263,7 +3276,7 @@
               <w14:ligatures w14:val="standardContextual"/>
             </w:rPr>
           </w:pPr>
-          <w:hyperlink w:anchor="_Toc141864919" w:history="1">
+          <w:hyperlink w:anchor="_Toc141946606" w:history="1">
             <w:r>
               <w:rPr>
                 <w:rStyle w:val="Hiperligao"/>
@@ -3309,7 +3322,7 @@
                 <w:noProof/>
                 <w:webHidden/>
               </w:rPr>
-              <w:instrText xml:space="preserve"> PAGEREF _Toc141864919 \h </w:instrText>
+              <w:instrText xml:space="preserve"> PAGEREF _Toc141946606 \h </w:instrText>
             </w:r>
             <w:r>
               <w:rPr>
@@ -3357,7 +3370,7 @@
               <w14:ligatures w14:val="standardContextual"/>
             </w:rPr>
           </w:pPr>
-          <w:hyperlink w:anchor="_Toc141864920" w:history="1">
+          <w:hyperlink w:anchor="_Toc141946607" w:history="1">
             <w:r>
               <w:rPr>
                 <w:rStyle w:val="Hiperligao"/>
@@ -3403,7 +3416,7 @@
                 <w:noProof/>
                 <w:webHidden/>
               </w:rPr>
-              <w:instrText xml:space="preserve"> PAGEREF _Toc141864920 \h </w:instrText>
+              <w:instrText xml:space="preserve"> PAGEREF _Toc141946607 \h </w:instrText>
             </w:r>
             <w:r>
               <w:rPr>
@@ -3451,7 +3464,7 @@
               <w14:ligatures w14:val="standardContextual"/>
             </w:rPr>
           </w:pPr>
-          <w:hyperlink w:anchor="_Toc141864921" w:history="1">
+          <w:hyperlink w:anchor="_Toc141946608" w:history="1">
             <w:r>
               <w:rPr>
                 <w:rStyle w:val="Hiperligao"/>
@@ -3497,7 +3510,7 @@
                 <w:noProof/>
                 <w:webHidden/>
               </w:rPr>
-              <w:instrText xml:space="preserve"> PAGEREF _Toc141864921 \h </w:instrText>
+              <w:instrText xml:space="preserve"> PAGEREF _Toc141946608 \h </w:instrText>
             </w:r>
             <w:r>
               <w:rPr>
@@ -3545,7 +3558,7 @@
               <w14:ligatures w14:val="standardContextual"/>
             </w:rPr>
           </w:pPr>
-          <w:hyperlink w:anchor="_Toc141864922" w:history="1">
+          <w:hyperlink w:anchor="_Toc141946609" w:history="1">
             <w:r>
               <w:rPr>
                 <w:rStyle w:val="Hiperligao"/>
@@ -3591,7 +3604,7 @@
                 <w:noProof/>
                 <w:webHidden/>
               </w:rPr>
-              <w:instrText xml:space="preserve"> PAGEREF _Toc141864922 \h </w:instrText>
+              <w:instrText xml:space="preserve"> PAGEREF _Toc141946609 \h </w:instrText>
             </w:r>
             <w:r>
               <w:rPr>
@@ -3639,7 +3652,7 @@
               <w14:ligatures w14:val="standardContextual"/>
             </w:rPr>
           </w:pPr>
-          <w:hyperlink w:anchor="_Toc141864923" w:history="1">
+          <w:hyperlink w:anchor="_Toc141946610" w:history="1">
             <w:r>
               <w:rPr>
                 <w:rStyle w:val="Hiperligao"/>
@@ -3685,7 +3698,7 @@
                 <w:noProof/>
                 <w:webHidden/>
               </w:rPr>
-              <w:instrText xml:space="preserve"> PAGEREF _Toc141864923 \h </w:instrText>
+              <w:instrText xml:space="preserve"> PAGEREF _Toc141946610 \h </w:instrText>
             </w:r>
             <w:r>
               <w:rPr>
@@ -3733,7 +3746,7 @@
               <w14:ligatures w14:val="standardContextual"/>
             </w:rPr>
           </w:pPr>
-          <w:hyperlink w:anchor="_Toc141864924" w:history="1">
+          <w:hyperlink w:anchor="_Toc141946611" w:history="1">
             <w:r>
               <w:rPr>
                 <w:rStyle w:val="Hiperligao"/>
@@ -3779,7 +3792,7 @@
                 <w:noProof/>
                 <w:webHidden/>
               </w:rPr>
-              <w:instrText xml:space="preserve"> PAGEREF _Toc141864924 \h </w:instrText>
+              <w:instrText xml:space="preserve"> PAGEREF _Toc141946611 \h </w:instrText>
             </w:r>
             <w:r>
               <w:rPr>
@@ -3827,7 +3840,7 @@
               <w14:ligatures w14:val="standardContextual"/>
             </w:rPr>
           </w:pPr>
-          <w:hyperlink w:anchor="_Toc141864925" w:history="1">
+          <w:hyperlink w:anchor="_Toc141946612" w:history="1">
             <w:r>
               <w:rPr>
                 <w:rStyle w:val="Hiperligao"/>
@@ -3873,7 +3886,7 @@
                 <w:noProof/>
                 <w:webHidden/>
               </w:rPr>
-              <w:instrText xml:space="preserve"> PAGEREF _Toc141864925 \h </w:instrText>
+              <w:instrText xml:space="preserve"> PAGEREF _Toc141946612 \h </w:instrText>
             </w:r>
             <w:r>
               <w:rPr>
@@ -3921,7 +3934,7 @@
               <w14:ligatures w14:val="standardContextual"/>
             </w:rPr>
           </w:pPr>
-          <w:hyperlink w:anchor="_Toc141864926" w:history="1">
+          <w:hyperlink w:anchor="_Toc141946613" w:history="1">
             <w:r>
               <w:rPr>
                 <w:rStyle w:val="Hiperligao"/>
@@ -3967,7 +3980,7 @@
                 <w:noProof/>
                 <w:webHidden/>
               </w:rPr>
-              <w:instrText xml:space="preserve"> PAGEREF _Toc141864926 \h </w:instrText>
+              <w:instrText xml:space="preserve"> PAGEREF _Toc141946613 \h </w:instrText>
             </w:r>
             <w:r>
               <w:rPr>
@@ -4015,7 +4028,7 @@
               <w14:ligatures w14:val="standardContextual"/>
             </w:rPr>
           </w:pPr>
-          <w:hyperlink w:anchor="_Toc141864927" w:history="1">
+          <w:hyperlink w:anchor="_Toc141946614" w:history="1">
             <w:r>
               <w:rPr>
                 <w:rStyle w:val="Hiperligao"/>
@@ -4040,7 +4053,7 @@
                 <w:rStyle w:val="Hiperligao"/>
                 <w:noProof/>
               </w:rPr>
-              <w:t>Apreciação Final</w:t>
+              <w:t>Trabalho Futuro</w:t>
             </w:r>
             <w:r>
               <w:rPr>
@@ -4061,101 +4074,7 @@
                 <w:noProof/>
                 <w:webHidden/>
               </w:rPr>
-              <w:instrText xml:space="preserve"> PAGEREF _Toc141864927 \h </w:instrText>
-            </w:r>
-            <w:r>
-              <w:rPr>
-                <w:noProof/>
-                <w:webHidden/>
-              </w:rPr>
-            </w:r>
-            <w:r>
-              <w:rPr>
-                <w:noProof/>
-                <w:webHidden/>
-              </w:rPr>
-              <w:fldChar w:fldCharType="separate"/>
-            </w:r>
-            <w:r>
-              <w:rPr>
-                <w:noProof/>
-                <w:webHidden/>
-              </w:rPr>
-              <w:t>21</w:t>
-            </w:r>
-            <w:r>
-              <w:rPr>
-                <w:noProof/>
-                <w:webHidden/>
-              </w:rPr>
-              <w:fldChar w:fldCharType="end"/>
-            </w:r>
-          </w:hyperlink>
-        </w:p>
-        <w:p>
-          <w:pPr>
-            <w:pStyle w:val="ndice2"/>
-            <w:tabs>
-              <w:tab w:val="left" w:pos="1760"/>
-              <w:tab w:val="right" w:leader="dot" w:pos="9061"/>
-            </w:tabs>
-            <w:rPr>
-              <w:rFonts w:asciiTheme="minorHAnsi" w:eastAsiaTheme="minorEastAsia" w:hAnsiTheme="minorHAnsi" w:cstheme="minorBidi"/>
-              <w:noProof/>
-              <w:kern w:val="2"/>
-              <w:sz w:val="22"/>
-              <w:szCs w:val="22"/>
-              <w:lang w:eastAsia="pt-PT"/>
-              <w14:ligatures w14:val="standardContextual"/>
-            </w:rPr>
-          </w:pPr>
-          <w:hyperlink w:anchor="_Toc141864928" w:history="1">
-            <w:r>
-              <w:rPr>
-                <w:rStyle w:val="Hiperligao"/>
-                <w:noProof/>
-              </w:rPr>
-              <w:t>5.2.</w:t>
-            </w:r>
-            <w:r>
-              <w:rPr>
-                <w:rFonts w:asciiTheme="minorHAnsi" w:eastAsiaTheme="minorEastAsia" w:hAnsiTheme="minorHAnsi" w:cstheme="minorBidi"/>
-                <w:noProof/>
-                <w:kern w:val="2"/>
-                <w:sz w:val="22"/>
-                <w:szCs w:val="22"/>
-                <w:lang w:eastAsia="pt-PT"/>
-                <w14:ligatures w14:val="standardContextual"/>
-              </w:rPr>
-              <w:tab/>
-            </w:r>
-            <w:r>
-              <w:rPr>
-                <w:rStyle w:val="Hiperligao"/>
-                <w:noProof/>
-              </w:rPr>
-              <w:t>Trabalho Futuro</w:t>
-            </w:r>
-            <w:r>
-              <w:rPr>
-                <w:noProof/>
-                <w:webHidden/>
-              </w:rPr>
-              <w:tab/>
-            </w:r>
-            <w:r>
-              <w:rPr>
-                <w:noProof/>
-                <w:webHidden/>
-              </w:rPr>
-              <w:fldChar w:fldCharType="begin"/>
-            </w:r>
-            <w:r>
-              <w:rPr>
-                <w:noProof/>
-                <w:webHidden/>
-              </w:rPr>
-              <w:instrText xml:space="preserve"> PAGEREF _Toc141864928 \h </w:instrText>
+              <w:instrText xml:space="preserve"> PAGEREF _Toc141946614 \h </w:instrText>
             </w:r>
             <w:r>
               <w:rPr>
@@ -4239,7 +4158,7 @@
       <w:r>
         <w:fldChar w:fldCharType="separate"/>
       </w:r>
-      <w:hyperlink w:anchor="_Toc141864929" w:history="1">
+      <w:hyperlink w:anchor="_Toc141946615" w:history="1">
         <w:r>
           <w:rPr>
             <w:rStyle w:val="Hiperligao"/>
@@ -4266,7 +4185,7 @@
             <w:noProof/>
             <w:webHidden/>
           </w:rPr>
-          <w:instrText xml:space="preserve"> PAGEREF _Toc141864929 \h </w:instrText>
+          <w:instrText xml:space="preserve"> PAGEREF _Toc141946615 \h </w:instrText>
         </w:r>
         <w:r>
           <w:rPr>
@@ -4313,7 +4232,7 @@
           <w14:ligatures w14:val="standardContextual"/>
         </w:rPr>
       </w:pPr>
-      <w:hyperlink w:anchor="_Toc141864930" w:history="1">
+      <w:hyperlink w:anchor="_Toc141946616" w:history="1">
         <w:r>
           <w:rPr>
             <w:rStyle w:val="Hiperligao"/>
@@ -4340,7 +4259,7 @@
             <w:noProof/>
             <w:webHidden/>
           </w:rPr>
-          <w:instrText xml:space="preserve"> PAGEREF _Toc141864930 \h </w:instrText>
+          <w:instrText xml:space="preserve"> PAGEREF _Toc141946616 \h </w:instrText>
         </w:r>
         <w:r>
           <w:rPr>
@@ -4387,7 +4306,7 @@
           <w14:ligatures w14:val="standardContextual"/>
         </w:rPr>
       </w:pPr>
-      <w:hyperlink w:anchor="_Toc141864931" w:history="1">
+      <w:hyperlink w:anchor="_Toc141946617" w:history="1">
         <w:r>
           <w:rPr>
             <w:rStyle w:val="Hiperligao"/>
@@ -4414,7 +4333,7 @@
             <w:noProof/>
             <w:webHidden/>
           </w:rPr>
-          <w:instrText xml:space="preserve"> PAGEREF _Toc141864931 \h </w:instrText>
+          <w:instrText xml:space="preserve"> PAGEREF _Toc141946617 \h </w:instrText>
         </w:r>
         <w:r>
           <w:rPr>
@@ -4461,7 +4380,7 @@
           <w14:ligatures w14:val="standardContextual"/>
         </w:rPr>
       </w:pPr>
-      <w:hyperlink w:anchor="_Toc141864932" w:history="1">
+      <w:hyperlink w:anchor="_Toc141946618" w:history="1">
         <w:r>
           <w:rPr>
             <w:rStyle w:val="Hiperligao"/>
@@ -4488,7 +4407,7 @@
             <w:noProof/>
             <w:webHidden/>
           </w:rPr>
-          <w:instrText xml:space="preserve"> PAGEREF _Toc141864932 \h </w:instrText>
+          <w:instrText xml:space="preserve"> PAGEREF _Toc141946618 \h </w:instrText>
         </w:r>
         <w:r>
           <w:rPr>
@@ -4535,7 +4454,7 @@
           <w14:ligatures w14:val="standardContextual"/>
         </w:rPr>
       </w:pPr>
-      <w:hyperlink w:anchor="_Toc141864933" w:history="1">
+      <w:hyperlink w:anchor="_Toc141946619" w:history="1">
         <w:r>
           <w:rPr>
             <w:rStyle w:val="Hiperligao"/>
@@ -4562,7 +4481,7 @@
             <w:noProof/>
             <w:webHidden/>
           </w:rPr>
-          <w:instrText xml:space="preserve"> PAGEREF _Toc141864933 \h </w:instrText>
+          <w:instrText xml:space="preserve"> PAGEREF _Toc141946619 \h </w:instrText>
         </w:r>
         <w:r>
           <w:rPr>
@@ -4609,7 +4528,7 @@
           <w14:ligatures w14:val="standardContextual"/>
         </w:rPr>
       </w:pPr>
-      <w:hyperlink w:anchor="_Toc141864934" w:history="1">
+      <w:hyperlink w:anchor="_Toc141946620" w:history="1">
         <w:r>
           <w:rPr>
             <w:rStyle w:val="Hiperligao"/>
@@ -4636,7 +4555,7 @@
             <w:noProof/>
             <w:webHidden/>
           </w:rPr>
-          <w:instrText xml:space="preserve"> PAGEREF _Toc141864934 \h </w:instrText>
+          <w:instrText xml:space="preserve"> PAGEREF _Toc141946620 \h </w:instrText>
         </w:r>
         <w:r>
           <w:rPr>
@@ -4683,7 +4602,7 @@
           <w14:ligatures w14:val="standardContextual"/>
         </w:rPr>
       </w:pPr>
-      <w:hyperlink w:anchor="_Toc141864935" w:history="1">
+      <w:hyperlink w:anchor="_Toc141946621" w:history="1">
         <w:r>
           <w:rPr>
             <w:rStyle w:val="Hiperligao"/>
@@ -4710,7 +4629,7 @@
             <w:noProof/>
             <w:webHidden/>
           </w:rPr>
-          <w:instrText xml:space="preserve"> PAGEREF _Toc141864935 \h </w:instrText>
+          <w:instrText xml:space="preserve"> PAGEREF _Toc141946621 \h </w:instrText>
         </w:r>
         <w:r>
           <w:rPr>
@@ -4757,7 +4676,7 @@
           <w14:ligatures w14:val="standardContextual"/>
         </w:rPr>
       </w:pPr>
-      <w:hyperlink w:anchor="_Toc141864936" w:history="1">
+      <w:hyperlink w:anchor="_Toc141946622" w:history="1">
         <w:r>
           <w:rPr>
             <w:rStyle w:val="Hiperligao"/>
@@ -4784,7 +4703,7 @@
             <w:noProof/>
             <w:webHidden/>
           </w:rPr>
-          <w:instrText xml:space="preserve"> PAGEREF _Toc141864936 \h </w:instrText>
+          <w:instrText xml:space="preserve"> PAGEREF _Toc141946622 \h </w:instrText>
         </w:r>
         <w:r>
           <w:rPr>
@@ -4831,7 +4750,7 @@
           <w14:ligatures w14:val="standardContextual"/>
         </w:rPr>
       </w:pPr>
-      <w:hyperlink w:anchor="_Toc141864937" w:history="1">
+      <w:hyperlink w:anchor="_Toc141946623" w:history="1">
         <w:r>
           <w:rPr>
             <w:rStyle w:val="Hiperligao"/>
@@ -4858,7 +4777,7 @@
             <w:noProof/>
             <w:webHidden/>
           </w:rPr>
-          <w:instrText xml:space="preserve"> PAGEREF _Toc141864937 \h </w:instrText>
+          <w:instrText xml:space="preserve"> PAGEREF _Toc141946623 \h </w:instrText>
         </w:r>
         <w:r>
           <w:rPr>
@@ -4905,7 +4824,7 @@
           <w14:ligatures w14:val="standardContextual"/>
         </w:rPr>
       </w:pPr>
-      <w:hyperlink w:anchor="_Toc141864938" w:history="1">
+      <w:hyperlink w:anchor="_Toc141946624" w:history="1">
         <w:r>
           <w:rPr>
             <w:rStyle w:val="Hiperligao"/>
@@ -4932,7 +4851,7 @@
             <w:noProof/>
             <w:webHidden/>
           </w:rPr>
-          <w:instrText xml:space="preserve"> PAGEREF _Toc141864938 \h </w:instrText>
+          <w:instrText xml:space="preserve"> PAGEREF _Toc141946624 \h </w:instrText>
         </w:r>
         <w:r>
           <w:rPr>
@@ -4979,7 +4898,7 @@
           <w14:ligatures w14:val="standardContextual"/>
         </w:rPr>
       </w:pPr>
-      <w:hyperlink w:anchor="_Toc141864939" w:history="1">
+      <w:hyperlink w:anchor="_Toc141946625" w:history="1">
         <w:r>
           <w:rPr>
             <w:rStyle w:val="Hiperligao"/>
@@ -5006,7 +4925,7 @@
             <w:noProof/>
             <w:webHidden/>
           </w:rPr>
-          <w:instrText xml:space="preserve"> PAGEREF _Toc141864939 \h </w:instrText>
+          <w:instrText xml:space="preserve"> PAGEREF _Toc141946625 \h </w:instrText>
         </w:r>
         <w:r>
           <w:rPr>
@@ -5053,7 +4972,7 @@
           <w14:ligatures w14:val="standardContextual"/>
         </w:rPr>
       </w:pPr>
-      <w:hyperlink w:anchor="_Toc141864940" w:history="1">
+      <w:hyperlink w:anchor="_Toc141946626" w:history="1">
         <w:r>
           <w:rPr>
             <w:rStyle w:val="Hiperligao"/>
@@ -5080,7 +4999,7 @@
             <w:noProof/>
             <w:webHidden/>
           </w:rPr>
-          <w:instrText xml:space="preserve"> PAGEREF _Toc141864940 \h </w:instrText>
+          <w:instrText xml:space="preserve"> PAGEREF _Toc141946626 \h </w:instrText>
         </w:r>
         <w:r>
           <w:rPr>
@@ -5127,7 +5046,7 @@
           <w14:ligatures w14:val="standardContextual"/>
         </w:rPr>
       </w:pPr>
-      <w:hyperlink w:anchor="_Toc141864941" w:history="1">
+      <w:hyperlink w:anchor="_Toc141946627" w:history="1">
         <w:r>
           <w:rPr>
             <w:rStyle w:val="Hiperligao"/>
@@ -5154,7 +5073,7 @@
             <w:noProof/>
             <w:webHidden/>
           </w:rPr>
-          <w:instrText xml:space="preserve"> PAGEREF _Toc141864941 \h </w:instrText>
+          <w:instrText xml:space="preserve"> PAGEREF _Toc141946627 \h </w:instrText>
         </w:r>
         <w:r>
           <w:rPr>
@@ -5201,7 +5120,7 @@
           <w14:ligatures w14:val="standardContextual"/>
         </w:rPr>
       </w:pPr>
-      <w:hyperlink w:anchor="_Toc141864942" w:history="1">
+      <w:hyperlink w:anchor="_Toc141946628" w:history="1">
         <w:r>
           <w:rPr>
             <w:rStyle w:val="Hiperligao"/>
@@ -5228,7 +5147,7 @@
             <w:noProof/>
             <w:webHidden/>
           </w:rPr>
-          <w:instrText xml:space="preserve"> PAGEREF _Toc141864942 \h </w:instrText>
+          <w:instrText xml:space="preserve"> PAGEREF _Toc141946628 \h </w:instrText>
         </w:r>
         <w:r>
           <w:rPr>
@@ -5275,13 +5194,13 @@
           <w14:ligatures w14:val="standardContextual"/>
         </w:rPr>
       </w:pPr>
-      <w:hyperlink w:anchor="_Toc141864943" w:history="1">
+      <w:hyperlink w:anchor="_Toc141946629" w:history="1">
         <w:r>
           <w:rPr>
             <w:rStyle w:val="Hiperligao"/>
             <w:noProof/>
           </w:rPr>
-          <w:t>Figura 16 - Configuração da API key e resultado</w:t>
+          <w:t>Figura 15 - Configuração da API key e resultado</w:t>
         </w:r>
         <w:r>
           <w:rPr>
@@ -5302,7 +5221,7 @@
             <w:noProof/>
             <w:webHidden/>
           </w:rPr>
-          <w:instrText xml:space="preserve"> PAGEREF _Toc141864943 \h </w:instrText>
+          <w:instrText xml:space="preserve"> PAGEREF _Toc141946629 \h </w:instrText>
         </w:r>
         <w:r>
           <w:rPr>
@@ -5349,13 +5268,13 @@
           <w14:ligatures w14:val="standardContextual"/>
         </w:rPr>
       </w:pPr>
-      <w:hyperlink w:anchor="_Toc141864944" w:history="1">
+      <w:hyperlink w:anchor="_Toc141946630" w:history="1">
         <w:r>
           <w:rPr>
             <w:rStyle w:val="Hiperligao"/>
             <w:noProof/>
           </w:rPr>
-          <w:t>Figura 17 - Execução do processo de sincronização com sucesso</w:t>
+          <w:t>Figura 16 - Execução do processo de sincronização com sucesso</w:t>
         </w:r>
         <w:r>
           <w:rPr>
@@ -5376,7 +5295,7 @@
             <w:noProof/>
             <w:webHidden/>
           </w:rPr>
-          <w:instrText xml:space="preserve"> PAGEREF _Toc141864944 \h </w:instrText>
+          <w:instrText xml:space="preserve"> PAGEREF _Toc141946630 \h </w:instrText>
         </w:r>
         <w:r>
           <w:rPr>
@@ -5423,13 +5342,13 @@
           <w14:ligatures w14:val="standardContextual"/>
         </w:rPr>
       </w:pPr>
-      <w:hyperlink w:anchor="_Toc141864945" w:history="1">
+      <w:hyperlink w:anchor="_Toc141946631" w:history="1">
         <w:r>
           <w:rPr>
             <w:rStyle w:val="Hiperligao"/>
             <w:noProof/>
           </w:rPr>
-          <w:t>Figura 18 - Verificação da sincronização dos projetos no Redmine</w:t>
+          <w:t>Figura 17 - Verificação da sincronização dos projetos no Redmine</w:t>
         </w:r>
         <w:r>
           <w:rPr>
@@ -5450,7 +5369,7 @@
             <w:noProof/>
             <w:webHidden/>
           </w:rPr>
-          <w:instrText xml:space="preserve"> PAGEREF _Toc141864945 \h </w:instrText>
+          <w:instrText xml:space="preserve"> PAGEREF _Toc141946631 \h </w:instrText>
         </w:r>
         <w:r>
           <w:rPr>
@@ -5497,13 +5416,13 @@
           <w14:ligatures w14:val="standardContextual"/>
         </w:rPr>
       </w:pPr>
-      <w:hyperlink w:anchor="_Toc141864946" w:history="1">
+      <w:hyperlink w:anchor="_Toc141946632" w:history="1">
         <w:r>
           <w:rPr>
             <w:rStyle w:val="Hiperligao"/>
             <w:noProof/>
           </w:rPr>
-          <w:t>Figura 19 - Gestão de sincronismo no caso de os projetos já existirem</w:t>
+          <w:t>Figura 18 - Gestão de sincronismo no caso de os projetos já existirem</w:t>
         </w:r>
         <w:r>
           <w:rPr>
@@ -5524,7 +5443,7 @@
             <w:noProof/>
             <w:webHidden/>
           </w:rPr>
-          <w:instrText xml:space="preserve"> PAGEREF _Toc141864946 \h </w:instrText>
+          <w:instrText xml:space="preserve"> PAGEREF _Toc141946632 \h </w:instrText>
         </w:r>
         <w:r>
           <w:rPr>
@@ -5571,13 +5490,13 @@
           <w14:ligatures w14:val="standardContextual"/>
         </w:rPr>
       </w:pPr>
-      <w:hyperlink w:anchor="_Toc141864947" w:history="1">
+      <w:hyperlink w:anchor="_Toc141946633" w:history="1">
         <w:r>
           <w:rPr>
             <w:rStyle w:val="Hiperligao"/>
             <w:noProof/>
           </w:rPr>
-          <w:t>Figura 20 - Anexo, Tarefa PMIR-1</w:t>
+          <w:t>Figura 19 - Anexo, Tarefa PMIR-1</w:t>
         </w:r>
         <w:r>
           <w:rPr>
@@ -5598,7 +5517,7 @@
             <w:noProof/>
             <w:webHidden/>
           </w:rPr>
-          <w:instrText xml:space="preserve"> PAGEREF _Toc141864947 \h </w:instrText>
+          <w:instrText xml:space="preserve"> PAGEREF _Toc141946633 \h </w:instrText>
         </w:r>
         <w:r>
           <w:rPr>
@@ -5645,13 +5564,13 @@
           <w14:ligatures w14:val="standardContextual"/>
         </w:rPr>
       </w:pPr>
-      <w:hyperlink w:anchor="_Toc141864948" w:history="1">
+      <w:hyperlink w:anchor="_Toc141946634" w:history="1">
         <w:r>
           <w:rPr>
             <w:rStyle w:val="Hiperligao"/>
             <w:noProof/>
           </w:rPr>
-          <w:t>Figura 21 - Anexo, Tarefa PMIR-2</w:t>
+          <w:t>Figura 20 - Anexo, Tarefa PMIR-2</w:t>
         </w:r>
         <w:r>
           <w:rPr>
@@ -5672,7 +5591,7 @@
             <w:noProof/>
             <w:webHidden/>
           </w:rPr>
-          <w:instrText xml:space="preserve"> PAGEREF _Toc141864948 \h </w:instrText>
+          <w:instrText xml:space="preserve"> PAGEREF _Toc141946634 \h </w:instrText>
         </w:r>
         <w:r>
           <w:rPr>
@@ -5719,13 +5638,13 @@
           <w14:ligatures w14:val="standardContextual"/>
         </w:rPr>
       </w:pPr>
-      <w:hyperlink w:anchor="_Toc141864949" w:history="1">
+      <w:hyperlink w:anchor="_Toc141946635" w:history="1">
         <w:r>
           <w:rPr>
             <w:rStyle w:val="Hiperligao"/>
             <w:noProof/>
           </w:rPr>
-          <w:t>Figura 22 - Anexo, Tarefa PMIR-3</w:t>
+          <w:t>Figura 21 - Anexo, Tarefa PMIR-3</w:t>
         </w:r>
         <w:r>
           <w:rPr>
@@ -5746,7 +5665,7 @@
             <w:noProof/>
             <w:webHidden/>
           </w:rPr>
-          <w:instrText xml:space="preserve"> PAGEREF _Toc141864949 \h </w:instrText>
+          <w:instrText xml:space="preserve"> PAGEREF _Toc141946635 \h </w:instrText>
         </w:r>
         <w:r>
           <w:rPr>
@@ -5793,13 +5712,13 @@
           <w14:ligatures w14:val="standardContextual"/>
         </w:rPr>
       </w:pPr>
-      <w:hyperlink w:anchor="_Toc141864950" w:history="1">
+      <w:hyperlink w:anchor="_Toc141946636" w:history="1">
         <w:r>
           <w:rPr>
             <w:rStyle w:val="Hiperligao"/>
             <w:noProof/>
           </w:rPr>
-          <w:t>Figura 23 - Anexo, Tarefa PMIR-4</w:t>
+          <w:t>Figura 22 - Anexo, Tarefa PMIR-4</w:t>
         </w:r>
         <w:r>
           <w:rPr>
@@ -5820,7 +5739,7 @@
             <w:noProof/>
             <w:webHidden/>
           </w:rPr>
-          <w:instrText xml:space="preserve"> PAGEREF _Toc141864950 \h </w:instrText>
+          <w:instrText xml:space="preserve"> PAGEREF _Toc141946636 \h </w:instrText>
         </w:r>
         <w:r>
           <w:rPr>
@@ -5867,13 +5786,13 @@
           <w14:ligatures w14:val="standardContextual"/>
         </w:rPr>
       </w:pPr>
-      <w:hyperlink w:anchor="_Toc141864951" w:history="1">
+      <w:hyperlink w:anchor="_Toc141946637" w:history="1">
         <w:r>
           <w:rPr>
             <w:rStyle w:val="Hiperligao"/>
             <w:noProof/>
           </w:rPr>
-          <w:t>Figura 24- Anexo, Tarefa PMIR-5</w:t>
+          <w:t>Figura 23- Anexo, Tarefa PMIR-5</w:t>
         </w:r>
         <w:r>
           <w:rPr>
@@ -5894,7 +5813,7 @@
             <w:noProof/>
             <w:webHidden/>
           </w:rPr>
-          <w:instrText xml:space="preserve"> PAGEREF _Toc141864951 \h </w:instrText>
+          <w:instrText xml:space="preserve"> PAGEREF _Toc141946637 \h </w:instrText>
         </w:r>
         <w:r>
           <w:rPr>
@@ -5941,13 +5860,13 @@
           <w14:ligatures w14:val="standardContextual"/>
         </w:rPr>
       </w:pPr>
-      <w:hyperlink w:anchor="_Toc141864952" w:history="1">
+      <w:hyperlink w:anchor="_Toc141946638" w:history="1">
         <w:r>
           <w:rPr>
             <w:rStyle w:val="Hiperligao"/>
             <w:noProof/>
           </w:rPr>
-          <w:t>Figura 25- Anexo, Tarefa PMIR-6</w:t>
+          <w:t>Figura 24- Anexo, Tarefa PMIR-6</w:t>
         </w:r>
         <w:r>
           <w:rPr>
@@ -5968,7 +5887,7 @@
             <w:noProof/>
             <w:webHidden/>
           </w:rPr>
-          <w:instrText xml:space="preserve"> PAGEREF _Toc141864952 \h </w:instrText>
+          <w:instrText xml:space="preserve"> PAGEREF _Toc141946638 \h </w:instrText>
         </w:r>
         <w:r>
           <w:rPr>
@@ -6015,13 +5934,13 @@
           <w14:ligatures w14:val="standardContextual"/>
         </w:rPr>
       </w:pPr>
-      <w:hyperlink w:anchor="_Toc141864953" w:history="1">
+      <w:hyperlink w:anchor="_Toc141946639" w:history="1">
         <w:r>
           <w:rPr>
             <w:rStyle w:val="Hiperligao"/>
             <w:noProof/>
           </w:rPr>
-          <w:t>Figura 26- Anexo, Tarefa PMIR-7</w:t>
+          <w:t>Figura 25- Anexo, Tarefa PMIR-7</w:t>
         </w:r>
         <w:r>
           <w:rPr>
@@ -6042,7 +5961,7 @@
             <w:noProof/>
             <w:webHidden/>
           </w:rPr>
-          <w:instrText xml:space="preserve"> PAGEREF _Toc141864953 \h </w:instrText>
+          <w:instrText xml:space="preserve"> PAGEREF _Toc141946639 \h </w:instrText>
         </w:r>
         <w:r>
           <w:rPr>
@@ -6089,13 +6008,13 @@
           <w14:ligatures w14:val="standardContextual"/>
         </w:rPr>
       </w:pPr>
-      <w:hyperlink w:anchor="_Toc141864954" w:history="1">
+      <w:hyperlink w:anchor="_Toc141946640" w:history="1">
         <w:r>
           <w:rPr>
             <w:rStyle w:val="Hiperligao"/>
             <w:noProof/>
           </w:rPr>
-          <w:t>Figura 27- Anexo, Tarefa PMIR-8</w:t>
+          <w:t>Figura 26- Anexo, Tarefa PMIR-8</w:t>
         </w:r>
         <w:r>
           <w:rPr>
@@ -6116,7 +6035,7 @@
             <w:noProof/>
             <w:webHidden/>
           </w:rPr>
-          <w:instrText xml:space="preserve"> PAGEREF _Toc141864954 \h </w:instrText>
+          <w:instrText xml:space="preserve"> PAGEREF _Toc141946640 \h </w:instrText>
         </w:r>
         <w:r>
           <w:rPr>
@@ -6163,13 +6082,13 @@
           <w14:ligatures w14:val="standardContextual"/>
         </w:rPr>
       </w:pPr>
-      <w:hyperlink w:anchor="_Toc141864955" w:history="1">
+      <w:hyperlink w:anchor="_Toc141946641" w:history="1">
         <w:r>
           <w:rPr>
             <w:rStyle w:val="Hiperligao"/>
             <w:noProof/>
           </w:rPr>
-          <w:t>Figura 28- Anexo, Tarefa PMIR-9</w:t>
+          <w:t>Figura 27- Anexo, Tarefa PMIR-9</w:t>
         </w:r>
         <w:r>
           <w:rPr>
@@ -6190,7 +6109,7 @@
             <w:noProof/>
             <w:webHidden/>
           </w:rPr>
-          <w:instrText xml:space="preserve"> PAGEREF _Toc141864955 \h </w:instrText>
+          <w:instrText xml:space="preserve"> PAGEREF _Toc141946641 \h </w:instrText>
         </w:r>
         <w:r>
           <w:rPr>
@@ -6237,13 +6156,13 @@
           <w14:ligatures w14:val="standardContextual"/>
         </w:rPr>
       </w:pPr>
-      <w:hyperlink w:anchor="_Toc141864956" w:history="1">
+      <w:hyperlink w:anchor="_Toc141946642" w:history="1">
         <w:r>
           <w:rPr>
             <w:rStyle w:val="Hiperligao"/>
             <w:noProof/>
           </w:rPr>
-          <w:t>Figura 29- Anexo, Tarefa PMIR-10</w:t>
+          <w:t>Figura 28- Anexo, Tarefa PMIR-10</w:t>
         </w:r>
         <w:r>
           <w:rPr>
@@ -6264,7 +6183,7 @@
             <w:noProof/>
             <w:webHidden/>
           </w:rPr>
-          <w:instrText xml:space="preserve"> PAGEREF _Toc141864956 \h </w:instrText>
+          <w:instrText xml:space="preserve"> PAGEREF _Toc141946642 \h </w:instrText>
         </w:r>
         <w:r>
           <w:rPr>
@@ -6381,7 +6300,7 @@
       <w:r>
         <w:fldChar w:fldCharType="separate"/>
       </w:r>
-      <w:hyperlink w:anchor="_Toc141864957" w:history="1">
+      <w:hyperlink w:anchor="_Toc141946643" w:history="1">
         <w:r>
           <w:rPr>
             <w:rStyle w:val="Hiperligao"/>
@@ -6408,7 +6327,7 @@
             <w:noProof/>
             <w:webHidden/>
           </w:rPr>
-          <w:instrText xml:space="preserve"> PAGEREF _Toc141864957 \h </w:instrText>
+          <w:instrText xml:space="preserve"> PAGEREF _Toc141946643 \h </w:instrText>
         </w:r>
         <w:r>
           <w:rPr>
@@ -6455,7 +6374,7 @@
           <w14:ligatures w14:val="standardContextual"/>
         </w:rPr>
       </w:pPr>
-      <w:hyperlink w:anchor="_Toc141864958" w:history="1">
+      <w:hyperlink w:anchor="_Toc141946644" w:history="1">
         <w:r>
           <w:rPr>
             <w:rStyle w:val="Hiperligao"/>
@@ -6482,7 +6401,7 @@
             <w:noProof/>
             <w:webHidden/>
           </w:rPr>
-          <w:instrText xml:space="preserve"> PAGEREF _Toc141864958 \h </w:instrText>
+          <w:instrText xml:space="preserve"> PAGEREF _Toc141946644 \h </w:instrText>
         </w:r>
         <w:r>
           <w:rPr>
@@ -6529,7 +6448,7 @@
           <w14:ligatures w14:val="standardContextual"/>
         </w:rPr>
       </w:pPr>
-      <w:hyperlink w:anchor="_Toc141864959" w:history="1">
+      <w:hyperlink w:anchor="_Toc141946645" w:history="1">
         <w:r>
           <w:rPr>
             <w:rStyle w:val="Hiperligao"/>
@@ -6556,7 +6475,7 @@
             <w:noProof/>
             <w:webHidden/>
           </w:rPr>
-          <w:instrText xml:space="preserve"> PAGEREF _Toc141864959 \h </w:instrText>
+          <w:instrText xml:space="preserve"> PAGEREF _Toc141946645 \h </w:instrText>
         </w:r>
         <w:r>
           <w:rPr>
@@ -6603,7 +6522,7 @@
           <w14:ligatures w14:val="standardContextual"/>
         </w:rPr>
       </w:pPr>
-      <w:hyperlink w:anchor="_Toc141864960" w:history="1">
+      <w:hyperlink w:anchor="_Toc141946646" w:history="1">
         <w:r>
           <w:rPr>
             <w:rStyle w:val="Hiperligao"/>
@@ -6630,7 +6549,7 @@
             <w:noProof/>
             <w:webHidden/>
           </w:rPr>
-          <w:instrText xml:space="preserve"> PAGEREF _Toc141864960 \h </w:instrText>
+          <w:instrText xml:space="preserve"> PAGEREF _Toc141946646 \h </w:instrText>
         </w:r>
         <w:r>
           <w:rPr>
@@ -6677,7 +6596,7 @@
           <w14:ligatures w14:val="standardContextual"/>
         </w:rPr>
       </w:pPr>
-      <w:hyperlink w:anchor="_Toc141864961" w:history="1">
+      <w:hyperlink w:anchor="_Toc141946647" w:history="1">
         <w:r>
           <w:rPr>
             <w:rStyle w:val="Hiperligao"/>
@@ -6704,7 +6623,7 @@
             <w:noProof/>
             <w:webHidden/>
           </w:rPr>
-          <w:instrText xml:space="preserve"> PAGEREF _Toc141864961 \h </w:instrText>
+          <w:instrText xml:space="preserve"> PAGEREF _Toc141946647 \h </w:instrText>
         </w:r>
         <w:r>
           <w:rPr>
@@ -6989,7 +6908,7 @@
       <w:pPr>
         <w:pStyle w:val="Ttulo1"/>
       </w:pPr>
-      <w:bookmarkStart w:id="0" w:name="_Toc141864901"/>
+      <w:bookmarkStart w:id="0" w:name="_Toc141946588"/>
       <w:r>
         <w:t>Introdução</w:t>
       </w:r>
@@ -7089,7 +7008,7 @@
       <w:pPr>
         <w:pStyle w:val="Ttulo2"/>
       </w:pPr>
-      <w:bookmarkStart w:id="1" w:name="_Toc141864902"/>
+      <w:bookmarkStart w:id="1" w:name="_Toc141946589"/>
       <w:r>
         <w:t>Objetivos</w:t>
       </w:r>
@@ -7107,7 +7026,17 @@
         <w:t>containers</w:t>
       </w:r>
       <w:r>
-        <w:t xml:space="preserve"> Docker de forma a garantir a modularidade e portabilidade da solução </w:t>
+        <w:t xml:space="preserve"> </w:t>
+      </w:r>
+      <w:r>
+        <w:rPr>
+          <w:i/>
+          <w:iCs/>
+        </w:rPr>
+        <w:t>Docker</w:t>
+      </w:r>
+      <w:r>
+        <w:t xml:space="preserve"> de forma a garantir a modularidade e portabilidade da solução </w:t>
       </w:r>
     </w:p>
     <w:p>
@@ -7154,6 +7083,10 @@
       </w:r>
       <w:proofErr w:type="spellStart"/>
       <w:r>
+        <w:rPr>
+          <w:i/>
+          <w:iCs/>
+        </w:rPr>
         <w:t>Symfony</w:t>
       </w:r>
       <w:proofErr w:type="spellEnd"/>
@@ -7261,6 +7194,10 @@
       </w:r>
       <w:proofErr w:type="spellStart"/>
       <w:r>
+        <w:rPr>
+          <w:i/>
+          <w:iCs/>
+        </w:rPr>
         <w:t>Symfony</w:t>
       </w:r>
       <w:proofErr w:type="spellEnd"/>
@@ -7320,6 +7257,10 @@
         <w:t xml:space="preserve"> </w:t>
       </w:r>
       <w:r>
+        <w:rPr>
+          <w:i/>
+          <w:iCs/>
+        </w:rPr>
         <w:t>Docker</w:t>
       </w:r>
       <w:sdt>
@@ -7368,6 +7309,10 @@
       </w:r>
       <w:proofErr w:type="spellStart"/>
       <w:r>
+        <w:rPr>
+          <w:i/>
+          <w:iCs/>
+        </w:rPr>
         <w:t>Postman</w:t>
       </w:r>
       <w:proofErr w:type="spellEnd"/>
@@ -7430,7 +7375,7 @@
       <w:pPr>
         <w:pStyle w:val="Ttulo2"/>
       </w:pPr>
-      <w:bookmarkStart w:id="2" w:name="_Toc141864903"/>
+      <w:bookmarkStart w:id="2" w:name="_Toc141946590"/>
       <w:r>
         <w:t>Estrutura do documento</w:t>
       </w:r>
@@ -7622,7 +7567,7 @@
         <w:pStyle w:val="Ttulo1"/>
       </w:pPr>
       <w:bookmarkStart w:id="3" w:name="_Ref137444812"/>
-      <w:bookmarkStart w:id="4" w:name="_Toc141864904"/>
+      <w:bookmarkStart w:id="4" w:name="_Toc141946591"/>
       <w:r>
         <w:t>Tecnologias Utilizadas</w:t>
       </w:r>
@@ -7638,7 +7583,7 @@
       <w:pPr>
         <w:pStyle w:val="Ttulo2"/>
       </w:pPr>
-      <w:bookmarkStart w:id="5" w:name="_Toc141864905"/>
+      <w:bookmarkStart w:id="5" w:name="_Toc141946592"/>
       <w:r>
         <w:t>PHP</w:t>
       </w:r>
@@ -7804,7 +7749,7 @@
         <w:pStyle w:val="Legenda"/>
         <w:jc w:val="center"/>
       </w:pPr>
-      <w:bookmarkStart w:id="6" w:name="_Toc141864929"/>
+      <w:bookmarkStart w:id="6" w:name="_Toc141946615"/>
       <w:r>
         <w:t xml:space="preserve">Figura </w:t>
       </w:r>
@@ -7857,7 +7802,7 @@
       <w:pPr>
         <w:pStyle w:val="Ttulo2"/>
       </w:pPr>
-      <w:bookmarkStart w:id="7" w:name="_Toc141864906"/>
+      <w:bookmarkStart w:id="7" w:name="_Toc141946593"/>
       <w:r>
         <w:t>Docker</w:t>
       </w:r>
@@ -7868,6 +7813,10 @@
         <w:t xml:space="preserve">O </w:t>
       </w:r>
       <w:r>
+        <w:rPr>
+          <w:i/>
+          <w:iCs/>
+        </w:rPr>
         <w:t>Docker</w:t>
       </w:r>
       <w:sdt>
@@ -7926,32 +7875,40 @@
         <w:t xml:space="preserve">, isolados e independentes, virtualizados ao nível do sistema operativo. Isto significa que podemos criar um container </w:t>
       </w:r>
       <w:r>
-        <w:t>Docker</w:t>
-      </w:r>
-      <w:r>
-        <w:t xml:space="preserve"> em uma máquina </w:t>
-      </w:r>
-      <w:r>
         <w:rPr>
           <w:i/>
           <w:iCs/>
         </w:rPr>
-        <w:t>Linux</w:t>
-      </w:r>
-      <w:r>
-        <w:t xml:space="preserve"> e executar esse mesmo container em uma máquina </w:t>
+        <w:t>Docker</w:t>
+      </w:r>
+      <w:r>
+        <w:t xml:space="preserve"> em uma máquina </w:t>
       </w:r>
       <w:r>
         <w:rPr>
           <w:i/>
           <w:iCs/>
         </w:rPr>
+        <w:t>Linux</w:t>
+      </w:r>
+      <w:r>
+        <w:t xml:space="preserve"> e executar esse mesmo container em uma máquina </w:t>
+      </w:r>
+      <w:r>
+        <w:rPr>
+          <w:i/>
+          <w:iCs/>
+        </w:rPr>
         <w:t>Windows</w:t>
       </w:r>
       <w:r>
         <w:t xml:space="preserve">, desde que, a aplicação </w:t>
       </w:r>
       <w:r>
+        <w:rPr>
+          <w:i/>
+          <w:iCs/>
+        </w:rPr>
         <w:t>Docker</w:t>
       </w:r>
       <w:r>
@@ -7967,6 +7924,10 @@
         <w:t xml:space="preserve">migrar funcionalidades entre diferentes sistemas de forma simples, rápida e segura. Acerca da performance, o </w:t>
       </w:r>
       <w:r>
+        <w:rPr>
+          <w:i/>
+          <w:iCs/>
+        </w:rPr>
         <w:t>Docker</w:t>
       </w:r>
       <w:r>
@@ -8059,7 +8020,7 @@
         <w:pStyle w:val="Legenda"/>
         <w:jc w:val="center"/>
       </w:pPr>
-      <w:bookmarkStart w:id="8" w:name="_Toc141864930"/>
+      <w:bookmarkStart w:id="8" w:name="_Toc141946616"/>
       <w:r>
         <w:t xml:space="preserve">Figura </w:t>
       </w:r>
@@ -8112,7 +8073,7 @@
       <w:pPr>
         <w:pStyle w:val="Ttulo2"/>
       </w:pPr>
-      <w:bookmarkStart w:id="9" w:name="_Toc141864907"/>
+      <w:bookmarkStart w:id="9" w:name="_Toc141946594"/>
       <w:proofErr w:type="spellStart"/>
       <w:r>
         <w:t>Github</w:t>
@@ -8126,6 +8087,10 @@
       </w:r>
       <w:proofErr w:type="spellStart"/>
       <w:r>
+        <w:rPr>
+          <w:i/>
+          <w:iCs/>
+        </w:rPr>
         <w:t>Github</w:t>
       </w:r>
       <w:proofErr w:type="spellEnd"/>
@@ -8186,6 +8151,10 @@
       </w:r>
       <w:proofErr w:type="spellStart"/>
       <w:r>
+        <w:rPr>
+          <w:i/>
+          <w:iCs/>
+        </w:rPr>
         <w:t>Github</w:t>
       </w:r>
       <w:proofErr w:type="spellEnd"/>
@@ -8327,7 +8296,7 @@
         <w:pStyle w:val="Legenda"/>
         <w:jc w:val="center"/>
       </w:pPr>
-      <w:bookmarkStart w:id="10" w:name="_Toc141864931"/>
+      <w:bookmarkStart w:id="10" w:name="_Toc141946617"/>
       <w:r>
         <w:t xml:space="preserve">Figura </w:t>
       </w:r>
@@ -8388,7 +8357,7 @@
       <w:pPr>
         <w:pStyle w:val="Ttulo2"/>
       </w:pPr>
-      <w:bookmarkStart w:id="11" w:name="_Toc141864908"/>
+      <w:bookmarkStart w:id="11" w:name="_Toc141946595"/>
       <w:proofErr w:type="spellStart"/>
       <w:r>
         <w:t>Jetbrains</w:t>
@@ -8596,7 +8565,7 @@
         <w:pStyle w:val="Legenda"/>
         <w:jc w:val="center"/>
       </w:pPr>
-      <w:bookmarkStart w:id="12" w:name="_Toc141864932"/>
+      <w:bookmarkStart w:id="12" w:name="_Toc141946618"/>
       <w:r>
         <w:t xml:space="preserve">Figura </w:t>
       </w:r>
@@ -8666,12 +8635,16 @@
         <w:pStyle w:val="Ttulo2"/>
       </w:pPr>
       <w:bookmarkStart w:id="13" w:name="_Ref141344711"/>
-      <w:bookmarkStart w:id="14" w:name="_Toc141864909"/>
+      <w:bookmarkStart w:id="14" w:name="_Toc141946596"/>
       <w:r>
         <w:t xml:space="preserve">Framework </w:t>
       </w:r>
       <w:proofErr w:type="spellStart"/>
       <w:r>
+        <w:rPr>
+          <w:i/>
+          <w:iCs/>
+        </w:rPr>
         <w:t>Symfony</w:t>
       </w:r>
       <w:bookmarkEnd w:id="13"/>
@@ -8684,6 +8657,10 @@
       </w:r>
       <w:proofErr w:type="spellStart"/>
       <w:r>
+        <w:rPr>
+          <w:i/>
+          <w:iCs/>
+        </w:rPr>
         <w:t>Symfony</w:t>
       </w:r>
       <w:proofErr w:type="spellEnd"/>
@@ -8796,7 +8773,7 @@
         <w:pStyle w:val="Legenda"/>
         <w:jc w:val="center"/>
       </w:pPr>
-      <w:bookmarkStart w:id="15" w:name="_Toc141864933"/>
+      <w:bookmarkStart w:id="15" w:name="_Toc141946619"/>
       <w:r>
         <w:t xml:space="preserve">Figura </w:t>
       </w:r>
@@ -8855,7 +8832,7 @@
         <w:pStyle w:val="Ttulo2"/>
       </w:pPr>
       <w:bookmarkStart w:id="16" w:name="_Ref141861589"/>
-      <w:bookmarkStart w:id="17" w:name="_Toc141864910"/>
+      <w:bookmarkStart w:id="17" w:name="_Toc141946597"/>
       <w:proofErr w:type="spellStart"/>
       <w:r>
         <w:t>PostMan</w:t>
@@ -8870,6 +8847,10 @@
       </w:r>
       <w:proofErr w:type="spellStart"/>
       <w:r>
+        <w:rPr>
+          <w:i/>
+          <w:iCs/>
+        </w:rPr>
         <w:t>Postman</w:t>
       </w:r>
       <w:proofErr w:type="spellEnd"/>
@@ -8910,6 +8891,10 @@
       </w:r>
       <w:proofErr w:type="spellStart"/>
       <w:r>
+        <w:rPr>
+          <w:i/>
+          <w:iCs/>
+        </w:rPr>
         <w:t>Postman</w:t>
       </w:r>
       <w:proofErr w:type="spellEnd"/>
@@ -8992,7 +8977,7 @@
         <w:pStyle w:val="Legenda"/>
         <w:jc w:val="center"/>
       </w:pPr>
-      <w:bookmarkStart w:id="18" w:name="_Toc141864934"/>
+      <w:bookmarkStart w:id="18" w:name="_Toc141946620"/>
       <w:r>
         <w:t xml:space="preserve">Figura </w:t>
       </w:r>
@@ -9047,7 +9032,7 @@
       <w:pPr>
         <w:pStyle w:val="Ttulo2"/>
       </w:pPr>
-      <w:bookmarkStart w:id="19" w:name="_Toc141864911"/>
+      <w:bookmarkStart w:id="19" w:name="_Toc141946598"/>
       <w:r>
         <w:t>XAMPP</w:t>
       </w:r>
@@ -9091,15 +9076,39 @@
         </w:sdtContent>
       </w:sdt>
       <w:r>
-        <w:t xml:space="preserve"> é um pacote que contém os principais servidores de código aberto. O nome XAMP, é um acrónimo com o seguinte significado: X – Qualquer sistema Operativo, A – Apache, M – </w:t>
+        <w:t xml:space="preserve"> é um pacote que contém os principais servidores de código aberto. O nome XAMP, é um acrónimo com o seguinte significado: X – Qualquer sistema Operativo, A – </w:t>
+      </w:r>
+      <w:r>
+        <w:rPr>
+          <w:i/>
+          <w:iCs/>
+        </w:rPr>
+        <w:t>Apache</w:t>
+      </w:r>
+      <w:r>
+        <w:t xml:space="preserve">, M – </w:t>
       </w:r>
       <w:proofErr w:type="spellStart"/>
       <w:r>
+        <w:rPr>
+          <w:i/>
+          <w:iCs/>
+        </w:rPr>
         <w:t>MariaDb</w:t>
       </w:r>
       <w:proofErr w:type="spellEnd"/>
       <w:r>
-        <w:t xml:space="preserve">, P – PHP e por último P – Perl. </w:t>
+        <w:t xml:space="preserve">, P – PHP e por último P – </w:t>
+      </w:r>
+      <w:r>
+        <w:rPr>
+          <w:i/>
+          <w:iCs/>
+        </w:rPr>
+        <w:t>Perl</w:t>
+      </w:r>
+      <w:r>
+        <w:t xml:space="preserve">. </w:t>
       </w:r>
     </w:p>
     <w:p>
@@ -9108,6 +9117,10 @@
       </w:r>
       <w:proofErr w:type="spellStart"/>
       <w:r>
+        <w:rPr>
+          <w:i/>
+          <w:iCs/>
+        </w:rPr>
         <w:t>OpenSSL</w:t>
       </w:r>
       <w:proofErr w:type="spellEnd"/>
@@ -9116,6 +9129,10 @@
       </w:r>
       <w:proofErr w:type="spellStart"/>
       <w:r>
+        <w:rPr>
+          <w:i/>
+          <w:iCs/>
+        </w:rPr>
         <w:t>PHPMyAdmin</w:t>
       </w:r>
       <w:proofErr w:type="spellEnd"/>
@@ -9188,7 +9205,7 @@
         <w:pStyle w:val="Legenda"/>
         <w:jc w:val="center"/>
       </w:pPr>
-      <w:bookmarkStart w:id="20" w:name="_Toc141864935"/>
+      <w:bookmarkStart w:id="20" w:name="_Toc141946621"/>
       <w:r>
         <w:t xml:space="preserve">Figura </w:t>
       </w:r>
@@ -9263,7 +9280,7 @@
         <w:pStyle w:val="Ttulo1"/>
       </w:pPr>
       <w:bookmarkStart w:id="21" w:name="_Ref137444835"/>
-      <w:bookmarkStart w:id="22" w:name="_Toc141864912"/>
+      <w:bookmarkStart w:id="22" w:name="_Toc141946599"/>
       <w:r>
         <w:t>Análise e Modelação do Sistema</w:t>
       </w:r>
@@ -9272,7 +9289,14 @@
     </w:p>
     <w:p>
       <w:r>
-        <w:t>Neste capítulo é descrito todo o trabalho de análise, modelação e levantamento de requisitos. O objetivo é facilitar a compreensão do sistema permitindo estruturar a informação de forma simples e metódica. A estrutura utilizada será muito aproximada ao descrito no modelo de desenvolvimento de Software</w:t>
+        <w:t xml:space="preserve">Neste capítulo é descrito todo o trabalho de análise, modelação e levantamento de requisitos. O objetivo é facilitar a compreensão do sistema permitindo estruturar a informação de forma simples e metódica. A estrutura utilizada será muito aproximada ao descrito no modelo de desenvolvimento de </w:t>
+      </w:r>
+      <w:r>
+        <w:rPr>
+          <w:i/>
+          <w:iCs/>
+        </w:rPr>
+        <w:t>Software</w:t>
       </w:r>
       <w:r>
         <w:t xml:space="preserve"> em cascata</w:t>
@@ -9369,7 +9393,7 @@
         <w:pStyle w:val="Legenda"/>
         <w:jc w:val="center"/>
       </w:pPr>
-      <w:bookmarkStart w:id="23" w:name="_Toc141864936"/>
+      <w:bookmarkStart w:id="23" w:name="_Toc141946622"/>
       <w:r>
         <w:t xml:space="preserve">Figura </w:t>
       </w:r>
@@ -9422,7 +9446,7 @@
       <w:pPr>
         <w:pStyle w:val="Ttulo2"/>
       </w:pPr>
-      <w:bookmarkStart w:id="24" w:name="_Toc141864913"/>
+      <w:bookmarkStart w:id="24" w:name="_Toc141946600"/>
       <w:r>
         <w:t>Levantamento de Requisitos</w:t>
       </w:r>
@@ -9430,19 +9454,29 @@
     </w:p>
     <w:p>
       <w:r>
-        <w:t>O levantamento de requisitos é o primeiro passo no processo de planeamento e desenvolvimento de uma aplicação de Software. Este passo é importante pois permite detalhar e esquematizar detalhadamente as funcionalidades do sistema.</w:t>
-      </w:r>
-    </w:p>
-    <w:p>
-      <w:r>
-        <w:t xml:space="preserve">Este processo foi desenvolvido de forma iterativa com os </w:t>
-      </w:r>
-      <w:proofErr w:type="spellStart"/>
+        <w:t xml:space="preserve">O levantamento de requisitos é o primeiro passo no processo de planeamento e desenvolvimento de uma aplicação de </w:t>
+      </w:r>
       <w:r>
         <w:rPr>
           <w:i/>
           <w:iCs/>
         </w:rPr>
+        <w:t>Software</w:t>
+      </w:r>
+      <w:r>
+        <w:t>. Este passo é importante pois permite detalhar e esquematizar detalhadamente as funcionalidades do sistema.</w:t>
+      </w:r>
+    </w:p>
+    <w:p>
+      <w:r>
+        <w:t xml:space="preserve">Este processo foi desenvolvido de forma iterativa com os </w:t>
+      </w:r>
+      <w:proofErr w:type="spellStart"/>
+      <w:r>
+        <w:rPr>
+          <w:i/>
+          <w:iCs/>
+        </w:rPr>
         <w:t>stakeholders</w:t>
       </w:r>
       <w:proofErr w:type="spellEnd"/>
@@ -9502,7 +9536,7 @@
       <w:pPr>
         <w:pStyle w:val="Ttulo3"/>
       </w:pPr>
-      <w:bookmarkStart w:id="25" w:name="_Toc141864914"/>
+      <w:bookmarkStart w:id="25" w:name="_Toc141946601"/>
       <w:r>
         <w:t>Requisitos Funcionais</w:t>
       </w:r>
@@ -10657,7 +10691,7 @@
       <w:pPr>
         <w:pStyle w:val="Legenda"/>
       </w:pPr>
-      <w:bookmarkStart w:id="26" w:name="_Toc141864957"/>
+      <w:bookmarkStart w:id="26" w:name="_Toc141946643"/>
       <w:r>
         <w:t xml:space="preserve">Tabela </w:t>
       </w:r>
@@ -10681,7 +10715,7 @@
       <w:pPr>
         <w:pStyle w:val="Ttulo3"/>
       </w:pPr>
-      <w:bookmarkStart w:id="27" w:name="_Toc141864915"/>
+      <w:bookmarkStart w:id="27" w:name="_Toc141946602"/>
       <w:r>
         <w:t>Requisitos Não Funcionais</w:t>
       </w:r>
@@ -12166,7 +12200,7 @@
       <w:pPr>
         <w:pStyle w:val="Legenda"/>
       </w:pPr>
-      <w:bookmarkStart w:id="28" w:name="_Toc141864958"/>
+      <w:bookmarkStart w:id="28" w:name="_Toc141946644"/>
       <w:r>
         <w:t xml:space="preserve">Tabela </w:t>
       </w:r>
@@ -12196,7 +12230,7 @@
       <w:pPr>
         <w:pStyle w:val="Ttulo2"/>
       </w:pPr>
-      <w:bookmarkStart w:id="29" w:name="_Toc141864916"/>
+      <w:bookmarkStart w:id="29" w:name="_Toc141946603"/>
       <w:r>
         <w:t>Metodologias Aplicadas</w:t>
       </w:r>
@@ -12208,6 +12242,10 @@
       </w:r>
       <w:proofErr w:type="spellStart"/>
       <w:r>
+        <w:rPr>
+          <w:i/>
+          <w:iCs/>
+        </w:rPr>
         <w:t>Jira</w:t>
       </w:r>
       <w:proofErr w:type="spellEnd"/>
@@ -12256,7 +12294,7 @@
       <w:pPr>
         <w:pStyle w:val="Ttulo2"/>
       </w:pPr>
-      <w:bookmarkStart w:id="30" w:name="_Toc141864917"/>
+      <w:bookmarkStart w:id="30" w:name="_Toc141946604"/>
       <w:r>
         <w:t>Diagrama de casos de uso</w:t>
       </w:r>
@@ -12435,7 +12473,7 @@
         <w:jc w:val="center"/>
       </w:pPr>
       <w:bookmarkStart w:id="31" w:name="_Ref141083416"/>
-      <w:bookmarkStart w:id="32" w:name="_Toc141864937"/>
+      <w:bookmarkStart w:id="32" w:name="_Toc141946623"/>
       <w:r>
         <w:t xml:space="preserve">Figura </w:t>
       </w:r>
@@ -12457,7 +12495,7 @@
       <w:pPr>
         <w:pStyle w:val="Ttulo2"/>
       </w:pPr>
-      <w:bookmarkStart w:id="33" w:name="_Toc141864918"/>
+      <w:bookmarkStart w:id="33" w:name="_Toc141946605"/>
       <w:r>
         <w:t>Diagrama de classes</w:t>
       </w:r>
@@ -12505,7 +12543,17 @@
         <w:t>Project Monitor</w:t>
       </w:r>
       <w:r>
-        <w:t>. Este diagrama de classes não dispõe de nenhuma informação porque cada uma destas classes encontra-se localizadas em sistemas diferentes. O objetivo da solução desenvolvida é de ler a estrutura de dados do Project Monitor e converter para a estrutura de dados do Redmine.</w:t>
+        <w:t xml:space="preserve">. Este diagrama de classes não dispõe de nenhuma informação porque cada uma destas classes encontra-se localizadas em sistemas diferentes. O objetivo da solução desenvolvida é de ler a estrutura de dados do </w:t>
+      </w:r>
+      <w:r>
+        <w:rPr>
+          <w:i/>
+          <w:iCs/>
+        </w:rPr>
+        <w:t>Project Monitor</w:t>
+      </w:r>
+      <w:r>
+        <w:t xml:space="preserve"> e converter para a estrutura de dados do Redmine.</w:t>
       </w:r>
     </w:p>
     <w:p>
@@ -12568,7 +12616,7 @@
         <w:jc w:val="center"/>
       </w:pPr>
       <w:bookmarkStart w:id="34" w:name="_Ref141083791"/>
-      <w:bookmarkStart w:id="35" w:name="_Toc141864938"/>
+      <w:bookmarkStart w:id="35" w:name="_Toc141946624"/>
       <w:r>
         <w:t xml:space="preserve">Figura </w:t>
       </w:r>
@@ -12590,7 +12638,7 @@
       <w:pPr>
         <w:pStyle w:val="Ttulo2"/>
       </w:pPr>
-      <w:bookmarkStart w:id="36" w:name="_Toc141864919"/>
+      <w:bookmarkStart w:id="36" w:name="_Toc141946606"/>
       <w:r>
         <w:t>Diagramas de sequência</w:t>
       </w:r>
@@ -12771,7 +12819,7 @@
       <w:pPr>
         <w:pStyle w:val="Legenda"/>
       </w:pPr>
-      <w:bookmarkStart w:id="37" w:name="_Toc141864939"/>
+      <w:bookmarkStart w:id="37" w:name="_Toc141946625"/>
       <w:r>
         <w:t xml:space="preserve">Figura </w:t>
       </w:r>
@@ -12811,7 +12859,7 @@
         <w:pStyle w:val="Ttulo1"/>
       </w:pPr>
       <w:bookmarkStart w:id="38" w:name="_Ref137444855"/>
-      <w:bookmarkStart w:id="39" w:name="_Toc141864920"/>
+      <w:bookmarkStart w:id="39" w:name="_Toc141946607"/>
       <w:r>
         <w:lastRenderedPageBreak/>
         <w:t>Implementação</w:t>
@@ -12836,7 +12884,17 @@
         <w:t>containers</w:t>
       </w:r>
       <w:r>
-        <w:t xml:space="preserve"> do Docker quer permitiu isolar o sistema </w:t>
+        <w:t xml:space="preserve"> do </w:t>
+      </w:r>
+      <w:r>
+        <w:rPr>
+          <w:i/>
+          <w:iCs/>
+        </w:rPr>
+        <w:t>Docker</w:t>
+      </w:r>
+      <w:r>
+        <w:t xml:space="preserve"> quer permitiu isolar o sistema </w:t>
       </w:r>
       <w:r>
         <w:rPr>
@@ -12901,7 +12959,7 @@
       <w:pPr>
         <w:pStyle w:val="Ttulo2"/>
       </w:pPr>
-      <w:bookmarkStart w:id="40" w:name="_Toc141864921"/>
+      <w:bookmarkStart w:id="40" w:name="_Toc141946608"/>
       <w:r>
         <w:t>Arquitetura</w:t>
       </w:r>
@@ -13010,7 +13068,17 @@
         <w:t xml:space="preserve"> e </w:t>
       </w:r>
       <w:r>
-        <w:t>em um container Docker que providencia um sistema de Redmine</w:t>
+        <w:t xml:space="preserve">em um container </w:t>
+      </w:r>
+      <w:r>
+        <w:rPr>
+          <w:i/>
+          <w:iCs/>
+        </w:rPr>
+        <w:t>Docker</w:t>
+      </w:r>
+      <w:r>
+        <w:t xml:space="preserve"> que providencia um sistema de Redmine</w:t>
       </w:r>
       <w:sdt>
         <w:sdtPr>
@@ -13124,7 +13192,17 @@
         <w:t xml:space="preserve"> </w:t>
       </w:r>
       <w:r>
-        <w:t>usa como padrões de desenvolvimento de Software  MVC (</w:t>
+        <w:t xml:space="preserve">usa como padrões de desenvolvimento de </w:t>
+      </w:r>
+      <w:r>
+        <w:rPr>
+          <w:i/>
+          <w:iCs/>
+        </w:rPr>
+        <w:t>Software</w:t>
+      </w:r>
+      <w:r>
+        <w:t xml:space="preserve">  MVC (</w:t>
       </w:r>
       <w:proofErr w:type="spellStart"/>
       <w:r>
@@ -13363,7 +13441,7 @@
         <w:jc w:val="center"/>
       </w:pPr>
       <w:bookmarkStart w:id="41" w:name="_Ref141345222"/>
-      <w:bookmarkStart w:id="42" w:name="_Toc141864940"/>
+      <w:bookmarkStart w:id="42" w:name="_Toc141946626"/>
       <w:r>
         <w:t xml:space="preserve">Figura </w:t>
       </w:r>
@@ -13383,10 +13461,7 @@
     </w:p>
     <w:p>
       <w:r>
-        <w:t>C</w:t>
-      </w:r>
-      <w:r>
-        <w:t xml:space="preserve">omo ilustrado na </w:t>
+        <w:t xml:space="preserve">Como ilustrado na </w:t>
       </w:r>
       <w:r>
         <w:fldChar w:fldCharType="begin"/>
@@ -13486,7 +13561,7 @@
         <w:jc w:val="center"/>
       </w:pPr>
       <w:bookmarkStart w:id="43" w:name="_Ref141858838"/>
-      <w:bookmarkStart w:id="44" w:name="_Toc141864941"/>
+      <w:bookmarkStart w:id="44" w:name="_Toc141946627"/>
       <w:r>
         <w:t xml:space="preserve">Figura </w:t>
       </w:r>
@@ -13588,7 +13663,7 @@
         <w:keepNext/>
       </w:pPr>
       <w:bookmarkStart w:id="45" w:name="_Ref141859717"/>
-      <w:bookmarkStart w:id="46" w:name="_Toc141864959"/>
+      <w:bookmarkStart w:id="46" w:name="_Toc141946645"/>
       <w:r>
         <w:t xml:space="preserve">Tabela </w:t>
       </w:r>
@@ -14089,7 +14164,7 @@
         <w:pStyle w:val="Ttulo2"/>
       </w:pPr>
       <w:bookmarkStart w:id="47" w:name="_Ref141860465"/>
-      <w:bookmarkStart w:id="48" w:name="_Toc141864922"/>
+      <w:bookmarkStart w:id="48" w:name="_Toc141946609"/>
       <w:r>
         <w:t>Apresentação da solução desenvolvida</w:t>
       </w:r>
@@ -14128,7 +14203,27 @@
         <w:t>Redmine</w:t>
       </w:r>
       <w:r>
-        <w:t>. Por último, a quarta fase é a criação dos projetos no Redmine, utilizando o modelo de dados criado na fase anterior. De reter que, esta última fase garante que se um projeto já existir no sistema Redmine uma mensagem de erro é retornada e o projeto existente não é alterado.</w:t>
+        <w:t xml:space="preserve">. Por último, a quarta fase é a criação dos projetos no </w:t>
+      </w:r>
+      <w:r>
+        <w:rPr>
+          <w:i/>
+          <w:iCs/>
+        </w:rPr>
+        <w:t>Redmine</w:t>
+      </w:r>
+      <w:r>
+        <w:t xml:space="preserve">, utilizando o modelo de dados criado na fase anterior. De reter que, esta última fase garante que se um projeto já existir no sistema </w:t>
+      </w:r>
+      <w:r>
+        <w:rPr>
+          <w:i/>
+          <w:iCs/>
+        </w:rPr>
+        <w:t>Redmine</w:t>
+      </w:r>
+      <w:r>
+        <w:t xml:space="preserve"> uma mensagem de erro é retornada e o projeto existente não é alterado.</w:t>
       </w:r>
     </w:p>
     <w:p>
@@ -14136,7 +14231,7 @@
         <w:pStyle w:val="Ttulo3"/>
       </w:pPr>
       <w:bookmarkStart w:id="49" w:name="_Ref141861442"/>
-      <w:bookmarkStart w:id="50" w:name="_Toc141864923"/>
+      <w:bookmarkStart w:id="50" w:name="_Toc141946610"/>
       <w:r>
         <w:t>Extração dos projetos do Project Monitor</w:t>
       </w:r>
@@ -14286,7 +14381,7 @@
         <w:keepNext/>
       </w:pPr>
       <w:bookmarkStart w:id="51" w:name="_Ref141861302"/>
-      <w:bookmarkStart w:id="52" w:name="_Toc141864960"/>
+      <w:bookmarkStart w:id="52" w:name="_Toc141946646"/>
       <w:r>
         <w:t xml:space="preserve">Tabela </w:t>
       </w:r>
@@ -14680,7 +14775,7 @@
         <w:t>”</w:t>
       </w:r>
       <w:r>
-        <w:t xml:space="preserve">. Este é um valor único e que será também utilizado para identificar os projetos no Redmine. Este valor cria uma ponte lógica na sincronização entre os projetos do </w:t>
+        <w:t xml:space="preserve">. Este é um valor único e que será também utilizado para identificar os projetos no </w:t>
       </w:r>
       <w:r>
         <w:rPr>
@@ -14690,13 +14785,23 @@
         <w:t>Redmine</w:t>
       </w:r>
       <w:r>
-        <w:t xml:space="preserve"> e </w:t>
+        <w:t xml:space="preserve">. Este valor cria uma ponte lógica na sincronização entre os projetos do </w:t>
       </w:r>
       <w:r>
         <w:rPr>
           <w:i/>
           <w:iCs/>
         </w:rPr>
+        <w:t>Redmine</w:t>
+      </w:r>
+      <w:r>
+        <w:t xml:space="preserve"> e </w:t>
+      </w:r>
+      <w:r>
+        <w:rPr>
+          <w:i/>
+          <w:iCs/>
+        </w:rPr>
         <w:t>Project Monitor</w:t>
       </w:r>
       <w:r>
@@ -14707,7 +14812,7 @@
       <w:pPr>
         <w:pStyle w:val="Ttulo3"/>
       </w:pPr>
-      <w:bookmarkStart w:id="53" w:name="_Toc141864924"/>
+      <w:bookmarkStart w:id="53" w:name="_Toc141946611"/>
       <w:r>
         <w:lastRenderedPageBreak/>
         <w:t>Criação de Projetos no Redmine</w:t>
@@ -14829,7 +14934,17 @@
         <w:t>Redmine</w:t>
       </w:r>
       <w:r>
-        <w:t xml:space="preserve">. O modelo de dados do Redmine encontra-se definido na parte superior, no campo Body do HTTP </w:t>
+        <w:t xml:space="preserve">. O modelo de dados do </w:t>
+      </w:r>
+      <w:r>
+        <w:rPr>
+          <w:i/>
+          <w:iCs/>
+        </w:rPr>
+        <w:t>Redmine</w:t>
+      </w:r>
+      <w:r>
+        <w:t xml:space="preserve"> encontra-se definido na parte superior, no campo Body do HTTP </w:t>
       </w:r>
       <w:proofErr w:type="spellStart"/>
       <w:r>
@@ -14906,7 +15021,7 @@
         <w:jc w:val="center"/>
       </w:pPr>
       <w:bookmarkStart w:id="54" w:name="_Ref141862898"/>
-      <w:bookmarkStart w:id="55" w:name="_Toc141864942"/>
+      <w:bookmarkStart w:id="55" w:name="_Toc141946628"/>
       <w:r>
         <w:t xml:space="preserve">Figura </w:t>
       </w:r>
@@ -14985,7 +15100,7 @@
         <w:keepNext/>
       </w:pPr>
       <w:bookmarkStart w:id="56" w:name="_Ref141863212"/>
-      <w:bookmarkStart w:id="57" w:name="_Toc141864961"/>
+      <w:bookmarkStart w:id="57" w:name="_Toc141946647"/>
       <w:r>
         <w:lastRenderedPageBreak/>
         <w:t xml:space="preserve">Tabela </w:t>
@@ -15054,10 +15169,7 @@
               <w:fldChar w:fldCharType="begin"/>
             </w:r>
             <w:r>
-              <w:instrText xml:space="preserve"> REF _Ref141861302 \h </w:instrText>
-            </w:r>
-            <w:r>
-              <w:instrText xml:space="preserve"> \* MERGEFORMAT </w:instrText>
+              <w:instrText xml:space="preserve"> REF _Ref141861302 \h  \* MERGEFORMAT </w:instrText>
             </w:r>
             <w:r>
               <w:fldChar w:fldCharType="separate"/>
@@ -15291,10 +15403,17 @@
     </w:tbl>
     <w:p>
       <w:r>
-        <w:t xml:space="preserve">Um pré-requisito que não foi mencionado anteriormente necessário na comunicação com o Redmine é a definição do campo </w:t>
-      </w:r>
-      <w:r>
-        <w:t>“</w:t>
+        <w:t xml:space="preserve">Um pré-requisito que não foi mencionado anteriormente necessário na comunicação com o </w:t>
+      </w:r>
+      <w:r>
+        <w:rPr>
+          <w:i/>
+          <w:iCs/>
+        </w:rPr>
+        <w:t>Redmine</w:t>
+      </w:r>
+      <w:r>
+        <w:t xml:space="preserve"> é a definição do campo “</w:t>
       </w:r>
       <w:r>
         <w:t>X-Redmine-API-</w:t>
@@ -15305,10 +15424,7 @@
       </w:r>
       <w:proofErr w:type="spellEnd"/>
       <w:r>
-        <w:t>”</w:t>
-      </w:r>
-      <w:r>
-        <w:t xml:space="preserve">. Este campo é um identificador e é descrito como API </w:t>
+        <w:t xml:space="preserve">”. Este campo é um identificador e é descrito como API </w:t>
       </w:r>
       <w:proofErr w:type="spellStart"/>
       <w:r>
@@ -15449,7 +15565,7 @@
         <w:jc w:val="center"/>
       </w:pPr>
       <w:bookmarkStart w:id="58" w:name="_Ref141863907"/>
-      <w:bookmarkStart w:id="59" w:name="_Toc141864943"/>
+      <w:bookmarkStart w:id="59" w:name="_Toc141946629"/>
       <w:r>
         <w:t xml:space="preserve">Figura </w:t>
       </w:r>
@@ -15479,7 +15595,7 @@
       <w:pPr>
         <w:pStyle w:val="Ttulo2"/>
       </w:pPr>
-      <w:bookmarkStart w:id="60" w:name="_Toc141864925"/>
+      <w:bookmarkStart w:id="60" w:name="_Toc141946612"/>
       <w:r>
         <w:t>Análise de resultados</w:t>
       </w:r>
@@ -15599,7 +15715,7 @@
         <w:jc w:val="center"/>
       </w:pPr>
       <w:bookmarkStart w:id="61" w:name="_Ref141864292"/>
-      <w:bookmarkStart w:id="62" w:name="_Toc141864944"/>
+      <w:bookmarkStart w:id="62" w:name="_Toc141946630"/>
       <w:r>
         <w:t xml:space="preserve">Figura </w:t>
       </w:r>
@@ -15648,7 +15764,17 @@
     </w:p>
     <w:p>
       <w:r>
-        <w:t xml:space="preserve">Para verificar a veracidade do processo, a página do Redmine pode ser </w:t>
+        <w:t xml:space="preserve">Para verificar a veracidade do processo, a página do </w:t>
+      </w:r>
+      <w:r>
+        <w:rPr>
+          <w:i/>
+          <w:iCs/>
+        </w:rPr>
+        <w:t>Redmine</w:t>
+      </w:r>
+      <w:r>
+        <w:t xml:space="preserve"> pode ser </w:t>
       </w:r>
       <w:proofErr w:type="gramStart"/>
       <w:r>
@@ -15741,7 +15867,7 @@
         <w:jc w:val="center"/>
       </w:pPr>
       <w:bookmarkStart w:id="63" w:name="_Ref141864532"/>
-      <w:bookmarkStart w:id="64" w:name="_Toc141864945"/>
+      <w:bookmarkStart w:id="64" w:name="_Toc141946631"/>
       <w:r>
         <w:t xml:space="preserve">Figura </w:t>
       </w:r>
@@ -15875,7 +16001,7 @@
         <w:pStyle w:val="Legenda"/>
       </w:pPr>
       <w:bookmarkStart w:id="65" w:name="_Ref141864708"/>
-      <w:bookmarkStart w:id="66" w:name="_Toc141864946"/>
+      <w:bookmarkStart w:id="66" w:name="_Toc141946632"/>
       <w:r>
         <w:t xml:space="preserve">Figura </w:t>
       </w:r>
@@ -15921,7 +16047,7 @@
         <w:pStyle w:val="Ttulo1"/>
       </w:pPr>
       <w:bookmarkStart w:id="67" w:name="_Ref137444881"/>
-      <w:bookmarkStart w:id="68" w:name="_Toc141864926"/>
+      <w:bookmarkStart w:id="68" w:name="_Toc141946613"/>
       <w:r>
         <w:t>Conclusão</w:t>
       </w:r>
@@ -15929,37 +16055,83 @@
       <w:bookmarkEnd w:id="68"/>
     </w:p>
     <w:p>
+      <w:r>
+        <w:t>Este projeto de estágio deu a oportunidade de colocar em prática os conhecimentos desenvolvidos durante a licenciatura de Engenharia de Sistemas Informáticos. Estes tornaram-se imensamente uteis pois permitiram a minha adaptação e compreensão deste projeto, assim como, habilitaram-me a conseguir desenvolver competências especificas da Fiducial. Sem dúvida este foi o ponto mais importante</w:t>
+      </w:r>
+      <w:r>
+        <w:t xml:space="preserve"> que é bastante gratificante profissional e pessoalmente.</w:t>
+      </w:r>
+    </w:p>
+    <w:p>
+      <w:r>
+        <w:t xml:space="preserve">Especificamente no trabalho desenvolvido, gostaria de mencionar que o suporte dado pela fiducial na integração e acompanhamento foi exemplar e permitiram </w:t>
+      </w:r>
+      <w:r>
+        <w:t xml:space="preserve">concluir com sucesso este projeto dentro do prazo estabelecido. </w:t>
+      </w:r>
+    </w:p>
+    <w:p>
+      <w:r>
+        <w:t>Em suma, todos os objetivos definidos para o estágio foram cumpridos com sucesso. A realização deste projeto em uma empresa prestigiada como a Fiducial foi muito importante para o meu desenvolvimento e ajudou na minha tomada de decisão de concorrer ao Mestrado. Reconheço que os conhecimentos adquiridos até então são importantes, mas acho que o mestrado irá aumentar o meu grau de especialização e o meu valor no mercado de trabalho.</w:t>
+      </w:r>
+    </w:p>
+    <w:p>
       <w:pPr>
         <w:pStyle w:val="Ttulo2"/>
       </w:pPr>
-      <w:bookmarkStart w:id="69" w:name="_Toc141864927"/>
-      <w:r>
-        <w:t>Apreciação Final</w:t>
+      <w:bookmarkStart w:id="69" w:name="_Toc141946614"/>
+      <w:r>
+        <w:t>Trabalho Futuro</w:t>
       </w:r>
       <w:bookmarkEnd w:id="69"/>
     </w:p>
-    <w:p/>
-    <w:p>
-      <w:pPr>
-        <w:pStyle w:val="Ttulo2"/>
-      </w:pPr>
-      <w:bookmarkStart w:id="70" w:name="_Toc141864928"/>
-      <w:r>
-        <w:t>Trabalho Futuro</w:t>
-      </w:r>
-      <w:bookmarkEnd w:id="70"/>
-    </w:p>
-    <w:p>
-      <w:r>
-        <w:t xml:space="preserve">Criar assincronamente projetos quando for atualizada alguma coisa no </w:t>
+    <w:p>
+      <w:r>
+        <w:t xml:space="preserve">Para trabalho futuro seria importante que o sistema automaticamente detete a criação de projetos no </w:t>
+      </w:r>
+      <w:r>
+        <w:rPr>
+          <w:i/>
+          <w:iCs/>
+        </w:rPr>
+        <w:t>Project Monitor</w:t>
+      </w:r>
+      <w:r>
+        <w:t xml:space="preserve"> através do uso de notificações, e assim criar o projeto no </w:t>
+      </w:r>
+      <w:r>
+        <w:rPr>
+          <w:i/>
+          <w:iCs/>
+        </w:rPr>
+        <w:t>Redmine</w:t>
+      </w:r>
+      <w:r>
+        <w:t xml:space="preserve">. A ideia seria em não fazer </w:t>
       </w:r>
       <w:proofErr w:type="spellStart"/>
       <w:r>
-        <w:t>project</w:t>
+        <w:rPr>
+          <w:i/>
+          <w:iCs/>
+        </w:rPr>
+        <w:t>pooling</w:t>
       </w:r>
       <w:proofErr w:type="spellEnd"/>
       <w:r>
-        <w:t xml:space="preserve"> monitor</w:t>
+        <w:t xml:space="preserve">, mas sim em utilizar eventos e atualizar </w:t>
+      </w:r>
+      <w:proofErr w:type="spellStart"/>
+      <w:r>
+        <w:rPr>
+          <w:i/>
+          <w:iCs/>
+        </w:rPr>
+        <w:t>on-demand</w:t>
+      </w:r>
+      <w:proofErr w:type="spellEnd"/>
+      <w:r>
+        <w:t>.</w:t>
       </w:r>
     </w:p>
     <w:p/>
@@ -16040,7 +16212,7 @@
       </w:tblGrid>
       <w:tr>
         <w:trPr>
-          <w:divId w:val="1084763568"/>
+          <w:divId w:val="2056661788"/>
           <w:tblCellSpacing w:w="15" w:type="dxa"/>
         </w:trPr>
         <w:tc>
@@ -16086,7 +16258,7 @@
       </w:tr>
       <w:tr>
         <w:trPr>
-          <w:divId w:val="1084763568"/>
+          <w:divId w:val="2056661788"/>
           <w:tblCellSpacing w:w="15" w:type="dxa"/>
         </w:trPr>
         <w:tc>
@@ -16132,7 +16304,7 @@
       </w:tr>
       <w:tr>
         <w:trPr>
-          <w:divId w:val="1084763568"/>
+          <w:divId w:val="2056661788"/>
           <w:tblCellSpacing w:w="15" w:type="dxa"/>
         </w:trPr>
         <w:tc>
@@ -16178,7 +16350,7 @@
       </w:tr>
       <w:tr>
         <w:trPr>
-          <w:divId w:val="1084763568"/>
+          <w:divId w:val="2056661788"/>
           <w:tblCellSpacing w:w="15" w:type="dxa"/>
         </w:trPr>
         <w:tc>
@@ -16224,7 +16396,7 @@
       </w:tr>
       <w:tr>
         <w:trPr>
-          <w:divId w:val="1084763568"/>
+          <w:divId w:val="2056661788"/>
           <w:tblCellSpacing w:w="15" w:type="dxa"/>
         </w:trPr>
         <w:tc>
@@ -16270,7 +16442,7 @@
       </w:tr>
       <w:tr>
         <w:trPr>
-          <w:divId w:val="1084763568"/>
+          <w:divId w:val="2056661788"/>
           <w:tblCellSpacing w:w="15" w:type="dxa"/>
         </w:trPr>
         <w:tc>
@@ -16316,7 +16488,7 @@
       </w:tr>
       <w:tr>
         <w:trPr>
-          <w:divId w:val="1084763568"/>
+          <w:divId w:val="2056661788"/>
           <w:tblCellSpacing w:w="15" w:type="dxa"/>
         </w:trPr>
         <w:tc>
@@ -16362,7 +16534,7 @@
       </w:tr>
       <w:tr>
         <w:trPr>
-          <w:divId w:val="1084763568"/>
+          <w:divId w:val="2056661788"/>
           <w:tblCellSpacing w:w="15" w:type="dxa"/>
         </w:trPr>
         <w:tc>
@@ -16408,7 +16580,7 @@
       </w:tr>
       <w:tr>
         <w:trPr>
-          <w:divId w:val="1084763568"/>
+          <w:divId w:val="2056661788"/>
           <w:tblCellSpacing w:w="15" w:type="dxa"/>
         </w:trPr>
         <w:tc>
@@ -16454,7 +16626,7 @@
       </w:tr>
       <w:tr>
         <w:trPr>
-          <w:divId w:val="1084763568"/>
+          <w:divId w:val="2056661788"/>
           <w:tblCellSpacing w:w="15" w:type="dxa"/>
         </w:trPr>
         <w:tc>
@@ -16500,7 +16672,7 @@
       </w:tr>
       <w:tr>
         <w:trPr>
-          <w:divId w:val="1084763568"/>
+          <w:divId w:val="2056661788"/>
           <w:tblCellSpacing w:w="15" w:type="dxa"/>
         </w:trPr>
         <w:tc>
@@ -16546,7 +16718,7 @@
       </w:tr>
       <w:tr>
         <w:trPr>
-          <w:divId w:val="1084763568"/>
+          <w:divId w:val="2056661788"/>
           <w:tblCellSpacing w:w="15" w:type="dxa"/>
         </w:trPr>
         <w:tc>
@@ -16592,7 +16764,7 @@
       </w:tr>
       <w:tr>
         <w:trPr>
-          <w:divId w:val="1084763568"/>
+          <w:divId w:val="2056661788"/>
           <w:tblCellSpacing w:w="15" w:type="dxa"/>
         </w:trPr>
         <w:tc>
@@ -16638,7 +16810,7 @@
       </w:tr>
       <w:tr>
         <w:trPr>
-          <w:divId w:val="1084763568"/>
+          <w:divId w:val="2056661788"/>
           <w:tblCellSpacing w:w="15" w:type="dxa"/>
         </w:trPr>
         <w:tc>
@@ -16684,7 +16856,7 @@
       </w:tr>
       <w:tr>
         <w:trPr>
-          <w:divId w:val="1084763568"/>
+          <w:divId w:val="2056661788"/>
           <w:tblCellSpacing w:w="15" w:type="dxa"/>
         </w:trPr>
         <w:tc>
@@ -16731,7 +16903,7 @@
     </w:tbl>
     <w:p>
       <w:pPr>
-        <w:divId w:val="1084763568"/>
+        <w:divId w:val="2056661788"/>
         <w:rPr>
           <w:rFonts w:eastAsia="Times New Roman"/>
           <w:noProof/>
@@ -16824,8 +16996,8 @@
         <w:pStyle w:val="Legenda"/>
         <w:jc w:val="center"/>
       </w:pPr>
-      <w:bookmarkStart w:id="71" w:name="_Ref137530644"/>
-      <w:bookmarkStart w:id="72" w:name="_Toc141864947"/>
+      <w:bookmarkStart w:id="70" w:name="_Ref137530644"/>
+      <w:bookmarkStart w:id="71" w:name="_Toc141946633"/>
       <w:r>
         <w:t xml:space="preserve">Figura </w:t>
       </w:r>
@@ -16837,16 +17009,16 @@
           <w:t>19</w:t>
         </w:r>
       </w:fldSimple>
+      <w:bookmarkEnd w:id="70"/>
+      <w:r>
+        <w:t xml:space="preserve"> </w:t>
+      </w:r>
+      <w:bookmarkStart w:id="72" w:name="_Ref137530637"/>
+      <w:r>
+        <w:t>- Anexo, Tarefa PMIR-1</w:t>
+      </w:r>
       <w:bookmarkEnd w:id="71"/>
-      <w:r>
-        <w:t xml:space="preserve"> </w:t>
-      </w:r>
-      <w:bookmarkStart w:id="73" w:name="_Ref137530637"/>
-      <w:r>
-        <w:t>- Anexo, Tarefa PMIR-1</w:t>
-      </w:r>
       <w:bookmarkEnd w:id="72"/>
-      <w:bookmarkEnd w:id="73"/>
     </w:p>
     <w:p>
       <w:pPr>
@@ -16905,7 +17077,7 @@
         <w:pStyle w:val="Legenda"/>
         <w:jc w:val="center"/>
       </w:pPr>
-      <w:bookmarkStart w:id="74" w:name="_Toc141864948"/>
+      <w:bookmarkStart w:id="73" w:name="_Toc141946634"/>
       <w:r>
         <w:t xml:space="preserve">Figura </w:t>
       </w:r>
@@ -16926,7 +17098,7 @@
       <w:r>
         <w:t>2</w:t>
       </w:r>
-      <w:bookmarkEnd w:id="74"/>
+      <w:bookmarkEnd w:id="73"/>
     </w:p>
     <w:p>
       <w:pPr>
@@ -16986,7 +17158,7 @@
         <w:pStyle w:val="Legenda"/>
         <w:jc w:val="center"/>
       </w:pPr>
-      <w:bookmarkStart w:id="75" w:name="_Toc141864949"/>
+      <w:bookmarkStart w:id="74" w:name="_Toc141946635"/>
       <w:r>
         <w:t xml:space="preserve">Figura </w:t>
       </w:r>
@@ -17007,7 +17179,7 @@
       <w:r>
         <w:t>3</w:t>
       </w:r>
-      <w:bookmarkEnd w:id="75"/>
+      <w:bookmarkEnd w:id="74"/>
     </w:p>
     <w:p>
       <w:pPr>
@@ -17066,7 +17238,7 @@
         <w:pStyle w:val="Legenda"/>
         <w:jc w:val="center"/>
       </w:pPr>
-      <w:bookmarkStart w:id="76" w:name="_Toc141864950"/>
+      <w:bookmarkStart w:id="75" w:name="_Toc141946636"/>
       <w:r>
         <w:t xml:space="preserve">Figura </w:t>
       </w:r>
@@ -17087,7 +17259,7 @@
       <w:r>
         <w:t>4</w:t>
       </w:r>
-      <w:bookmarkEnd w:id="76"/>
+      <w:bookmarkEnd w:id="75"/>
     </w:p>
     <w:p>
       <w:pPr>
@@ -17147,7 +17319,7 @@
         <w:pStyle w:val="Legenda"/>
         <w:jc w:val="center"/>
       </w:pPr>
-      <w:bookmarkStart w:id="77" w:name="_Toc141864951"/>
+      <w:bookmarkStart w:id="76" w:name="_Toc141946637"/>
       <w:r>
         <w:t xml:space="preserve">Figura </w:t>
       </w:r>
@@ -17165,7 +17337,7 @@
       <w:r>
         <w:t>5</w:t>
       </w:r>
-      <w:bookmarkEnd w:id="77"/>
+      <w:bookmarkEnd w:id="76"/>
     </w:p>
     <w:p>
       <w:pPr>
@@ -17224,7 +17396,7 @@
         <w:pStyle w:val="Legenda"/>
         <w:jc w:val="center"/>
       </w:pPr>
-      <w:bookmarkStart w:id="78" w:name="_Toc141864952"/>
+      <w:bookmarkStart w:id="77" w:name="_Toc141946638"/>
       <w:r>
         <w:t xml:space="preserve">Figura </w:t>
       </w:r>
@@ -17242,7 +17414,7 @@
       <w:r>
         <w:t>6</w:t>
       </w:r>
-      <w:bookmarkEnd w:id="78"/>
+      <w:bookmarkEnd w:id="77"/>
     </w:p>
     <w:p>
       <w:pPr>
@@ -17302,7 +17474,7 @@
         <w:pStyle w:val="Legenda"/>
         <w:jc w:val="center"/>
       </w:pPr>
-      <w:bookmarkStart w:id="79" w:name="_Toc141864953"/>
+      <w:bookmarkStart w:id="78" w:name="_Toc141946639"/>
       <w:r>
         <w:t xml:space="preserve">Figura </w:t>
       </w:r>
@@ -17320,7 +17492,7 @@
       <w:r>
         <w:t>7</w:t>
       </w:r>
-      <w:bookmarkEnd w:id="79"/>
+      <w:bookmarkEnd w:id="78"/>
     </w:p>
     <w:p>
       <w:pPr>
@@ -17380,7 +17552,7 @@
         <w:pStyle w:val="Legenda"/>
         <w:jc w:val="center"/>
       </w:pPr>
-      <w:bookmarkStart w:id="80" w:name="_Toc141864954"/>
+      <w:bookmarkStart w:id="79" w:name="_Toc141946640"/>
       <w:r>
         <w:t xml:space="preserve">Figura </w:t>
       </w:r>
@@ -17398,7 +17570,7 @@
       <w:r>
         <w:t>8</w:t>
       </w:r>
-      <w:bookmarkEnd w:id="80"/>
+      <w:bookmarkEnd w:id="79"/>
     </w:p>
     <w:p>
       <w:pPr>
@@ -17458,7 +17630,7 @@
         <w:pStyle w:val="Legenda"/>
         <w:jc w:val="center"/>
       </w:pPr>
-      <w:bookmarkStart w:id="81" w:name="_Toc141864955"/>
+      <w:bookmarkStart w:id="80" w:name="_Toc141946641"/>
       <w:r>
         <w:t xml:space="preserve">Figura </w:t>
       </w:r>
@@ -17476,7 +17648,7 @@
       <w:r>
         <w:t>9</w:t>
       </w:r>
-      <w:bookmarkEnd w:id="81"/>
+      <w:bookmarkEnd w:id="80"/>
     </w:p>
     <w:p>
       <w:pPr>
@@ -17536,8 +17708,8 @@
         <w:pStyle w:val="Legenda"/>
         <w:jc w:val="center"/>
       </w:pPr>
-      <w:bookmarkStart w:id="82" w:name="_Ref137530649"/>
-      <w:bookmarkStart w:id="83" w:name="_Toc141864956"/>
+      <w:bookmarkStart w:id="81" w:name="_Ref137530649"/>
+      <w:bookmarkStart w:id="82" w:name="_Toc141946642"/>
       <w:r>
         <w:t xml:space="preserve">Figura </w:t>
       </w:r>
@@ -17549,14 +17721,14 @@
           <w:t>28</w:t>
         </w:r>
       </w:fldSimple>
+      <w:bookmarkEnd w:id="81"/>
+      <w:r>
+        <w:t>- Anexo, Tarefa PMIR-1</w:t>
+      </w:r>
+      <w:r>
+        <w:t>0</w:t>
+      </w:r>
       <w:bookmarkEnd w:id="82"/>
-      <w:r>
-        <w:t>- Anexo, Tarefa PMIR-1</w:t>
-      </w:r>
-      <w:r>
-        <w:t>0</w:t>
-      </w:r>
-      <w:bookmarkEnd w:id="83"/>
     </w:p>
     <w:sectPr>
       <w:pgSz w:w="11906" w:h="16838"/>

</xml_diff>